<commit_message>
modified security and mvc
</commit_message>
<xml_diff>
--- a/graduation/Spring Web.docx
+++ b/graduation/Spring Web.docx
@@ -7845,17 +7845,7 @@
           <w:sz w:val="28"/>
           <w:szCs w:val="28"/>
         </w:rPr>
-        <w:t>)</w:t>
-      </w:r>
-      <w:r>
-        <w:rPr>
-          <w:rFonts w:ascii="Times New Roman" w:hAnsi="Times New Roman" w:cs="Times New Roman"/>
-          <w:b/>
-          <w:bCs/>
-          <w:sz w:val="28"/>
-          <w:szCs w:val="28"/>
-        </w:rPr>
-        <w:t xml:space="preserve"> </w:t>
+        <w:t xml:space="preserve">) </w:t>
       </w:r>
       <w:r>
         <w:rPr>
@@ -8067,17 +8057,7 @@
           <w:sz w:val="28"/>
           <w:szCs w:val="28"/>
         </w:rPr>
-        <w:t>)</w:t>
-      </w:r>
-      <w:r>
-        <w:rPr>
-          <w:rFonts w:ascii="Times New Roman" w:hAnsi="Times New Roman" w:cs="Times New Roman"/>
-          <w:b/>
-          <w:bCs/>
-          <w:sz w:val="28"/>
-          <w:szCs w:val="28"/>
-        </w:rPr>
-        <w:t xml:space="preserve"> – </w:t>
+        <w:t xml:space="preserve">) – </w:t>
       </w:r>
       <w:proofErr w:type="spellStart"/>
       <w:r>
@@ -15488,7 +15468,768 @@
     <w:p>
       <w:pPr>
         <w:rPr>
-          <w:lang w:val="en-US"/>
+          <w:rFonts w:ascii="Times New Roman" w:hAnsi="Times New Roman" w:cs="Times New Roman"/>
+          <w:b/>
+          <w:bCs/>
+          <w:sz w:val="28"/>
+          <w:szCs w:val="28"/>
+          <w:lang w:val="en-US"/>
+        </w:rPr>
+      </w:pPr>
+      <w:r>
+        <w:rPr>
+          <w:rFonts w:ascii="Times New Roman" w:hAnsi="Times New Roman" w:cs="Times New Roman"/>
+          <w:b/>
+          <w:bCs/>
+          <w:sz w:val="28"/>
+          <w:szCs w:val="28"/>
+        </w:rPr>
+        <w:t xml:space="preserve">Работа с </w:t>
+      </w:r>
+      <w:r>
+        <w:rPr>
+          <w:rFonts w:ascii="Times New Roman" w:hAnsi="Times New Roman" w:cs="Times New Roman"/>
+          <w:b/>
+          <w:bCs/>
+          <w:sz w:val="28"/>
+          <w:szCs w:val="28"/>
+          <w:lang w:val="en-US"/>
+        </w:rPr>
+        <w:t>cookies</w:t>
+      </w:r>
+    </w:p>
+    <w:p>
+      <w:pPr>
+        <w:rPr>
+          <w:rFonts w:ascii="Times New Roman" w:hAnsi="Times New Roman" w:cs="Times New Roman"/>
+          <w:sz w:val="28"/>
+          <w:szCs w:val="28"/>
+          <w:lang w:val="en-US"/>
+        </w:rPr>
+      </w:pPr>
+      <w:r>
+        <w:rPr>
+          <w:rFonts w:ascii="Times New Roman" w:hAnsi="Times New Roman" w:cs="Times New Roman"/>
+          <w:sz w:val="28"/>
+          <w:szCs w:val="28"/>
+        </w:rPr>
+        <w:t>Мы</w:t>
+      </w:r>
+      <w:r>
+        <w:rPr>
+          <w:rFonts w:ascii="Times New Roman" w:hAnsi="Times New Roman" w:cs="Times New Roman"/>
+          <w:sz w:val="28"/>
+          <w:szCs w:val="28"/>
+          <w:lang w:val="en-US"/>
+        </w:rPr>
+        <w:t xml:space="preserve"> </w:t>
+      </w:r>
+      <w:r>
+        <w:rPr>
+          <w:rFonts w:ascii="Times New Roman" w:hAnsi="Times New Roman" w:cs="Times New Roman"/>
+          <w:sz w:val="28"/>
+          <w:szCs w:val="28"/>
+        </w:rPr>
+        <w:t>все</w:t>
+      </w:r>
+      <w:r>
+        <w:rPr>
+          <w:rFonts w:ascii="Times New Roman" w:hAnsi="Times New Roman" w:cs="Times New Roman"/>
+          <w:sz w:val="28"/>
+          <w:szCs w:val="28"/>
+          <w:lang w:val="en-US"/>
+        </w:rPr>
+        <w:t xml:space="preserve"> </w:t>
+      </w:r>
+      <w:r>
+        <w:rPr>
+          <w:rFonts w:ascii="Times New Roman" w:hAnsi="Times New Roman" w:cs="Times New Roman"/>
+          <w:sz w:val="28"/>
+          <w:szCs w:val="28"/>
+        </w:rPr>
+        <w:t>еще</w:t>
+      </w:r>
+      <w:r>
+        <w:rPr>
+          <w:rFonts w:ascii="Times New Roman" w:hAnsi="Times New Roman" w:cs="Times New Roman"/>
+          <w:sz w:val="28"/>
+          <w:szCs w:val="28"/>
+          <w:lang w:val="en-US"/>
+        </w:rPr>
+        <w:t xml:space="preserve"> </w:t>
+      </w:r>
+      <w:r>
+        <w:rPr>
+          <w:rFonts w:ascii="Times New Roman" w:hAnsi="Times New Roman" w:cs="Times New Roman"/>
+          <w:sz w:val="28"/>
+          <w:szCs w:val="28"/>
+        </w:rPr>
+        <w:t>можем</w:t>
+      </w:r>
+      <w:r>
+        <w:rPr>
+          <w:rFonts w:ascii="Times New Roman" w:hAnsi="Times New Roman" w:cs="Times New Roman"/>
+          <w:sz w:val="28"/>
+          <w:szCs w:val="28"/>
+          <w:lang w:val="en-US"/>
+        </w:rPr>
+        <w:t xml:space="preserve"> </w:t>
+      </w:r>
+      <w:r>
+        <w:rPr>
+          <w:rFonts w:ascii="Times New Roman" w:hAnsi="Times New Roman" w:cs="Times New Roman"/>
+          <w:sz w:val="28"/>
+          <w:szCs w:val="28"/>
+        </w:rPr>
+        <w:t>получить</w:t>
+      </w:r>
+      <w:r>
+        <w:rPr>
+          <w:rFonts w:ascii="Times New Roman" w:hAnsi="Times New Roman" w:cs="Times New Roman"/>
+          <w:sz w:val="28"/>
+          <w:szCs w:val="28"/>
+          <w:lang w:val="en-US"/>
+        </w:rPr>
+        <w:t xml:space="preserve"> </w:t>
+      </w:r>
+      <w:r>
+        <w:rPr>
+          <w:rFonts w:ascii="Times New Roman" w:hAnsi="Times New Roman" w:cs="Times New Roman"/>
+          <w:sz w:val="28"/>
+          <w:szCs w:val="28"/>
+          <w:lang w:val="en-US"/>
+        </w:rPr>
+        <w:t>Cookie</w:t>
+      </w:r>
+      <w:r>
+        <w:rPr>
+          <w:rFonts w:ascii="Times New Roman" w:hAnsi="Times New Roman" w:cs="Times New Roman"/>
+          <w:sz w:val="28"/>
+          <w:szCs w:val="28"/>
+          <w:lang w:val="en-US"/>
+        </w:rPr>
+        <w:t xml:space="preserve"> </w:t>
+      </w:r>
+      <w:r>
+        <w:rPr>
+          <w:rFonts w:ascii="Times New Roman" w:hAnsi="Times New Roman" w:cs="Times New Roman"/>
+          <w:sz w:val="28"/>
+          <w:szCs w:val="28"/>
+        </w:rPr>
+        <w:t>с</w:t>
+      </w:r>
+      <w:r>
+        <w:rPr>
+          <w:rFonts w:ascii="Times New Roman" w:hAnsi="Times New Roman" w:cs="Times New Roman"/>
+          <w:sz w:val="28"/>
+          <w:szCs w:val="28"/>
+          <w:lang w:val="en-US"/>
+        </w:rPr>
+        <w:t xml:space="preserve"> </w:t>
+      </w:r>
+      <w:r>
+        <w:rPr>
+          <w:rFonts w:ascii="Times New Roman" w:hAnsi="Times New Roman" w:cs="Times New Roman"/>
+          <w:sz w:val="28"/>
+          <w:szCs w:val="28"/>
+        </w:rPr>
+        <w:t>помощью</w:t>
+      </w:r>
+      <w:r>
+        <w:rPr>
+          <w:rFonts w:ascii="Times New Roman" w:hAnsi="Times New Roman" w:cs="Times New Roman"/>
+          <w:sz w:val="28"/>
+          <w:szCs w:val="28"/>
+          <w:lang w:val="en-US"/>
+        </w:rPr>
+        <w:t xml:space="preserve"> </w:t>
+      </w:r>
+      <w:r>
+        <w:rPr>
+          <w:rFonts w:ascii="Times New Roman" w:hAnsi="Times New Roman" w:cs="Times New Roman"/>
+          <w:sz w:val="28"/>
+          <w:szCs w:val="28"/>
+        </w:rPr>
+        <w:t>объекта</w:t>
+      </w:r>
+      <w:r>
+        <w:rPr>
+          <w:rFonts w:ascii="Times New Roman" w:hAnsi="Times New Roman" w:cs="Times New Roman"/>
+          <w:sz w:val="28"/>
+          <w:szCs w:val="28"/>
+          <w:lang w:val="en-US"/>
+        </w:rPr>
+        <w:t xml:space="preserve"> </w:t>
+      </w:r>
+      <w:proofErr w:type="spellStart"/>
+      <w:r>
+        <w:rPr>
+          <w:rFonts w:ascii="Times New Roman" w:hAnsi="Times New Roman" w:cs="Times New Roman"/>
+          <w:b/>
+          <w:bCs/>
+          <w:sz w:val="28"/>
+          <w:szCs w:val="28"/>
+          <w:lang w:val="en-US"/>
+        </w:rPr>
+        <w:t>HttpServletRequest.</w:t>
+      </w:r>
+      <w:r>
+        <w:rPr>
+          <w:rFonts w:ascii="Times New Roman" w:hAnsi="Times New Roman" w:cs="Times New Roman"/>
+          <w:b/>
+          <w:bCs/>
+          <w:sz w:val="28"/>
+          <w:szCs w:val="28"/>
+          <w:lang w:val="en-US"/>
+        </w:rPr>
+        <w:t>getCookies</w:t>
+      </w:r>
+      <w:proofErr w:type="spellEnd"/>
+      <w:r>
+        <w:rPr>
+          <w:rFonts w:ascii="Times New Roman" w:hAnsi="Times New Roman" w:cs="Times New Roman"/>
+          <w:b/>
+          <w:bCs/>
+          <w:sz w:val="28"/>
+          <w:szCs w:val="28"/>
+          <w:lang w:val="en-US"/>
+        </w:rPr>
+        <w:t>()</w:t>
+      </w:r>
+      <w:r>
+        <w:rPr>
+          <w:rFonts w:ascii="Times New Roman" w:hAnsi="Times New Roman" w:cs="Times New Roman"/>
+          <w:sz w:val="28"/>
+          <w:szCs w:val="28"/>
+          <w:lang w:val="en-US"/>
+        </w:rPr>
+        <w:t xml:space="preserve">, </w:t>
+      </w:r>
+      <w:r>
+        <w:rPr>
+          <w:rFonts w:ascii="Times New Roman" w:hAnsi="Times New Roman" w:cs="Times New Roman"/>
+          <w:sz w:val="28"/>
+          <w:szCs w:val="28"/>
+        </w:rPr>
+        <w:t>и</w:t>
+      </w:r>
+      <w:r>
+        <w:rPr>
+          <w:rFonts w:ascii="Times New Roman" w:hAnsi="Times New Roman" w:cs="Times New Roman"/>
+          <w:sz w:val="28"/>
+          <w:szCs w:val="28"/>
+          <w:lang w:val="en-US"/>
+        </w:rPr>
+        <w:t xml:space="preserve"> </w:t>
+      </w:r>
+      <w:proofErr w:type="gramStart"/>
+      <w:r>
+        <w:rPr>
+          <w:rFonts w:ascii="Times New Roman" w:hAnsi="Times New Roman" w:cs="Times New Roman"/>
+          <w:sz w:val="28"/>
+          <w:szCs w:val="28"/>
+        </w:rPr>
+        <w:t>записать</w:t>
+      </w:r>
+      <w:proofErr w:type="gramEnd"/>
+      <w:r>
+        <w:rPr>
+          <w:rFonts w:ascii="Times New Roman" w:hAnsi="Times New Roman" w:cs="Times New Roman"/>
+          <w:sz w:val="28"/>
+          <w:szCs w:val="28"/>
+          <w:lang w:val="en-US"/>
+        </w:rPr>
+        <w:t xml:space="preserve"> </w:t>
+      </w:r>
+      <w:r>
+        <w:rPr>
+          <w:rFonts w:ascii="Times New Roman" w:hAnsi="Times New Roman" w:cs="Times New Roman"/>
+          <w:sz w:val="28"/>
+          <w:szCs w:val="28"/>
+        </w:rPr>
+        <w:t>используя</w:t>
+      </w:r>
+      <w:r>
+        <w:rPr>
+          <w:rFonts w:ascii="Times New Roman" w:hAnsi="Times New Roman" w:cs="Times New Roman"/>
+          <w:sz w:val="28"/>
+          <w:szCs w:val="28"/>
+          <w:lang w:val="en-US"/>
+        </w:rPr>
+        <w:t xml:space="preserve"> </w:t>
+      </w:r>
+      <w:proofErr w:type="spellStart"/>
+      <w:r>
+        <w:rPr>
+          <w:rFonts w:ascii="Times New Roman" w:hAnsi="Times New Roman" w:cs="Times New Roman"/>
+          <w:b/>
+          <w:bCs/>
+          <w:sz w:val="28"/>
+          <w:szCs w:val="28"/>
+          <w:lang w:val="en-US"/>
+        </w:rPr>
+        <w:t>HttpServletResponse.addCookie</w:t>
+      </w:r>
+      <w:proofErr w:type="spellEnd"/>
+      <w:r>
+        <w:rPr>
+          <w:rFonts w:ascii="Times New Roman" w:hAnsi="Times New Roman" w:cs="Times New Roman"/>
+          <w:b/>
+          <w:bCs/>
+          <w:sz w:val="28"/>
+          <w:szCs w:val="28"/>
+          <w:lang w:val="en-US"/>
+        </w:rPr>
+        <w:t>()</w:t>
+      </w:r>
+      <w:r>
+        <w:rPr>
+          <w:rFonts w:ascii="Times New Roman" w:hAnsi="Times New Roman" w:cs="Times New Roman"/>
+          <w:b/>
+          <w:bCs/>
+          <w:sz w:val="28"/>
+          <w:szCs w:val="28"/>
+          <w:lang w:val="en-US"/>
+        </w:rPr>
+        <w:t xml:space="preserve">. </w:t>
+      </w:r>
+    </w:p>
+    <w:p>
+      <w:pPr>
+        <w:rPr>
+          <w:rFonts w:ascii="Times New Roman" w:hAnsi="Times New Roman" w:cs="Times New Roman"/>
+          <w:sz w:val="28"/>
+          <w:szCs w:val="28"/>
+        </w:rPr>
+      </w:pPr>
+      <w:r>
+        <w:rPr>
+          <w:rFonts w:ascii="Times New Roman" w:hAnsi="Times New Roman" w:cs="Times New Roman"/>
+          <w:sz w:val="28"/>
+          <w:szCs w:val="28"/>
+        </w:rPr>
+        <w:t xml:space="preserve">Для получения значения из куки можно воспользоваться аннотацией </w:t>
+      </w:r>
+      <w:r>
+        <w:rPr>
+          <w:rFonts w:ascii="Times New Roman" w:hAnsi="Times New Roman" w:cs="Times New Roman"/>
+          <w:b/>
+          <w:bCs/>
+          <w:sz w:val="28"/>
+          <w:szCs w:val="28"/>
+        </w:rPr>
+        <w:t>@CookieValue</w:t>
+      </w:r>
+      <w:r>
+        <w:rPr>
+          <w:rFonts w:ascii="Times New Roman" w:hAnsi="Times New Roman" w:cs="Times New Roman"/>
+          <w:sz w:val="28"/>
+          <w:szCs w:val="28"/>
+        </w:rPr>
+        <w:t>:</w:t>
+      </w:r>
+    </w:p>
+    <w:p>
+      <w:pPr>
+        <w:rPr>
+          <w:rFonts w:ascii="Times New Roman" w:hAnsi="Times New Roman" w:cs="Times New Roman"/>
+          <w:sz w:val="24"/>
+          <w:szCs w:val="24"/>
+          <w:lang w:val="en-US"/>
+        </w:rPr>
+      </w:pPr>
+      <w:r>
+        <w:rPr>
+          <w:rStyle w:val="crayon-m"/>
+          <w:rFonts w:ascii="Courier New" w:hAnsi="Courier New" w:cs="Courier New"/>
+          <w:color w:val="800080"/>
+          <w:sz w:val="24"/>
+          <w:szCs w:val="24"/>
+          <w:lang w:val="en-US"/>
+        </w:rPr>
+        <w:t>public</w:t>
+      </w:r>
+      <w:r>
+        <w:rPr>
+          <w:rStyle w:val="crayon-h"/>
+          <w:color w:val="006FE0"/>
+          <w:sz w:val="24"/>
+          <w:szCs w:val="24"/>
+          <w:lang w:val="en-US"/>
+        </w:rPr>
+        <w:t xml:space="preserve"> </w:t>
+      </w:r>
+      <w:r>
+        <w:rPr>
+          <w:rStyle w:val="crayon-e"/>
+          <w:color w:val="004ED0"/>
+          <w:sz w:val="24"/>
+          <w:szCs w:val="24"/>
+          <w:lang w:val="en-US"/>
+        </w:rPr>
+        <w:t>String</w:t>
+      </w:r>
+      <w:r>
+        <w:rPr>
+          <w:rStyle w:val="crayon-e"/>
+          <w:color w:val="004ED0"/>
+          <w:sz w:val="24"/>
+          <w:szCs w:val="24"/>
+          <w:lang w:val="en-US"/>
+        </w:rPr>
+        <w:t xml:space="preserve"> </w:t>
+      </w:r>
+      <w:proofErr w:type="spellStart"/>
+      <w:proofErr w:type="gramStart"/>
+      <w:r>
+        <w:rPr>
+          <w:rStyle w:val="crayon-e"/>
+          <w:color w:val="004ED0"/>
+          <w:sz w:val="24"/>
+          <w:szCs w:val="24"/>
+          <w:lang w:val="en-US"/>
+        </w:rPr>
+        <w:t>readCookieExample</w:t>
+      </w:r>
+      <w:proofErr w:type="spellEnd"/>
+      <w:r>
+        <w:rPr>
+          <w:rStyle w:val="crayon-sy"/>
+          <w:rFonts w:ascii="Courier New" w:hAnsi="Courier New" w:cs="Courier New"/>
+          <w:color w:val="333333"/>
+          <w:sz w:val="24"/>
+          <w:szCs w:val="24"/>
+          <w:lang w:val="en-US"/>
+        </w:rPr>
+        <w:t>(</w:t>
+      </w:r>
+      <w:proofErr w:type="gramEnd"/>
+      <w:r>
+        <w:rPr>
+          <w:rStyle w:val="crayon-n"/>
+          <w:rFonts w:ascii="Courier New" w:hAnsi="Courier New" w:cs="Courier New"/>
+          <w:i/>
+          <w:iCs/>
+          <w:color w:val="666666"/>
+          <w:sz w:val="24"/>
+          <w:szCs w:val="24"/>
+          <w:lang w:val="en-US"/>
+        </w:rPr>
+        <w:t>@CookieValue</w:t>
+      </w:r>
+      <w:r>
+        <w:rPr>
+          <w:rStyle w:val="crayon-sy"/>
+          <w:rFonts w:ascii="Courier New" w:hAnsi="Courier New" w:cs="Courier New"/>
+          <w:color w:val="333333"/>
+          <w:sz w:val="24"/>
+          <w:szCs w:val="24"/>
+          <w:lang w:val="en-US"/>
+        </w:rPr>
+        <w:t>(</w:t>
+      </w:r>
+      <w:r>
+        <w:rPr>
+          <w:rStyle w:val="crayon-v"/>
+          <w:rFonts w:ascii="Courier New" w:hAnsi="Courier New" w:cs="Courier New"/>
+          <w:color w:val="002D7A"/>
+          <w:sz w:val="24"/>
+          <w:szCs w:val="24"/>
+          <w:lang w:val="en-US"/>
+        </w:rPr>
+        <w:t>value</w:t>
+      </w:r>
+      <w:r>
+        <w:rPr>
+          <w:rStyle w:val="crayon-h"/>
+          <w:color w:val="006FE0"/>
+          <w:sz w:val="24"/>
+          <w:szCs w:val="24"/>
+          <w:lang w:val="en-US"/>
+        </w:rPr>
+        <w:t xml:space="preserve"> </w:t>
+      </w:r>
+      <w:r>
+        <w:rPr>
+          <w:rStyle w:val="crayon-o"/>
+          <w:rFonts w:ascii="Courier New" w:hAnsi="Courier New" w:cs="Courier New"/>
+          <w:color w:val="006FE0"/>
+          <w:sz w:val="24"/>
+          <w:szCs w:val="24"/>
+          <w:lang w:val="en-US"/>
+        </w:rPr>
+        <w:t>=</w:t>
+      </w:r>
+      <w:r>
+        <w:rPr>
+          <w:rStyle w:val="crayon-h"/>
+          <w:color w:val="006FE0"/>
+          <w:sz w:val="24"/>
+          <w:szCs w:val="24"/>
+          <w:lang w:val="en-US"/>
+        </w:rPr>
+        <w:t xml:space="preserve"> </w:t>
+      </w:r>
+      <w:r>
+        <w:rPr>
+          <w:rStyle w:val="crayon-s"/>
+          <w:rFonts w:ascii="Courier New" w:hAnsi="Courier New" w:cs="Courier New"/>
+          <w:color w:val="008000"/>
+          <w:sz w:val="24"/>
+          <w:szCs w:val="24"/>
+          <w:lang w:val="en-US"/>
+        </w:rPr>
+        <w:t>"</w:t>
+      </w:r>
+      <w:proofErr w:type="spellStart"/>
+      <w:r>
+        <w:rPr>
+          <w:rStyle w:val="crayon-s"/>
+          <w:rFonts w:ascii="Courier New" w:hAnsi="Courier New" w:cs="Courier New"/>
+          <w:color w:val="008000"/>
+          <w:sz w:val="24"/>
+          <w:szCs w:val="24"/>
+          <w:lang w:val="en-US"/>
+        </w:rPr>
+        <w:t>cookieName</w:t>
+      </w:r>
+      <w:proofErr w:type="spellEnd"/>
+      <w:r>
+        <w:rPr>
+          <w:rStyle w:val="crayon-s"/>
+          <w:rFonts w:ascii="Courier New" w:hAnsi="Courier New" w:cs="Courier New"/>
+          <w:color w:val="008000"/>
+          <w:sz w:val="24"/>
+          <w:szCs w:val="24"/>
+          <w:lang w:val="en-US"/>
+        </w:rPr>
+        <w:t>"</w:t>
+      </w:r>
+      <w:r>
+        <w:rPr>
+          <w:rStyle w:val="crayon-sy"/>
+          <w:rFonts w:ascii="Courier New" w:hAnsi="Courier New" w:cs="Courier New"/>
+          <w:color w:val="333333"/>
+          <w:sz w:val="24"/>
+          <w:szCs w:val="24"/>
+          <w:lang w:val="en-US"/>
+        </w:rPr>
+        <w:t>,</w:t>
+      </w:r>
+      <w:r>
+        <w:rPr>
+          <w:rStyle w:val="crayon-h"/>
+          <w:color w:val="006FE0"/>
+          <w:sz w:val="24"/>
+          <w:szCs w:val="24"/>
+          <w:lang w:val="en-US"/>
+        </w:rPr>
+        <w:t xml:space="preserve"> </w:t>
+      </w:r>
+      <w:r>
+        <w:rPr>
+          <w:rStyle w:val="crayon-v"/>
+          <w:rFonts w:ascii="Courier New" w:hAnsi="Courier New" w:cs="Courier New"/>
+          <w:color w:val="002D7A"/>
+          <w:sz w:val="24"/>
+          <w:szCs w:val="24"/>
+          <w:lang w:val="en-US"/>
+        </w:rPr>
+        <w:t>required</w:t>
+      </w:r>
+      <w:r>
+        <w:rPr>
+          <w:rStyle w:val="crayon-h"/>
+          <w:color w:val="006FE0"/>
+          <w:sz w:val="24"/>
+          <w:szCs w:val="24"/>
+          <w:lang w:val="en-US"/>
+        </w:rPr>
+        <w:t xml:space="preserve"> </w:t>
+      </w:r>
+      <w:r>
+        <w:rPr>
+          <w:rStyle w:val="crayon-o"/>
+          <w:rFonts w:ascii="Courier New" w:hAnsi="Courier New" w:cs="Courier New"/>
+          <w:color w:val="006FE0"/>
+          <w:sz w:val="24"/>
+          <w:szCs w:val="24"/>
+          <w:lang w:val="en-US"/>
+        </w:rPr>
+        <w:t>=</w:t>
+      </w:r>
+      <w:r>
+        <w:rPr>
+          <w:rStyle w:val="crayon-h"/>
+          <w:color w:val="006FE0"/>
+          <w:sz w:val="24"/>
+          <w:szCs w:val="24"/>
+          <w:lang w:val="en-US"/>
+        </w:rPr>
+        <w:t xml:space="preserve"> </w:t>
+      </w:r>
+      <w:r>
+        <w:rPr>
+          <w:rStyle w:val="crayon-t"/>
+          <w:rFonts w:ascii="Courier New" w:hAnsi="Courier New" w:cs="Courier New"/>
+          <w:color w:val="800080"/>
+          <w:sz w:val="24"/>
+          <w:szCs w:val="24"/>
+          <w:lang w:val="en-US"/>
+        </w:rPr>
+        <w:t>false</w:t>
+      </w:r>
+      <w:r>
+        <w:rPr>
+          <w:rStyle w:val="crayon-sy"/>
+          <w:rFonts w:ascii="Courier New" w:hAnsi="Courier New" w:cs="Courier New"/>
+          <w:color w:val="333333"/>
+          <w:sz w:val="24"/>
+          <w:szCs w:val="24"/>
+          <w:lang w:val="en-US"/>
+        </w:rPr>
+        <w:t>)</w:t>
+      </w:r>
+      <w:r>
+        <w:rPr>
+          <w:rStyle w:val="crayon-h"/>
+          <w:color w:val="006FE0"/>
+          <w:sz w:val="24"/>
+          <w:szCs w:val="24"/>
+          <w:lang w:val="en-US"/>
+        </w:rPr>
+        <w:t xml:space="preserve"> </w:t>
+      </w:r>
+      <w:r>
+        <w:rPr>
+          <w:rStyle w:val="crayon-e"/>
+          <w:color w:val="004ED0"/>
+          <w:sz w:val="24"/>
+          <w:szCs w:val="24"/>
+          <w:lang w:val="en-US"/>
+        </w:rPr>
+        <w:t xml:space="preserve">Cookie </w:t>
+      </w:r>
+      <w:proofErr w:type="spellStart"/>
+      <w:r>
+        <w:rPr>
+          <w:rStyle w:val="crayon-v"/>
+          <w:rFonts w:ascii="Courier New" w:hAnsi="Courier New" w:cs="Courier New"/>
+          <w:color w:val="002D7A"/>
+          <w:sz w:val="24"/>
+          <w:szCs w:val="24"/>
+          <w:lang w:val="en-US"/>
+        </w:rPr>
+        <w:t>cookieName</w:t>
+      </w:r>
+      <w:proofErr w:type="spellEnd"/>
+      <w:r>
+        <w:rPr>
+          <w:rStyle w:val="crayon-v"/>
+          <w:rFonts w:ascii="Courier New" w:hAnsi="Courier New" w:cs="Courier New"/>
+          <w:color w:val="002D7A"/>
+          <w:sz w:val="24"/>
+          <w:szCs w:val="24"/>
+          <w:lang w:val="en-US"/>
+        </w:rPr>
+        <w:t>){}</w:t>
+      </w:r>
+    </w:p>
+    <w:p>
+      <w:pPr>
+        <w:rPr>
+          <w:rFonts w:ascii="Times New Roman" w:hAnsi="Times New Roman" w:cs="Times New Roman"/>
+          <w:b/>
+          <w:bCs/>
+          <w:sz w:val="28"/>
+          <w:szCs w:val="28"/>
+        </w:rPr>
+      </w:pPr>
+      <w:r>
+        <w:rPr>
+          <w:rFonts w:ascii="Times New Roman" w:hAnsi="Times New Roman" w:cs="Times New Roman"/>
+          <w:b/>
+          <w:bCs/>
+          <w:sz w:val="28"/>
+          <w:szCs w:val="28"/>
+        </w:rPr>
+        <w:t>Работа с сессией</w:t>
+      </w:r>
+    </w:p>
+    <w:p>
+      <w:pPr>
+        <w:rPr>
+          <w:rFonts w:ascii="Times New Roman" w:hAnsi="Times New Roman" w:cs="Times New Roman"/>
+          <w:b/>
+          <w:bCs/>
+          <w:sz w:val="28"/>
+          <w:szCs w:val="28"/>
+        </w:rPr>
+      </w:pPr>
+      <w:r>
+        <w:rPr>
+          <w:rFonts w:ascii="Times New Roman" w:hAnsi="Times New Roman" w:cs="Times New Roman"/>
+          <w:sz w:val="28"/>
+          <w:szCs w:val="28"/>
+        </w:rPr>
+        <w:t xml:space="preserve">Для работы с сессией используются аннотация </w:t>
+      </w:r>
+      <w:r>
+        <w:rPr>
+          <w:rFonts w:ascii="Times New Roman" w:hAnsi="Times New Roman" w:cs="Times New Roman"/>
+          <w:b/>
+          <w:bCs/>
+          <w:sz w:val="28"/>
+          <w:szCs w:val="28"/>
+        </w:rPr>
+        <w:t>@SessionAttribute</w:t>
+      </w:r>
+      <w:r>
+        <w:rPr>
+          <w:rFonts w:ascii="Times New Roman" w:hAnsi="Times New Roman" w:cs="Times New Roman"/>
+          <w:sz w:val="28"/>
+          <w:szCs w:val="28"/>
+        </w:rPr>
+        <w:t xml:space="preserve"> и </w:t>
+      </w:r>
+      <w:r>
+        <w:rPr>
+          <w:rFonts w:ascii="Times New Roman" w:hAnsi="Times New Roman" w:cs="Times New Roman"/>
+          <w:b/>
+          <w:bCs/>
+          <w:sz w:val="28"/>
+          <w:szCs w:val="28"/>
+        </w:rPr>
+        <w:t>@SessionAttribute</w:t>
+      </w:r>
+      <w:r>
+        <w:rPr>
+          <w:rFonts w:ascii="Times New Roman" w:hAnsi="Times New Roman" w:cs="Times New Roman"/>
+          <w:b/>
+          <w:bCs/>
+          <w:sz w:val="28"/>
+          <w:szCs w:val="28"/>
+          <w:lang w:val="en-US"/>
+        </w:rPr>
+        <w:t>s</w:t>
+      </w:r>
+      <w:r>
+        <w:rPr>
+          <w:rFonts w:ascii="Times New Roman" w:hAnsi="Times New Roman" w:cs="Times New Roman"/>
+          <w:b/>
+          <w:bCs/>
+          <w:sz w:val="28"/>
+          <w:szCs w:val="28"/>
+        </w:rPr>
+        <w:t>.</w:t>
+      </w:r>
+    </w:p>
+    <w:p>
+      <w:pPr>
+        <w:rPr>
+          <w:rFonts w:ascii="Times New Roman" w:hAnsi="Times New Roman" w:cs="Times New Roman"/>
+          <w:sz w:val="28"/>
+          <w:szCs w:val="28"/>
         </w:rPr>
       </w:pPr>
     </w:p>
@@ -15505,9 +16246,9 @@
 <file path=word/numbering.xml><?xml version="1.0" encoding="utf-8"?>
 <w:numbering xmlns:wpc="http://schemas.microsoft.com/office/word/2010/wordprocessingCanvas" xmlns:cx="http://schemas.microsoft.com/office/drawing/2014/chartex" xmlns:cx1="http://schemas.microsoft.com/office/drawing/2015/9/8/chartex" xmlns:cx2="http://schemas.microsoft.com/office/drawing/2015/10/21/chartex" xmlns:cx3="http://schemas.microsoft.com/office/drawing/2016/5/9/chartex" xmlns:cx4="http://schemas.microsoft.com/office/drawing/2016/5/10/chartex" xmlns:cx5="http://schemas.microsoft.com/office/drawing/2016/5/11/chartex" xmlns:cx6="http://schemas.microsoft.com/office/drawing/2016/5/12/chartex" xmlns:cx7="http://schemas.microsoft.com/office/drawing/2016/5/13/chartex" xmlns:cx8="http://schemas.microsoft.com/office/drawing/2016/5/14/chartex" xmlns:mc="http://schemas.openxmlformats.org/markup-compatibility/2006" xmlns:aink="http://schemas.microsoft.com/office/drawing/2016/ink" xmlns:am3d="http://schemas.microsoft.com/office/drawing/2017/model3d" xmlns:o="urn:schemas-microsoft-com:office:office" xmlns:oel="http://schemas.microsoft.com/office/2019/extlst" xmlns:r="http://schemas.openxmlformats.org/officeDocument/2006/relationships" xmlns:m="http://schemas.openxmlformats.org/officeDocument/2006/math" xmlns:v="urn:schemas-microsoft-com:vml" xmlns:wp14="http://schemas.microsoft.com/office/word/2010/wordprocessingDrawing" xmlns:wp="http://schemas.openxmlformats.org/drawingml/2006/wordprocessingDrawing" xmlns:w10="urn:schemas-microsoft-com:office:word" xmlns:w="http://schemas.openxmlformats.org/wordprocessingml/2006/main" xmlns:w14="http://schemas.microsoft.com/office/word/2010/wordml" xmlns:w15="http://schemas.microsoft.com/office/word/2012/wordml" xmlns:w16cex="http://schemas.microsoft.com/office/word/2018/wordml/cex" xmlns:w16cid="http://schemas.microsoft.com/office/word/2016/wordml/cid" xmlns:w16="http://schemas.microsoft.com/office/word/2018/wordml" xmlns:w16du="http://schemas.microsoft.com/office/word/2023/wordml/word16du" xmlns:w16sdtdh="http://schemas.microsoft.com/office/word/2020/wordml/sdtdatahash" xmlns:w16se="http://schemas.microsoft.com/office/word/2015/wordml/symex" xmlns:wpg="http://schemas.microsoft.com/office/word/2010/wordprocessingGroup" xmlns:wpi="http://schemas.microsoft.com/office/word/2010/wordprocessingInk" xmlns:wne="http://schemas.microsoft.com/office/word/2006/wordml" xmlns:wps="http://schemas.microsoft.com/office/word/2010/wordprocessingShape" mc:Ignorable="w14 w15 w16se w16cid w16 w16cex w16sdtdh wp14">
   <w:abstractNum w:abstractNumId="0" w15:restartNumberingAfterBreak="0">
-    <w:nsid w:val="37DF25EA"/>
+    <w:nsid w:val="073E169B"/>
     <w:multiLevelType w:val="hybridMultilevel"/>
-    <w:tmpl w:val="81A893A6"/>
+    <w:tmpl w:val="E3EC5360"/>
     <w:lvl w:ilvl="0" w:tplc="04190001">
       <w:start w:val="1"/>
       <w:numFmt w:val="bullet"/>
@@ -15618,9 +16359,9 @@
     </w:lvl>
   </w:abstractNum>
   <w:abstractNum w:abstractNumId="1" w15:restartNumberingAfterBreak="0">
-    <w:nsid w:val="3DFB165E"/>
+    <w:nsid w:val="364B1199"/>
     <w:multiLevelType w:val="hybridMultilevel"/>
-    <w:tmpl w:val="9C40EB20"/>
+    <w:tmpl w:val="A7A4CA14"/>
     <w:lvl w:ilvl="0" w:tplc="04190001">
       <w:start w:val="1"/>
       <w:numFmt w:val="bullet"/>
@@ -15731,16 +16472,16 @@
     </w:lvl>
   </w:abstractNum>
   <w:abstractNum w:abstractNumId="2" w15:restartNumberingAfterBreak="0">
-    <w:nsid w:val="3F48697F"/>
+    <w:nsid w:val="37DF25EA"/>
     <w:multiLevelType w:val="hybridMultilevel"/>
-    <w:tmpl w:val="FF16A6C2"/>
+    <w:tmpl w:val="81A893A6"/>
     <w:lvl w:ilvl="0" w:tplc="04190001">
       <w:start w:val="1"/>
       <w:numFmt w:val="bullet"/>
       <w:lvlText w:val=""/>
       <w:lvlJc w:val="left"/>
       <w:pPr>
-        <w:ind w:left="1080" w:hanging="360"/>
+        <w:ind w:left="720" w:hanging="360"/>
       </w:pPr>
       <w:rPr>
         <w:rFonts w:ascii="Symbol" w:hAnsi="Symbol" w:hint="default"/>
@@ -15752,7 +16493,7 @@
       <w:lvlText w:val="o"/>
       <w:lvlJc w:val="left"/>
       <w:pPr>
-        <w:ind w:left="1800" w:hanging="360"/>
+        <w:ind w:left="1440" w:hanging="360"/>
       </w:pPr>
       <w:rPr>
         <w:rFonts w:ascii="Courier New" w:hAnsi="Courier New" w:cs="Courier New" w:hint="default"/>
@@ -15764,7 +16505,7 @@
       <w:lvlText w:val=""/>
       <w:lvlJc w:val="left"/>
       <w:pPr>
-        <w:ind w:left="2520" w:hanging="360"/>
+        <w:ind w:left="2160" w:hanging="360"/>
       </w:pPr>
       <w:rPr>
         <w:rFonts w:ascii="Wingdings" w:hAnsi="Wingdings" w:hint="default"/>
@@ -15776,7 +16517,7 @@
       <w:lvlText w:val=""/>
       <w:lvlJc w:val="left"/>
       <w:pPr>
-        <w:ind w:left="3240" w:hanging="360"/>
+        <w:ind w:left="2880" w:hanging="360"/>
       </w:pPr>
       <w:rPr>
         <w:rFonts w:ascii="Symbol" w:hAnsi="Symbol" w:hint="default"/>
@@ -15788,7 +16529,7 @@
       <w:lvlText w:val="o"/>
       <w:lvlJc w:val="left"/>
       <w:pPr>
-        <w:ind w:left="3960" w:hanging="360"/>
+        <w:ind w:left="3600" w:hanging="360"/>
       </w:pPr>
       <w:rPr>
         <w:rFonts w:ascii="Courier New" w:hAnsi="Courier New" w:cs="Courier New" w:hint="default"/>
@@ -15800,7 +16541,7 @@
       <w:lvlText w:val=""/>
       <w:lvlJc w:val="left"/>
       <w:pPr>
-        <w:ind w:left="4680" w:hanging="360"/>
+        <w:ind w:left="4320" w:hanging="360"/>
       </w:pPr>
       <w:rPr>
         <w:rFonts w:ascii="Wingdings" w:hAnsi="Wingdings" w:hint="default"/>
@@ -15812,7 +16553,7 @@
       <w:lvlText w:val=""/>
       <w:lvlJc w:val="left"/>
       <w:pPr>
-        <w:ind w:left="5400" w:hanging="360"/>
+        <w:ind w:left="5040" w:hanging="360"/>
       </w:pPr>
       <w:rPr>
         <w:rFonts w:ascii="Symbol" w:hAnsi="Symbol" w:hint="default"/>
@@ -15824,7 +16565,7 @@
       <w:lvlText w:val="o"/>
       <w:lvlJc w:val="left"/>
       <w:pPr>
-        <w:ind w:left="6120" w:hanging="360"/>
+        <w:ind w:left="5760" w:hanging="360"/>
       </w:pPr>
       <w:rPr>
         <w:rFonts w:ascii="Courier New" w:hAnsi="Courier New" w:cs="Courier New" w:hint="default"/>
@@ -15836,7 +16577,7 @@
       <w:lvlText w:val=""/>
       <w:lvlJc w:val="left"/>
       <w:pPr>
-        <w:ind w:left="6840" w:hanging="360"/>
+        <w:ind w:left="6480" w:hanging="360"/>
       </w:pPr>
       <w:rPr>
         <w:rFonts w:ascii="Wingdings" w:hAnsi="Wingdings" w:hint="default"/>
@@ -15844,9 +16585,9 @@
     </w:lvl>
   </w:abstractNum>
   <w:abstractNum w:abstractNumId="3" w15:restartNumberingAfterBreak="0">
-    <w:nsid w:val="45533C72"/>
+    <w:nsid w:val="3DFB165E"/>
     <w:multiLevelType w:val="hybridMultilevel"/>
-    <w:tmpl w:val="3EE2F440"/>
+    <w:tmpl w:val="9C40EB20"/>
     <w:lvl w:ilvl="0" w:tplc="04190001">
       <w:start w:val="1"/>
       <w:numFmt w:val="bullet"/>
@@ -15957,16 +16698,16 @@
     </w:lvl>
   </w:abstractNum>
   <w:abstractNum w:abstractNumId="4" w15:restartNumberingAfterBreak="0">
-    <w:nsid w:val="528B5FE6"/>
+    <w:nsid w:val="3F48697F"/>
     <w:multiLevelType w:val="hybridMultilevel"/>
-    <w:tmpl w:val="78443328"/>
+    <w:tmpl w:val="FF16A6C2"/>
     <w:lvl w:ilvl="0" w:tplc="04190001">
       <w:start w:val="1"/>
       <w:numFmt w:val="bullet"/>
       <w:lvlText w:val=""/>
       <w:lvlJc w:val="left"/>
       <w:pPr>
-        <w:ind w:left="720" w:hanging="360"/>
+        <w:ind w:left="1080" w:hanging="360"/>
       </w:pPr>
       <w:rPr>
         <w:rFonts w:ascii="Symbol" w:hAnsi="Symbol" w:hint="default"/>
@@ -15978,7 +16719,7 @@
       <w:lvlText w:val="o"/>
       <w:lvlJc w:val="left"/>
       <w:pPr>
-        <w:ind w:left="1440" w:hanging="360"/>
+        <w:ind w:left="1800" w:hanging="360"/>
       </w:pPr>
       <w:rPr>
         <w:rFonts w:ascii="Courier New" w:hAnsi="Courier New" w:cs="Courier New" w:hint="default"/>
@@ -15990,7 +16731,7 @@
       <w:lvlText w:val=""/>
       <w:lvlJc w:val="left"/>
       <w:pPr>
-        <w:ind w:left="2160" w:hanging="360"/>
+        <w:ind w:left="2520" w:hanging="360"/>
       </w:pPr>
       <w:rPr>
         <w:rFonts w:ascii="Wingdings" w:hAnsi="Wingdings" w:hint="default"/>
@@ -16002,7 +16743,7 @@
       <w:lvlText w:val=""/>
       <w:lvlJc w:val="left"/>
       <w:pPr>
-        <w:ind w:left="2880" w:hanging="360"/>
+        <w:ind w:left="3240" w:hanging="360"/>
       </w:pPr>
       <w:rPr>
         <w:rFonts w:ascii="Symbol" w:hAnsi="Symbol" w:hint="default"/>
@@ -16014,7 +16755,7 @@
       <w:lvlText w:val="o"/>
       <w:lvlJc w:val="left"/>
       <w:pPr>
-        <w:ind w:left="3600" w:hanging="360"/>
+        <w:ind w:left="3960" w:hanging="360"/>
       </w:pPr>
       <w:rPr>
         <w:rFonts w:ascii="Courier New" w:hAnsi="Courier New" w:cs="Courier New" w:hint="default"/>
@@ -16026,7 +16767,7 @@
       <w:lvlText w:val=""/>
       <w:lvlJc w:val="left"/>
       <w:pPr>
-        <w:ind w:left="4320" w:hanging="360"/>
+        <w:ind w:left="4680" w:hanging="360"/>
       </w:pPr>
       <w:rPr>
         <w:rFonts w:ascii="Wingdings" w:hAnsi="Wingdings" w:hint="default"/>
@@ -16038,7 +16779,7 @@
       <w:lvlText w:val=""/>
       <w:lvlJc w:val="left"/>
       <w:pPr>
-        <w:ind w:left="5040" w:hanging="360"/>
+        <w:ind w:left="5400" w:hanging="360"/>
       </w:pPr>
       <w:rPr>
         <w:rFonts w:ascii="Symbol" w:hAnsi="Symbol" w:hint="default"/>
@@ -16050,7 +16791,7 @@
       <w:lvlText w:val="o"/>
       <w:lvlJc w:val="left"/>
       <w:pPr>
-        <w:ind w:left="5760" w:hanging="360"/>
+        <w:ind w:left="6120" w:hanging="360"/>
       </w:pPr>
       <w:rPr>
         <w:rFonts w:ascii="Courier New" w:hAnsi="Courier New" w:cs="Courier New" w:hint="default"/>
@@ -16062,7 +16803,7 @@
       <w:lvlText w:val=""/>
       <w:lvlJc w:val="left"/>
       <w:pPr>
-        <w:ind w:left="6480" w:hanging="360"/>
+        <w:ind w:left="6840" w:hanging="360"/>
       </w:pPr>
       <w:rPr>
         <w:rFonts w:ascii="Wingdings" w:hAnsi="Wingdings" w:hint="default"/>
@@ -16070,9 +16811,9 @@
     </w:lvl>
   </w:abstractNum>
   <w:abstractNum w:abstractNumId="5" w15:restartNumberingAfterBreak="0">
-    <w:nsid w:val="5A7B7360"/>
+    <w:nsid w:val="45533C72"/>
     <w:multiLevelType w:val="hybridMultilevel"/>
-    <w:tmpl w:val="5C6CF6F6"/>
+    <w:tmpl w:val="3EE2F440"/>
     <w:lvl w:ilvl="0" w:tplc="04190001">
       <w:start w:val="1"/>
       <w:numFmt w:val="bullet"/>
@@ -16182,23 +16923,255 @@
       </w:rPr>
     </w:lvl>
   </w:abstractNum>
+  <w:abstractNum w:abstractNumId="6" w15:restartNumberingAfterBreak="0">
+    <w:nsid w:val="528B5FE6"/>
+    <w:multiLevelType w:val="hybridMultilevel"/>
+    <w:tmpl w:val="78443328"/>
+    <w:lvl w:ilvl="0" w:tplc="04190001">
+      <w:start w:val="1"/>
+      <w:numFmt w:val="bullet"/>
+      <w:lvlText w:val=""/>
+      <w:lvlJc w:val="left"/>
+      <w:pPr>
+        <w:ind w:left="720" w:hanging="360"/>
+      </w:pPr>
+      <w:rPr>
+        <w:rFonts w:ascii="Symbol" w:hAnsi="Symbol" w:hint="default"/>
+      </w:rPr>
+    </w:lvl>
+    <w:lvl w:ilvl="1" w:tplc="04190003" w:tentative="1">
+      <w:start w:val="1"/>
+      <w:numFmt w:val="bullet"/>
+      <w:lvlText w:val="o"/>
+      <w:lvlJc w:val="left"/>
+      <w:pPr>
+        <w:ind w:left="1440" w:hanging="360"/>
+      </w:pPr>
+      <w:rPr>
+        <w:rFonts w:ascii="Courier New" w:hAnsi="Courier New" w:cs="Courier New" w:hint="default"/>
+      </w:rPr>
+    </w:lvl>
+    <w:lvl w:ilvl="2" w:tplc="04190005" w:tentative="1">
+      <w:start w:val="1"/>
+      <w:numFmt w:val="bullet"/>
+      <w:lvlText w:val=""/>
+      <w:lvlJc w:val="left"/>
+      <w:pPr>
+        <w:ind w:left="2160" w:hanging="360"/>
+      </w:pPr>
+      <w:rPr>
+        <w:rFonts w:ascii="Wingdings" w:hAnsi="Wingdings" w:hint="default"/>
+      </w:rPr>
+    </w:lvl>
+    <w:lvl w:ilvl="3" w:tplc="04190001" w:tentative="1">
+      <w:start w:val="1"/>
+      <w:numFmt w:val="bullet"/>
+      <w:lvlText w:val=""/>
+      <w:lvlJc w:val="left"/>
+      <w:pPr>
+        <w:ind w:left="2880" w:hanging="360"/>
+      </w:pPr>
+      <w:rPr>
+        <w:rFonts w:ascii="Symbol" w:hAnsi="Symbol" w:hint="default"/>
+      </w:rPr>
+    </w:lvl>
+    <w:lvl w:ilvl="4" w:tplc="04190003" w:tentative="1">
+      <w:start w:val="1"/>
+      <w:numFmt w:val="bullet"/>
+      <w:lvlText w:val="o"/>
+      <w:lvlJc w:val="left"/>
+      <w:pPr>
+        <w:ind w:left="3600" w:hanging="360"/>
+      </w:pPr>
+      <w:rPr>
+        <w:rFonts w:ascii="Courier New" w:hAnsi="Courier New" w:cs="Courier New" w:hint="default"/>
+      </w:rPr>
+    </w:lvl>
+    <w:lvl w:ilvl="5" w:tplc="04190005" w:tentative="1">
+      <w:start w:val="1"/>
+      <w:numFmt w:val="bullet"/>
+      <w:lvlText w:val=""/>
+      <w:lvlJc w:val="left"/>
+      <w:pPr>
+        <w:ind w:left="4320" w:hanging="360"/>
+      </w:pPr>
+      <w:rPr>
+        <w:rFonts w:ascii="Wingdings" w:hAnsi="Wingdings" w:hint="default"/>
+      </w:rPr>
+    </w:lvl>
+    <w:lvl w:ilvl="6" w:tplc="04190001" w:tentative="1">
+      <w:start w:val="1"/>
+      <w:numFmt w:val="bullet"/>
+      <w:lvlText w:val=""/>
+      <w:lvlJc w:val="left"/>
+      <w:pPr>
+        <w:ind w:left="5040" w:hanging="360"/>
+      </w:pPr>
+      <w:rPr>
+        <w:rFonts w:ascii="Symbol" w:hAnsi="Symbol" w:hint="default"/>
+      </w:rPr>
+    </w:lvl>
+    <w:lvl w:ilvl="7" w:tplc="04190003" w:tentative="1">
+      <w:start w:val="1"/>
+      <w:numFmt w:val="bullet"/>
+      <w:lvlText w:val="o"/>
+      <w:lvlJc w:val="left"/>
+      <w:pPr>
+        <w:ind w:left="5760" w:hanging="360"/>
+      </w:pPr>
+      <w:rPr>
+        <w:rFonts w:ascii="Courier New" w:hAnsi="Courier New" w:cs="Courier New" w:hint="default"/>
+      </w:rPr>
+    </w:lvl>
+    <w:lvl w:ilvl="8" w:tplc="04190005" w:tentative="1">
+      <w:start w:val="1"/>
+      <w:numFmt w:val="bullet"/>
+      <w:lvlText w:val=""/>
+      <w:lvlJc w:val="left"/>
+      <w:pPr>
+        <w:ind w:left="6480" w:hanging="360"/>
+      </w:pPr>
+      <w:rPr>
+        <w:rFonts w:ascii="Wingdings" w:hAnsi="Wingdings" w:hint="default"/>
+      </w:rPr>
+    </w:lvl>
+  </w:abstractNum>
+  <w:abstractNum w:abstractNumId="7" w15:restartNumberingAfterBreak="0">
+    <w:nsid w:val="5A7B7360"/>
+    <w:multiLevelType w:val="hybridMultilevel"/>
+    <w:tmpl w:val="5C6CF6F6"/>
+    <w:lvl w:ilvl="0" w:tplc="04190001">
+      <w:start w:val="1"/>
+      <w:numFmt w:val="bullet"/>
+      <w:lvlText w:val=""/>
+      <w:lvlJc w:val="left"/>
+      <w:pPr>
+        <w:ind w:left="720" w:hanging="360"/>
+      </w:pPr>
+      <w:rPr>
+        <w:rFonts w:ascii="Symbol" w:hAnsi="Symbol" w:hint="default"/>
+      </w:rPr>
+    </w:lvl>
+    <w:lvl w:ilvl="1" w:tplc="04190003" w:tentative="1">
+      <w:start w:val="1"/>
+      <w:numFmt w:val="bullet"/>
+      <w:lvlText w:val="o"/>
+      <w:lvlJc w:val="left"/>
+      <w:pPr>
+        <w:ind w:left="1440" w:hanging="360"/>
+      </w:pPr>
+      <w:rPr>
+        <w:rFonts w:ascii="Courier New" w:hAnsi="Courier New" w:cs="Courier New" w:hint="default"/>
+      </w:rPr>
+    </w:lvl>
+    <w:lvl w:ilvl="2" w:tplc="04190005" w:tentative="1">
+      <w:start w:val="1"/>
+      <w:numFmt w:val="bullet"/>
+      <w:lvlText w:val=""/>
+      <w:lvlJc w:val="left"/>
+      <w:pPr>
+        <w:ind w:left="2160" w:hanging="360"/>
+      </w:pPr>
+      <w:rPr>
+        <w:rFonts w:ascii="Wingdings" w:hAnsi="Wingdings" w:hint="default"/>
+      </w:rPr>
+    </w:lvl>
+    <w:lvl w:ilvl="3" w:tplc="04190001" w:tentative="1">
+      <w:start w:val="1"/>
+      <w:numFmt w:val="bullet"/>
+      <w:lvlText w:val=""/>
+      <w:lvlJc w:val="left"/>
+      <w:pPr>
+        <w:ind w:left="2880" w:hanging="360"/>
+      </w:pPr>
+      <w:rPr>
+        <w:rFonts w:ascii="Symbol" w:hAnsi="Symbol" w:hint="default"/>
+      </w:rPr>
+    </w:lvl>
+    <w:lvl w:ilvl="4" w:tplc="04190003" w:tentative="1">
+      <w:start w:val="1"/>
+      <w:numFmt w:val="bullet"/>
+      <w:lvlText w:val="o"/>
+      <w:lvlJc w:val="left"/>
+      <w:pPr>
+        <w:ind w:left="3600" w:hanging="360"/>
+      </w:pPr>
+      <w:rPr>
+        <w:rFonts w:ascii="Courier New" w:hAnsi="Courier New" w:cs="Courier New" w:hint="default"/>
+      </w:rPr>
+    </w:lvl>
+    <w:lvl w:ilvl="5" w:tplc="04190005" w:tentative="1">
+      <w:start w:val="1"/>
+      <w:numFmt w:val="bullet"/>
+      <w:lvlText w:val=""/>
+      <w:lvlJc w:val="left"/>
+      <w:pPr>
+        <w:ind w:left="4320" w:hanging="360"/>
+      </w:pPr>
+      <w:rPr>
+        <w:rFonts w:ascii="Wingdings" w:hAnsi="Wingdings" w:hint="default"/>
+      </w:rPr>
+    </w:lvl>
+    <w:lvl w:ilvl="6" w:tplc="04190001" w:tentative="1">
+      <w:start w:val="1"/>
+      <w:numFmt w:val="bullet"/>
+      <w:lvlText w:val=""/>
+      <w:lvlJc w:val="left"/>
+      <w:pPr>
+        <w:ind w:left="5040" w:hanging="360"/>
+      </w:pPr>
+      <w:rPr>
+        <w:rFonts w:ascii="Symbol" w:hAnsi="Symbol" w:hint="default"/>
+      </w:rPr>
+    </w:lvl>
+    <w:lvl w:ilvl="7" w:tplc="04190003" w:tentative="1">
+      <w:start w:val="1"/>
+      <w:numFmt w:val="bullet"/>
+      <w:lvlText w:val="o"/>
+      <w:lvlJc w:val="left"/>
+      <w:pPr>
+        <w:ind w:left="5760" w:hanging="360"/>
+      </w:pPr>
+      <w:rPr>
+        <w:rFonts w:ascii="Courier New" w:hAnsi="Courier New" w:cs="Courier New" w:hint="default"/>
+      </w:rPr>
+    </w:lvl>
+    <w:lvl w:ilvl="8" w:tplc="04190005" w:tentative="1">
+      <w:start w:val="1"/>
+      <w:numFmt w:val="bullet"/>
+      <w:lvlText w:val=""/>
+      <w:lvlJc w:val="left"/>
+      <w:pPr>
+        <w:ind w:left="6480" w:hanging="360"/>
+      </w:pPr>
+      <w:rPr>
+        <w:rFonts w:ascii="Wingdings" w:hAnsi="Wingdings" w:hint="default"/>
+      </w:rPr>
+    </w:lvl>
+  </w:abstractNum>
   <w:num w:numId="1" w16cid:durableId="21516947">
+    <w:abstractNumId w:val="2"/>
+  </w:num>
+  <w:num w:numId="2" w16cid:durableId="1567186691">
+    <w:abstractNumId w:val="6"/>
+  </w:num>
+  <w:num w:numId="3" w16cid:durableId="554777897">
+    <w:abstractNumId w:val="4"/>
+  </w:num>
+  <w:num w:numId="4" w16cid:durableId="883904956">
+    <w:abstractNumId w:val="3"/>
+  </w:num>
+  <w:num w:numId="5" w16cid:durableId="1844275945">
+    <w:abstractNumId w:val="7"/>
+  </w:num>
+  <w:num w:numId="6" w16cid:durableId="810366130">
+    <w:abstractNumId w:val="5"/>
+  </w:num>
+  <w:num w:numId="7" w16cid:durableId="1455293449">
     <w:abstractNumId w:val="0"/>
   </w:num>
-  <w:num w:numId="2" w16cid:durableId="1567186691">
-    <w:abstractNumId w:val="4"/>
-  </w:num>
-  <w:num w:numId="3" w16cid:durableId="554777897">
-    <w:abstractNumId w:val="2"/>
-  </w:num>
-  <w:num w:numId="4" w16cid:durableId="883904956">
+  <w:num w:numId="8" w16cid:durableId="1211695548">
     <w:abstractNumId w:val="1"/>
-  </w:num>
-  <w:num w:numId="5" w16cid:durableId="1844275945">
-    <w:abstractNumId w:val="5"/>
-  </w:num>
-  <w:num w:numId="6" w16cid:durableId="810366130">
-    <w:abstractNumId w:val="3"/>
   </w:num>
 </w:numbering>
 </file>
@@ -16832,6 +17805,51 @@
     <w:basedOn w:val="a0"/>
     <w:rsid w:val="007A104C"/>
   </w:style>
+  <w:style w:type="character" w:customStyle="1" w:styleId="crayon-m">
+    <w:name w:val="crayon-m"/>
+    <w:basedOn w:val="a0"/>
+    <w:rsid w:val="007063FD"/>
+  </w:style>
+  <w:style w:type="character" w:customStyle="1" w:styleId="crayon-h">
+    <w:name w:val="crayon-h"/>
+    <w:basedOn w:val="a0"/>
+    <w:rsid w:val="007063FD"/>
+  </w:style>
+  <w:style w:type="character" w:customStyle="1" w:styleId="crayon-e">
+    <w:name w:val="crayon-e"/>
+    <w:basedOn w:val="a0"/>
+    <w:rsid w:val="007063FD"/>
+  </w:style>
+  <w:style w:type="character" w:customStyle="1" w:styleId="crayon-sy">
+    <w:name w:val="crayon-sy"/>
+    <w:basedOn w:val="a0"/>
+    <w:rsid w:val="007063FD"/>
+  </w:style>
+  <w:style w:type="character" w:customStyle="1" w:styleId="crayon-n">
+    <w:name w:val="crayon-n"/>
+    <w:basedOn w:val="a0"/>
+    <w:rsid w:val="007063FD"/>
+  </w:style>
+  <w:style w:type="character" w:customStyle="1" w:styleId="crayon-v">
+    <w:name w:val="crayon-v"/>
+    <w:basedOn w:val="a0"/>
+    <w:rsid w:val="007063FD"/>
+  </w:style>
+  <w:style w:type="character" w:customStyle="1" w:styleId="crayon-o">
+    <w:name w:val="crayon-o"/>
+    <w:basedOn w:val="a0"/>
+    <w:rsid w:val="007063FD"/>
+  </w:style>
+  <w:style w:type="character" w:customStyle="1" w:styleId="crayon-s">
+    <w:name w:val="crayon-s"/>
+    <w:basedOn w:val="a0"/>
+    <w:rsid w:val="007063FD"/>
+  </w:style>
+  <w:style w:type="character" w:customStyle="1" w:styleId="crayon-t">
+    <w:name w:val="crayon-t"/>
+    <w:basedOn w:val="a0"/>
+    <w:rsid w:val="007063FD"/>
+  </w:style>
 </w:styles>
 </file>
 

</xml_diff>

<commit_message>
modified spring web, logging
</commit_message>
<xml_diff>
--- a/graduation/Spring Web.docx
+++ b/graduation/Spring Web.docx
@@ -1,6 +1,6 @@
 
 <file path=word/document.xml><?xml version="1.0" encoding="utf-8"?>
-<w:document xmlns:wpc="http://schemas.microsoft.com/office/word/2010/wordprocessingCanvas" xmlns:cx="http://schemas.microsoft.com/office/drawing/2014/chartex" xmlns:cx1="http://schemas.microsoft.com/office/drawing/2015/9/8/chartex" xmlns:cx2="http://schemas.microsoft.com/office/drawing/2015/10/21/chartex" xmlns:cx3="http://schemas.microsoft.com/office/drawing/2016/5/9/chartex" xmlns:cx4="http://schemas.microsoft.com/office/drawing/2016/5/10/chartex" xmlns:cx5="http://schemas.microsoft.com/office/drawing/2016/5/11/chartex" xmlns:cx6="http://schemas.microsoft.com/office/drawing/2016/5/12/chartex" xmlns:cx7="http://schemas.microsoft.com/office/drawing/2016/5/13/chartex" xmlns:cx8="http://schemas.microsoft.com/office/drawing/2016/5/14/chartex" xmlns:mc="http://schemas.openxmlformats.org/markup-compatibility/2006" xmlns:aink="http://schemas.microsoft.com/office/drawing/2016/ink" xmlns:am3d="http://schemas.microsoft.com/office/drawing/2017/model3d" xmlns:o="urn:schemas-microsoft-com:office:office" xmlns:oel="http://schemas.microsoft.com/office/2019/extlst" xmlns:r="http://schemas.openxmlformats.org/officeDocument/2006/relationships" xmlns:m="http://schemas.openxmlformats.org/officeDocument/2006/math" xmlns:v="urn:schemas-microsoft-com:vml" xmlns:wp14="http://schemas.microsoft.com/office/word/2010/wordprocessingDrawing" xmlns:wp="http://schemas.openxmlformats.org/drawingml/2006/wordprocessingDrawing" xmlns:w10="urn:schemas-microsoft-com:office:word" xmlns:w="http://schemas.openxmlformats.org/wordprocessingml/2006/main" xmlns:w14="http://schemas.microsoft.com/office/word/2010/wordml" xmlns:w15="http://schemas.microsoft.com/office/word/2012/wordml" xmlns:w16cex="http://schemas.microsoft.com/office/word/2018/wordml/cex" xmlns:w16cid="http://schemas.microsoft.com/office/word/2016/wordml/cid" xmlns:w16="http://schemas.microsoft.com/office/word/2018/wordml" xmlns:w16du="http://schemas.microsoft.com/office/word/2023/wordml/word16du" xmlns:w16sdtdh="http://schemas.microsoft.com/office/word/2020/wordml/sdtdatahash" xmlns:w16se="http://schemas.microsoft.com/office/word/2015/wordml/symex" xmlns:wpg="http://schemas.microsoft.com/office/word/2010/wordprocessingGroup" xmlns:wpi="http://schemas.microsoft.com/office/word/2010/wordprocessingInk" xmlns:wne="http://schemas.microsoft.com/office/word/2006/wordml" xmlns:wps="http://schemas.microsoft.com/office/word/2010/wordprocessingShape" mc:Ignorable="w14 w15 w16se w16cid w16 w16cex w16sdtdh wp14">
+<w:document xmlns:wpc="http://schemas.microsoft.com/office/word/2010/wordprocessingCanvas" xmlns:cx="http://schemas.microsoft.com/office/drawing/2014/chartex" xmlns:cx1="http://schemas.microsoft.com/office/drawing/2015/9/8/chartex" xmlns:cx2="http://schemas.microsoft.com/office/drawing/2015/10/21/chartex" xmlns:cx3="http://schemas.microsoft.com/office/drawing/2016/5/9/chartex" xmlns:cx4="http://schemas.microsoft.com/office/drawing/2016/5/10/chartex" xmlns:cx5="http://schemas.microsoft.com/office/drawing/2016/5/11/chartex" xmlns:cx6="http://schemas.microsoft.com/office/drawing/2016/5/12/chartex" xmlns:cx7="http://schemas.microsoft.com/office/drawing/2016/5/13/chartex" xmlns:cx8="http://schemas.microsoft.com/office/drawing/2016/5/14/chartex" xmlns:mc="http://schemas.openxmlformats.org/markup-compatibility/2006" xmlns:aink="http://schemas.microsoft.com/office/drawing/2016/ink" xmlns:am3d="http://schemas.microsoft.com/office/drawing/2017/model3d" xmlns:o="urn:schemas-microsoft-com:office:office" xmlns:r="http://schemas.openxmlformats.org/officeDocument/2006/relationships" xmlns:m="http://schemas.openxmlformats.org/officeDocument/2006/math" xmlns:v="urn:schemas-microsoft-com:vml" xmlns:wp14="http://schemas.microsoft.com/office/word/2010/wordprocessingDrawing" xmlns:wp="http://schemas.openxmlformats.org/drawingml/2006/wordprocessingDrawing" xmlns:w10="urn:schemas-microsoft-com:office:word" xmlns:w="http://schemas.openxmlformats.org/wordprocessingml/2006/main" xmlns:w14="http://schemas.microsoft.com/office/word/2010/wordml" xmlns:w15="http://schemas.microsoft.com/office/word/2012/wordml" xmlns:w16cid="http://schemas.microsoft.com/office/word/2016/wordml/cid" xmlns:w16se="http://schemas.microsoft.com/office/word/2015/wordml/symex" xmlns:wpg="http://schemas.microsoft.com/office/word/2010/wordprocessingGroup" xmlns:wpi="http://schemas.microsoft.com/office/word/2010/wordprocessingInk" xmlns:wne="http://schemas.microsoft.com/office/word/2006/wordml" xmlns:wps="http://schemas.microsoft.com/office/word/2010/wordprocessingShape" mc:Ignorable="w14 w15 w16se w16cid wp14">
   <w:body>
     <w:p>
       <w:pPr>
@@ -1227,7 +1227,25 @@
           <w:sz w:val="28"/>
           <w:szCs w:val="28"/>
         </w:rPr>
-        <w:t xml:space="preserve">и обрабатываемый им урл. </w:t>
+        <w:t xml:space="preserve">и обрабатываемый им </w:t>
+      </w:r>
+      <w:proofErr w:type="spellStart"/>
+      <w:r>
+        <w:rPr>
+          <w:rFonts w:ascii="Times New Roman" w:hAnsi="Times New Roman" w:cs="Times New Roman"/>
+          <w:sz w:val="28"/>
+          <w:szCs w:val="28"/>
+        </w:rPr>
+        <w:t>урл</w:t>
+      </w:r>
+      <w:proofErr w:type="spellEnd"/>
+      <w:r>
+        <w:rPr>
+          <w:rFonts w:ascii="Times New Roman" w:hAnsi="Times New Roman" w:cs="Times New Roman"/>
+          <w:sz w:val="28"/>
+          <w:szCs w:val="28"/>
+        </w:rPr>
+        <w:t xml:space="preserve">. </w:t>
       </w:r>
     </w:p>
     <w:p>
@@ -1839,7 +1857,6 @@
         </w:rPr>
         <w:t>@</w:t>
       </w:r>
-      <w:proofErr w:type="gramStart"/>
       <w:r>
         <w:rPr>
           <w:rFonts w:ascii="Times New Roman" w:hAnsi="Times New Roman" w:cs="Times New Roman"/>
@@ -1850,7 +1867,6 @@
         </w:rPr>
         <w:t>Controller</w:t>
       </w:r>
-      <w:proofErr w:type="gramEnd"/>
       <w:r>
         <w:rPr>
           <w:rFonts w:ascii="Times New Roman" w:hAnsi="Times New Roman" w:cs="Times New Roman"/>
@@ -2394,7 +2410,6 @@
         </w:rPr>
         <w:t xml:space="preserve">, </w:t>
       </w:r>
-      <w:proofErr w:type="spellStart"/>
       <w:r>
         <w:rPr>
           <w:rFonts w:ascii="Times New Roman" w:hAnsi="Times New Roman" w:cs="Times New Roman"/>
@@ -2404,7 +2419,6 @@
         </w:rPr>
         <w:t>json</w:t>
       </w:r>
-      <w:proofErr w:type="spellEnd"/>
       <w:r>
         <w:rPr>
           <w:rFonts w:ascii="Times New Roman" w:hAnsi="Times New Roman" w:cs="Times New Roman"/>
@@ -3811,7 +3825,25 @@
           <w:sz w:val="28"/>
           <w:szCs w:val="28"/>
         </w:rPr>
-        <w:t xml:space="preserve">@RequestParam </w:t>
+        <w:t>@</w:t>
+      </w:r>
+      <w:proofErr w:type="spellStart"/>
+      <w:r>
+        <w:rPr>
+          <w:rFonts w:ascii="Times New Roman" w:hAnsi="Times New Roman" w:cs="Times New Roman"/>
+          <w:sz w:val="28"/>
+          <w:szCs w:val="28"/>
+        </w:rPr>
+        <w:t>RequestParam</w:t>
+      </w:r>
+      <w:proofErr w:type="spellEnd"/>
+      <w:r>
+        <w:rPr>
+          <w:rFonts w:ascii="Times New Roman" w:hAnsi="Times New Roman" w:cs="Times New Roman"/>
+          <w:sz w:val="28"/>
+          <w:szCs w:val="28"/>
+        </w:rPr>
+        <w:t xml:space="preserve"> </w:t>
       </w:r>
       <w:proofErr w:type="spellStart"/>
       <w:proofErr w:type="gramStart"/>
@@ -4652,7 +4684,51 @@
           <w:szCs w:val="20"/>
           <w:lang w:val="en-US"/>
         </w:rPr>
-        <w:t>@GetMapping("getById/{id}")</w:t>
+        <w:t>@</w:t>
+      </w:r>
+      <w:proofErr w:type="spellStart"/>
+      <w:r>
+        <w:rPr>
+          <w:rFonts w:ascii="Consolas" w:eastAsia="Times New Roman" w:hAnsi="Consolas" w:cs="Courier New"/>
+          <w:color w:val="F5871F"/>
+          <w:sz w:val="20"/>
+          <w:szCs w:val="20"/>
+          <w:lang w:val="en-US"/>
+        </w:rPr>
+        <w:t>GetMapping</w:t>
+      </w:r>
+      <w:proofErr w:type="spellEnd"/>
+      <w:r>
+        <w:rPr>
+          <w:rFonts w:ascii="Consolas" w:eastAsia="Times New Roman" w:hAnsi="Consolas" w:cs="Courier New"/>
+          <w:color w:val="F5871F"/>
+          <w:sz w:val="20"/>
+          <w:szCs w:val="20"/>
+          <w:lang w:val="en-US"/>
+        </w:rPr>
+        <w:t>("</w:t>
+      </w:r>
+      <w:proofErr w:type="spellStart"/>
+      <w:r>
+        <w:rPr>
+          <w:rFonts w:ascii="Consolas" w:eastAsia="Times New Roman" w:hAnsi="Consolas" w:cs="Courier New"/>
+          <w:color w:val="F5871F"/>
+          <w:sz w:val="20"/>
+          <w:szCs w:val="20"/>
+          <w:lang w:val="en-US"/>
+        </w:rPr>
+        <w:t>getById</w:t>
+      </w:r>
+      <w:proofErr w:type="spellEnd"/>
+      <w:r>
+        <w:rPr>
+          <w:rFonts w:ascii="Consolas" w:eastAsia="Times New Roman" w:hAnsi="Consolas" w:cs="Courier New"/>
+          <w:color w:val="F5871F"/>
+          <w:sz w:val="20"/>
+          <w:szCs w:val="20"/>
+          <w:lang w:val="en-US"/>
+        </w:rPr>
+        <w:t>/{id}")</w:t>
       </w:r>
       <w:r>
         <w:rPr>
@@ -4708,7 +4784,29 @@
           <w:szCs w:val="20"/>
           <w:lang w:val="en-US"/>
         </w:rPr>
-        <w:t>(@PathVariable("id") String id)</w:t>
+        <w:t>(@</w:t>
+      </w:r>
+      <w:proofErr w:type="spellStart"/>
+      <w:r>
+        <w:rPr>
+          <w:rFonts w:ascii="Consolas" w:eastAsia="Times New Roman" w:hAnsi="Consolas" w:cs="Courier New"/>
+          <w:color w:val="F5871F"/>
+          <w:sz w:val="20"/>
+          <w:szCs w:val="20"/>
+          <w:lang w:val="en-US"/>
+        </w:rPr>
+        <w:t>PathVariable</w:t>
+      </w:r>
+      <w:proofErr w:type="spellEnd"/>
+      <w:r>
+        <w:rPr>
+          <w:rFonts w:ascii="Consolas" w:eastAsia="Times New Roman" w:hAnsi="Consolas" w:cs="Courier New"/>
+          <w:color w:val="F5871F"/>
+          <w:sz w:val="20"/>
+          <w:szCs w:val="20"/>
+          <w:lang w:val="en-US"/>
+        </w:rPr>
+        <w:t>("id") String id)</w:t>
       </w:r>
       <w:r>
         <w:rPr>
@@ -5327,6 +5425,87 @@
           <w:szCs w:val="28"/>
         </w:rPr>
       </w:pPr>
+      <w:r>
+        <w:rPr>
+          <w:rFonts w:ascii="Times New Roman" w:hAnsi="Times New Roman" w:cs="Times New Roman"/>
+          <w:b/>
+          <w:sz w:val="28"/>
+          <w:szCs w:val="28"/>
+        </w:rPr>
+        <w:t>@</w:t>
+      </w:r>
+      <w:proofErr w:type="spellStart"/>
+      <w:r>
+        <w:rPr>
+          <w:rFonts w:ascii="Times New Roman" w:hAnsi="Times New Roman" w:cs="Times New Roman"/>
+          <w:b/>
+          <w:sz w:val="28"/>
+          <w:szCs w:val="28"/>
+          <w:lang w:val="en-US"/>
+        </w:rPr>
+        <w:t>RequestHeader</w:t>
+      </w:r>
+      <w:proofErr w:type="spellEnd"/>
+      <w:r>
+        <w:rPr>
+          <w:rFonts w:ascii="Times New Roman" w:hAnsi="Times New Roman" w:cs="Times New Roman"/>
+          <w:b/>
+          <w:sz w:val="28"/>
+          <w:szCs w:val="28"/>
+        </w:rPr>
+        <w:t xml:space="preserve"> </w:t>
+      </w:r>
+      <w:r>
+        <w:rPr>
+          <w:rFonts w:ascii="Times New Roman" w:hAnsi="Times New Roman" w:cs="Times New Roman"/>
+          <w:b/>
+          <w:sz w:val="28"/>
+          <w:szCs w:val="28"/>
+        </w:rPr>
+        <w:t>–</w:t>
+      </w:r>
+      <w:r>
+        <w:rPr>
+          <w:rFonts w:ascii="Times New Roman" w:hAnsi="Times New Roman" w:cs="Times New Roman"/>
+          <w:b/>
+          <w:sz w:val="28"/>
+          <w:szCs w:val="28"/>
+        </w:rPr>
+        <w:t xml:space="preserve"> </w:t>
+      </w:r>
+      <w:r>
+        <w:rPr>
+          <w:rFonts w:ascii="Times New Roman" w:hAnsi="Times New Roman" w:cs="Times New Roman"/>
+          <w:sz w:val="28"/>
+          <w:szCs w:val="28"/>
+        </w:rPr>
+        <w:t>аннотация</w:t>
+      </w:r>
+      <w:r>
+        <w:rPr>
+          <w:rFonts w:ascii="Times New Roman" w:hAnsi="Times New Roman" w:cs="Times New Roman"/>
+          <w:sz w:val="28"/>
+          <w:szCs w:val="28"/>
+        </w:rPr>
+        <w:t xml:space="preserve">, </w:t>
+      </w:r>
+      <w:r>
+        <w:rPr>
+          <w:rFonts w:ascii="Times New Roman" w:hAnsi="Times New Roman" w:cs="Times New Roman"/>
+          <w:sz w:val="28"/>
+          <w:szCs w:val="28"/>
+        </w:rPr>
+        <w:t>позволяющая получить значение из заголовка запроса.</w:t>
+      </w:r>
+    </w:p>
+    <w:p>
+      <w:pPr>
+        <w:rPr>
+          <w:rFonts w:ascii="Times New Roman" w:hAnsi="Times New Roman" w:cs="Times New Roman"/>
+          <w:sz w:val="28"/>
+          <w:szCs w:val="28"/>
+        </w:rPr>
+      </w:pPr>
       <w:proofErr w:type="spellStart"/>
       <w:r>
         <w:rPr>
@@ -5669,51 +5848,50 @@
       <w:pPr>
         <w:rPr>
           <w:rFonts w:ascii="Times New Roman" w:hAnsi="Times New Roman" w:cs="Times New Roman"/>
-          <w:b/>
-          <w:sz w:val="28"/>
-          <w:szCs w:val="28"/>
-        </w:rPr>
-      </w:pPr>
-      <w:r>
-        <w:rPr>
-          <w:rFonts w:ascii="Times New Roman" w:hAnsi="Times New Roman" w:cs="Times New Roman"/>
-          <w:b/>
-          <w:sz w:val="28"/>
-          <w:szCs w:val="28"/>
-        </w:rPr>
-        <w:t>МОДЕЛЬ</w:t>
-      </w:r>
-    </w:p>
-    <w:p>
-      <w:pPr>
-        <w:rPr>
-          <w:rFonts w:ascii="Times New Roman" w:hAnsi="Times New Roman" w:cs="Times New Roman"/>
-          <w:sz w:val="28"/>
-          <w:szCs w:val="28"/>
-        </w:rPr>
-      </w:pPr>
-      <w:r>
-        <w:rPr>
-          <w:rFonts w:ascii="Times New Roman" w:hAnsi="Times New Roman" w:cs="Times New Roman"/>
-          <w:sz w:val="28"/>
-          <w:szCs w:val="28"/>
-        </w:rPr>
-        <w:t xml:space="preserve">Интерфейс </w:t>
-      </w:r>
-      <w:r>
-        <w:rPr>
-          <w:rFonts w:ascii="Times New Roman" w:hAnsi="Times New Roman" w:cs="Times New Roman"/>
-          <w:b/>
-          <w:sz w:val="28"/>
-          <w:szCs w:val="28"/>
-          <w:lang w:val="en-US"/>
-        </w:rPr>
-        <w:t>Model</w:t>
-      </w:r>
-      <w:r>
-        <w:rPr>
-          <w:rFonts w:ascii="Times New Roman" w:hAnsi="Times New Roman" w:cs="Times New Roman"/>
-          <w:b/>
+          <w:sz w:val="28"/>
+          <w:szCs w:val="28"/>
+        </w:rPr>
+      </w:pPr>
+      <w:proofErr w:type="spellStart"/>
+      <w:r>
+        <w:rPr>
+          <w:rFonts w:ascii="Times New Roman" w:hAnsi="Times New Roman" w:cs="Times New Roman"/>
+          <w:b/>
+          <w:sz w:val="28"/>
+          <w:szCs w:val="28"/>
+        </w:rPr>
+        <w:t>HandlerMethodArgumentResolver</w:t>
+      </w:r>
+      <w:proofErr w:type="spellEnd"/>
+      <w:r>
+        <w:rPr>
+          <w:rFonts w:ascii="Times New Roman" w:hAnsi="Times New Roman" w:cs="Times New Roman"/>
+          <w:b/>
+          <w:sz w:val="28"/>
+          <w:szCs w:val="28"/>
+        </w:rPr>
+        <w:t xml:space="preserve"> – </w:t>
+      </w:r>
+      <w:r>
+        <w:rPr>
+          <w:rFonts w:ascii="Times New Roman" w:hAnsi="Times New Roman" w:cs="Times New Roman"/>
+          <w:sz w:val="28"/>
+          <w:szCs w:val="28"/>
+        </w:rPr>
+        <w:t xml:space="preserve">интерфейс, позволяющий объединить значения из параметров запроса, тела, заголовков и </w:t>
+      </w:r>
+      <w:r>
+        <w:rPr>
+          <w:rFonts w:ascii="Times New Roman" w:hAnsi="Times New Roman" w:cs="Times New Roman"/>
+          <w:sz w:val="28"/>
+          <w:szCs w:val="28"/>
+          <w:lang w:val="en-US"/>
+        </w:rPr>
+        <w:t>cookies</w:t>
+      </w:r>
+      <w:r>
+        <w:rPr>
+          <w:rFonts w:ascii="Times New Roman" w:hAnsi="Times New Roman" w:cs="Times New Roman"/>
           <w:sz w:val="28"/>
           <w:szCs w:val="28"/>
         </w:rPr>
@@ -5725,16 +5903,25 @@
           <w:sz w:val="28"/>
           <w:szCs w:val="28"/>
         </w:rPr>
-        <w:t xml:space="preserve">предоставляет доступ к модели. Мы можем указать объект </w:t>
-      </w:r>
-      <w:r>
-        <w:rPr>
-          <w:rFonts w:ascii="Times New Roman" w:hAnsi="Times New Roman" w:cs="Times New Roman"/>
-          <w:sz w:val="28"/>
-          <w:szCs w:val="28"/>
-          <w:lang w:val="en-US"/>
-        </w:rPr>
-        <w:t>Model</w:t>
+        <w:t>в один объект.</w:t>
+      </w:r>
+    </w:p>
+    <w:p>
+      <w:pPr>
+        <w:rPr>
+          <w:rFonts w:ascii="Times New Roman" w:hAnsi="Times New Roman" w:cs="Times New Roman"/>
+          <w:sz w:val="28"/>
+          <w:szCs w:val="28"/>
+        </w:rPr>
+      </w:pPr>
+      <w:r>
+        <w:rPr>
+          <w:rFonts w:ascii="Times New Roman" w:hAnsi="Times New Roman" w:cs="Times New Roman"/>
+          <w:sz w:val="28"/>
+          <w:szCs w:val="28"/>
+          <w:lang w:val="en-US"/>
+        </w:rPr>
+        <w:t>Pageable</w:t>
       </w:r>
       <w:r>
         <w:rPr>
@@ -5750,7 +5937,15 @@
           <w:sz w:val="28"/>
           <w:szCs w:val="28"/>
         </w:rPr>
-        <w:t xml:space="preserve">в параметрах контроллера и </w:t>
+        <w:t>в</w:t>
+      </w:r>
+      <w:r>
+        <w:rPr>
+          <w:rFonts w:ascii="Times New Roman" w:hAnsi="Times New Roman" w:cs="Times New Roman"/>
+          <w:sz w:val="28"/>
+          <w:szCs w:val="28"/>
+        </w:rPr>
+        <w:t xml:space="preserve"> </w:t>
       </w:r>
       <w:r>
         <w:rPr>
@@ -5775,64 +5970,169 @@
           <w:sz w:val="28"/>
           <w:szCs w:val="28"/>
         </w:rPr>
-        <w:t>автоматически его внедрит.</w:t>
-      </w:r>
-    </w:p>
-    <w:p>
-      <w:pPr>
-        <w:rPr>
-          <w:rFonts w:ascii="Times New Roman" w:hAnsi="Times New Roman" w:cs="Times New Roman"/>
-          <w:sz w:val="28"/>
-          <w:szCs w:val="28"/>
-        </w:rPr>
-      </w:pPr>
-      <w:r>
-        <w:rPr>
-          <w:rFonts w:ascii="Times New Roman" w:hAnsi="Times New Roman" w:cs="Times New Roman"/>
-          <w:sz w:val="28"/>
-          <w:szCs w:val="28"/>
-        </w:rPr>
-        <w:t xml:space="preserve">Мы можем </w:t>
-      </w:r>
-      <w:r>
-        <w:rPr>
-          <w:rFonts w:ascii="Times New Roman" w:hAnsi="Times New Roman" w:cs="Times New Roman"/>
-          <w:b/>
-          <w:sz w:val="28"/>
-          <w:szCs w:val="28"/>
-        </w:rPr>
-        <w:t>добавлять</w:t>
-      </w:r>
-      <w:r>
-        <w:rPr>
-          <w:rFonts w:ascii="Times New Roman" w:hAnsi="Times New Roman" w:cs="Times New Roman"/>
-          <w:sz w:val="28"/>
-          <w:szCs w:val="28"/>
-        </w:rPr>
-        <w:t xml:space="preserve"> в модель </w:t>
-      </w:r>
-      <w:r>
-        <w:rPr>
-          <w:rFonts w:ascii="Times New Roman" w:hAnsi="Times New Roman" w:cs="Times New Roman"/>
-          <w:b/>
-          <w:sz w:val="28"/>
-          <w:szCs w:val="28"/>
-        </w:rPr>
-        <w:t>атрибуты</w:t>
-      </w:r>
-      <w:r>
-        <w:rPr>
-          <w:rFonts w:ascii="Times New Roman" w:hAnsi="Times New Roman" w:cs="Times New Roman"/>
-          <w:sz w:val="28"/>
-          <w:szCs w:val="28"/>
-        </w:rPr>
-        <w:t xml:space="preserve"> в виде пар ключ – значение.</w:t>
-      </w:r>
-    </w:p>
-    <w:p>
-      <w:pPr>
-        <w:rPr>
-          <w:rFonts w:ascii="Times New Roman" w:hAnsi="Times New Roman" w:cs="Times New Roman"/>
+        <w:t>как</w:t>
+      </w:r>
+      <w:r>
+        <w:rPr>
+          <w:rFonts w:ascii="Times New Roman" w:hAnsi="Times New Roman" w:cs="Times New Roman"/>
+          <w:sz w:val="28"/>
+          <w:szCs w:val="28"/>
+        </w:rPr>
+        <w:t xml:space="preserve"> </w:t>
+      </w:r>
+      <w:r>
+        <w:rPr>
+          <w:rFonts w:ascii="Times New Roman" w:hAnsi="Times New Roman" w:cs="Times New Roman"/>
+          <w:sz w:val="28"/>
+          <w:szCs w:val="28"/>
+        </w:rPr>
+        <w:t>раз таки реализует этот интерфейс.</w:t>
+      </w:r>
+    </w:p>
+    <w:p>
+      <w:pPr>
+        <w:rPr>
+          <w:rFonts w:ascii="Times New Roman" w:hAnsi="Times New Roman" w:cs="Times New Roman"/>
+          <w:sz w:val="28"/>
+          <w:szCs w:val="28"/>
+        </w:rPr>
+      </w:pPr>
+      <w:r>
+        <w:rPr>
+          <w:rFonts w:ascii="Times New Roman" w:hAnsi="Times New Roman" w:cs="Times New Roman"/>
+          <w:sz w:val="28"/>
+          <w:szCs w:val="28"/>
+        </w:rPr>
+        <w:t>Этот интерфейс имеет 2 метода:</w:t>
+      </w:r>
+    </w:p>
+    <w:p>
+      <w:pPr>
+        <w:pStyle w:val="a3"/>
+        <w:numPr>
+          <w:ilvl w:val="0"/>
+          <w:numId w:val="9"/>
+        </w:numPr>
+        <w:rPr>
+          <w:rFonts w:ascii="Times New Roman" w:hAnsi="Times New Roman" w:cs="Times New Roman"/>
+          <w:b/>
+          <w:sz w:val="28"/>
+          <w:szCs w:val="28"/>
+        </w:rPr>
+      </w:pPr>
+      <w:proofErr w:type="spellStart"/>
+      <w:r>
+        <w:rPr>
+          <w:rFonts w:ascii="Times New Roman" w:hAnsi="Times New Roman" w:cs="Times New Roman"/>
+          <w:b/>
+          <w:sz w:val="28"/>
+          <w:szCs w:val="28"/>
+        </w:rPr>
+        <w:t>supportsParameter</w:t>
+      </w:r>
+      <w:proofErr w:type="spellEnd"/>
+      <w:r>
+        <w:rPr>
+          <w:rFonts w:ascii="Times New Roman" w:hAnsi="Times New Roman" w:cs="Times New Roman"/>
+          <w:b/>
+          <w:sz w:val="28"/>
+          <w:szCs w:val="28"/>
+        </w:rPr>
+        <w:t xml:space="preserve"> </w:t>
+      </w:r>
+      <w:r>
+        <w:rPr>
+          <w:rFonts w:ascii="Times New Roman" w:hAnsi="Times New Roman" w:cs="Times New Roman"/>
+          <w:b/>
+          <w:sz w:val="28"/>
+          <w:szCs w:val="28"/>
+        </w:rPr>
+        <w:t>–</w:t>
+      </w:r>
+      <w:r>
+        <w:rPr>
+          <w:rFonts w:ascii="Times New Roman" w:hAnsi="Times New Roman" w:cs="Times New Roman"/>
+          <w:b/>
+          <w:sz w:val="28"/>
+          <w:szCs w:val="28"/>
+        </w:rPr>
+        <w:t xml:space="preserve"> </w:t>
+      </w:r>
+      <w:r>
+        <w:rPr>
+          <w:rFonts w:ascii="Times New Roman" w:hAnsi="Times New Roman" w:cs="Times New Roman"/>
+          <w:sz w:val="28"/>
+          <w:szCs w:val="28"/>
+        </w:rPr>
+        <w:t xml:space="preserve">используется для проверки, должен ли параметр метода обрабатываться с помощью данного </w:t>
+      </w:r>
+      <w:proofErr w:type="spellStart"/>
+      <w:r>
+        <w:rPr>
+          <w:rFonts w:ascii="Times New Roman" w:hAnsi="Times New Roman" w:cs="Times New Roman"/>
+          <w:sz w:val="28"/>
+          <w:szCs w:val="28"/>
+        </w:rPr>
+        <w:t>резолвера</w:t>
+      </w:r>
+      <w:proofErr w:type="spellEnd"/>
+      <w:r>
+        <w:rPr>
+          <w:rFonts w:ascii="Times New Roman" w:hAnsi="Times New Roman" w:cs="Times New Roman"/>
+          <w:sz w:val="28"/>
+          <w:szCs w:val="28"/>
+        </w:rPr>
+        <w:t>. Обычно там просто проверяем что он нужного типа.</w:t>
+      </w:r>
+    </w:p>
+    <w:p>
+      <w:pPr>
+        <w:pStyle w:val="a3"/>
+        <w:numPr>
+          <w:ilvl w:val="0"/>
+          <w:numId w:val="9"/>
+        </w:numPr>
+        <w:rPr>
+          <w:rFonts w:ascii="Times New Roman" w:hAnsi="Times New Roman" w:cs="Times New Roman"/>
+          <w:b/>
+          <w:sz w:val="28"/>
+          <w:szCs w:val="28"/>
+        </w:rPr>
+      </w:pPr>
+      <w:proofErr w:type="spellStart"/>
+      <w:r>
+        <w:rPr>
+          <w:rFonts w:ascii="Times New Roman" w:hAnsi="Times New Roman" w:cs="Times New Roman"/>
+          <w:b/>
+          <w:sz w:val="28"/>
+          <w:szCs w:val="28"/>
+        </w:rPr>
+        <w:t>resolveArgumentValue</w:t>
+      </w:r>
+      <w:proofErr w:type="spellEnd"/>
+      <w:r>
+        <w:rPr>
+          <w:rFonts w:ascii="Times New Roman" w:hAnsi="Times New Roman" w:cs="Times New Roman"/>
+          <w:b/>
+          <w:sz w:val="28"/>
+          <w:szCs w:val="28"/>
+        </w:rPr>
+        <w:t xml:space="preserve"> – </w:t>
+      </w:r>
+      <w:r>
+        <w:rPr>
+          <w:rFonts w:ascii="Times New Roman" w:hAnsi="Times New Roman" w:cs="Times New Roman"/>
+          <w:sz w:val="28"/>
+          <w:szCs w:val="28"/>
+        </w:rPr>
+        <w:t>выполняет преобразование параметров в объект.</w:t>
+      </w:r>
+    </w:p>
+    <w:p>
+      <w:pPr>
+        <w:rPr>
+          <w:rFonts w:ascii="Times New Roman" w:hAnsi="Times New Roman" w:cs="Times New Roman"/>
+          <w:b/>
           <w:sz w:val="28"/>
           <w:szCs w:val="28"/>
         </w:rPr>
@@ -5841,11 +6141,12 @@
         <w:rPr>
           <w:noProof/>
         </w:rPr>
+        <w:lastRenderedPageBreak/>
         <w:drawing>
-          <wp:inline distT="0" distB="0" distL="0" distR="0" wp14:anchorId="4F372C46" wp14:editId="12AA4CD4">
-            <wp:extent cx="5940425" cy="1879600"/>
-            <wp:effectExtent l="0" t="0" r="3175" b="6350"/>
-            <wp:docPr id="9" name="Рисунок 9"/>
+          <wp:inline distT="0" distB="0" distL="0" distR="0" wp14:anchorId="5CE37F2E" wp14:editId="32225A07">
+            <wp:extent cx="5940425" cy="5352415"/>
+            <wp:effectExtent l="0" t="0" r="3175" b="635"/>
+            <wp:docPr id="23" name="Рисунок 23"/>
             <wp:cNvGraphicFramePr>
               <a:graphicFrameLocks xmlns:a="http://schemas.openxmlformats.org/drawingml/2006/main" noChangeAspect="1"/>
             </wp:cNvGraphicFramePr>
@@ -5865,7 +6166,7 @@
                   <pic:spPr>
                     <a:xfrm>
                       <a:off x="0" y="0"/>
-                      <a:ext cx="5940425" cy="1879600"/>
+                      <a:ext cx="5940425" cy="5352415"/>
                     </a:xfrm>
                     <a:prstGeom prst="rect">
                       <a:avLst/>
@@ -5882,182 +6183,20 @@
       <w:pPr>
         <w:rPr>
           <w:rFonts w:ascii="Times New Roman" w:hAnsi="Times New Roman" w:cs="Times New Roman"/>
-          <w:sz w:val="28"/>
-          <w:szCs w:val="28"/>
-        </w:rPr>
-      </w:pPr>
-      <w:r>
-        <w:rPr>
-          <w:rFonts w:ascii="Times New Roman" w:hAnsi="Times New Roman" w:cs="Times New Roman"/>
-          <w:sz w:val="28"/>
-          <w:szCs w:val="28"/>
-        </w:rPr>
-        <w:t>Затем мы сможем извлечь эти атрибуты в представлении.</w:t>
-      </w:r>
-    </w:p>
-    <w:p>
-      <w:pPr>
-        <w:rPr>
-          <w:rFonts w:ascii="Times New Roman" w:hAnsi="Times New Roman" w:cs="Times New Roman"/>
-          <w:sz w:val="28"/>
-          <w:szCs w:val="28"/>
-        </w:rPr>
-      </w:pPr>
-    </w:p>
-    <w:p>
-      <w:pPr>
-        <w:rPr>
-          <w:rFonts w:ascii="Times New Roman" w:hAnsi="Times New Roman" w:cs="Times New Roman"/>
-          <w:sz w:val="28"/>
-          <w:szCs w:val="28"/>
-        </w:rPr>
-      </w:pPr>
-      <w:r>
-        <w:rPr>
-          <w:rFonts w:ascii="Times New Roman" w:hAnsi="Times New Roman" w:cs="Times New Roman"/>
-          <w:sz w:val="28"/>
-          <w:szCs w:val="28"/>
-        </w:rPr>
-        <w:t xml:space="preserve">Аннотация </w:t>
-      </w:r>
-      <w:r>
-        <w:rPr>
-          <w:rFonts w:ascii="Times New Roman" w:hAnsi="Times New Roman" w:cs="Times New Roman"/>
-          <w:b/>
-          <w:sz w:val="28"/>
-          <w:szCs w:val="28"/>
-          <w:lang w:val="en-US"/>
-        </w:rPr>
-        <w:t xml:space="preserve">@ModelAttribute </w:t>
-      </w:r>
-      <w:r>
-        <w:rPr>
-          <w:rFonts w:ascii="Times New Roman" w:hAnsi="Times New Roman" w:cs="Times New Roman"/>
-          <w:sz w:val="28"/>
-          <w:szCs w:val="28"/>
-        </w:rPr>
-        <w:t>может аннотировать:</w:t>
-      </w:r>
-    </w:p>
-    <w:p>
-      <w:pPr>
-        <w:pStyle w:val="a3"/>
-        <w:numPr>
-          <w:ilvl w:val="0"/>
-          <w:numId w:val="2"/>
-        </w:numPr>
-        <w:rPr>
-          <w:rFonts w:ascii="Times New Roman" w:hAnsi="Times New Roman" w:cs="Times New Roman"/>
-          <w:sz w:val="28"/>
-          <w:szCs w:val="28"/>
-        </w:rPr>
-      </w:pPr>
-      <w:r>
-        <w:rPr>
-          <w:rFonts w:ascii="Times New Roman" w:hAnsi="Times New Roman" w:cs="Times New Roman"/>
-          <w:b/>
-          <w:sz w:val="28"/>
-          <w:szCs w:val="28"/>
-        </w:rPr>
-        <w:t>Метод</w:t>
-      </w:r>
-      <w:r>
-        <w:rPr>
-          <w:rFonts w:ascii="Times New Roman" w:hAnsi="Times New Roman" w:cs="Times New Roman"/>
-          <w:sz w:val="28"/>
-          <w:szCs w:val="28"/>
-        </w:rPr>
-        <w:t xml:space="preserve"> – в данном случае значение, возвращаемое </w:t>
-      </w:r>
-      <w:proofErr w:type="gramStart"/>
-      <w:r>
-        <w:rPr>
-          <w:rFonts w:ascii="Times New Roman" w:hAnsi="Times New Roman" w:cs="Times New Roman"/>
-          <w:sz w:val="28"/>
-          <w:szCs w:val="28"/>
-        </w:rPr>
-        <w:t>этим методом</w:t>
-      </w:r>
-      <w:proofErr w:type="gramEnd"/>
-      <w:r>
-        <w:rPr>
-          <w:rFonts w:ascii="Times New Roman" w:hAnsi="Times New Roman" w:cs="Times New Roman"/>
-          <w:sz w:val="28"/>
-          <w:szCs w:val="28"/>
-        </w:rPr>
-        <w:t xml:space="preserve"> будет добавлено в модель каждого метода текущего контроллера. </w:t>
-      </w:r>
-      <w:proofErr w:type="gramStart"/>
-      <w:r>
-        <w:rPr>
-          <w:rFonts w:ascii="Times New Roman" w:hAnsi="Times New Roman" w:cs="Times New Roman"/>
-          <w:sz w:val="28"/>
-          <w:szCs w:val="28"/>
-        </w:rPr>
-        <w:t>Например</w:t>
-      </w:r>
-      <w:proofErr w:type="gramEnd"/>
-      <w:r>
-        <w:rPr>
-          <w:rFonts w:ascii="Times New Roman" w:hAnsi="Times New Roman" w:cs="Times New Roman"/>
-          <w:sz w:val="28"/>
-          <w:szCs w:val="28"/>
-        </w:rPr>
-        <w:t xml:space="preserve"> ниже в каждую модель будет добавлен атрибут с ключом </w:t>
-      </w:r>
-      <w:r>
-        <w:rPr>
-          <w:rFonts w:ascii="Times New Roman" w:hAnsi="Times New Roman" w:cs="Times New Roman"/>
-          <w:sz w:val="28"/>
-          <w:szCs w:val="28"/>
-        </w:rPr>
-        <w:lastRenderedPageBreak/>
-        <w:t>«</w:t>
-      </w:r>
-      <w:proofErr w:type="spellStart"/>
-      <w:r>
-        <w:rPr>
-          <w:rFonts w:ascii="Times New Roman" w:hAnsi="Times New Roman" w:cs="Times New Roman"/>
-          <w:sz w:val="28"/>
-          <w:szCs w:val="28"/>
-          <w:lang w:val="en-US"/>
-        </w:rPr>
-        <w:t>headerMessage</w:t>
-      </w:r>
-      <w:proofErr w:type="spellEnd"/>
-      <w:r>
-        <w:rPr>
-          <w:rFonts w:ascii="Times New Roman" w:hAnsi="Times New Roman" w:cs="Times New Roman"/>
-          <w:sz w:val="28"/>
-          <w:szCs w:val="28"/>
-        </w:rPr>
-        <w:t>»</w:t>
-      </w:r>
-      <w:r>
-        <w:rPr>
-          <w:rFonts w:ascii="Times New Roman" w:hAnsi="Times New Roman" w:cs="Times New Roman"/>
-          <w:sz w:val="28"/>
-          <w:szCs w:val="28"/>
-        </w:rPr>
-        <w:t>.</w:t>
-      </w:r>
-      <w:r>
-        <w:rPr>
-          <w:rFonts w:ascii="Times New Roman" w:hAnsi="Times New Roman" w:cs="Times New Roman"/>
-          <w:sz w:val="28"/>
-          <w:szCs w:val="28"/>
-        </w:rPr>
-        <w:br/>
-      </w:r>
+          <w:b/>
+          <w:sz w:val="28"/>
+          <w:szCs w:val="28"/>
+        </w:rPr>
+      </w:pPr>
       <w:r>
         <w:rPr>
           <w:noProof/>
         </w:rPr>
         <w:drawing>
-          <wp:inline distT="0" distB="0" distL="0" distR="0" wp14:anchorId="2A521ADD" wp14:editId="2ADD4C74">
-            <wp:extent cx="5219700" cy="1533525"/>
-            <wp:effectExtent l="0" t="0" r="0" b="9525"/>
-            <wp:docPr id="10" name="Рисунок 10"/>
+          <wp:inline distT="0" distB="0" distL="0" distR="0" wp14:anchorId="2C12AD89" wp14:editId="46B2C7EE">
+            <wp:extent cx="5940425" cy="1235710"/>
+            <wp:effectExtent l="0" t="0" r="3175" b="2540"/>
+            <wp:docPr id="24" name="Рисунок 24"/>
             <wp:cNvGraphicFramePr>
               <a:graphicFrameLocks xmlns:a="http://schemas.openxmlformats.org/drawingml/2006/main" noChangeAspect="1"/>
             </wp:cNvGraphicFramePr>
@@ -6077,7 +6216,7 @@
                   <pic:spPr>
                     <a:xfrm>
                       <a:off x="0" y="0"/>
-                      <a:ext cx="5219700" cy="1533525"/>
+                      <a:ext cx="5940425" cy="1235710"/>
                     </a:xfrm>
                     <a:prstGeom prst="rect">
                       <a:avLst/>
@@ -6092,99 +6231,100 @@
     </w:p>
     <w:p>
       <w:pPr>
-        <w:pStyle w:val="a3"/>
-        <w:numPr>
-          <w:ilvl w:val="0"/>
-          <w:numId w:val="2"/>
-        </w:numPr>
-        <w:rPr>
-          <w:rFonts w:ascii="Times New Roman" w:hAnsi="Times New Roman" w:cs="Times New Roman"/>
-          <w:sz w:val="28"/>
-          <w:szCs w:val="28"/>
-        </w:rPr>
-      </w:pPr>
-      <w:r>
-        <w:rPr>
-          <w:rFonts w:ascii="Times New Roman" w:hAnsi="Times New Roman" w:cs="Times New Roman"/>
-          <w:b/>
-          <w:sz w:val="28"/>
-          <w:szCs w:val="28"/>
-        </w:rPr>
-        <w:t>Аргумент метода</w:t>
-      </w:r>
-      <w:r>
-        <w:rPr>
-          <w:rFonts w:ascii="Times New Roman" w:hAnsi="Times New Roman" w:cs="Times New Roman"/>
-          <w:sz w:val="28"/>
-          <w:szCs w:val="28"/>
-        </w:rPr>
-        <w:t xml:space="preserve"> – </w:t>
-      </w:r>
-      <w:r>
-        <w:rPr>
-          <w:rFonts w:ascii="Times New Roman" w:hAnsi="Times New Roman" w:cs="Times New Roman"/>
-          <w:sz w:val="28"/>
-          <w:szCs w:val="28"/>
-        </w:rPr>
-        <w:t xml:space="preserve">в данном случае будет создан объект </w:t>
-      </w:r>
-      <w:proofErr w:type="spellStart"/>
-      <w:r>
-        <w:rPr>
-          <w:rFonts w:ascii="Times New Roman" w:hAnsi="Times New Roman" w:cs="Times New Roman"/>
-          <w:sz w:val="28"/>
-          <w:szCs w:val="28"/>
-          <w:lang w:val="en-US"/>
-        </w:rPr>
-        <w:t>peson</w:t>
-      </w:r>
-      <w:proofErr w:type="spellEnd"/>
-      <w:r>
-        <w:rPr>
-          <w:rFonts w:ascii="Times New Roman" w:hAnsi="Times New Roman" w:cs="Times New Roman"/>
-          <w:sz w:val="28"/>
-          <w:szCs w:val="28"/>
-        </w:rPr>
-        <w:t xml:space="preserve">, </w:t>
-      </w:r>
-      <w:r>
-        <w:rPr>
-          <w:rFonts w:ascii="Times New Roman" w:hAnsi="Times New Roman" w:cs="Times New Roman"/>
-          <w:sz w:val="28"/>
-          <w:szCs w:val="28"/>
-        </w:rPr>
-        <w:t xml:space="preserve">удовлетворяющий модели с </w:t>
-      </w:r>
-      <w:proofErr w:type="gramStart"/>
-      <w:r>
-        <w:rPr>
-          <w:rFonts w:ascii="Times New Roman" w:hAnsi="Times New Roman" w:cs="Times New Roman"/>
-          <w:sz w:val="28"/>
-          <w:szCs w:val="28"/>
-        </w:rPr>
-        <w:t>данными например</w:t>
-      </w:r>
-      <w:proofErr w:type="gramEnd"/>
-      <w:r>
-        <w:rPr>
-          <w:rFonts w:ascii="Times New Roman" w:hAnsi="Times New Roman" w:cs="Times New Roman"/>
-          <w:sz w:val="28"/>
-          <w:szCs w:val="28"/>
-        </w:rPr>
-        <w:t xml:space="preserve"> из </w:t>
-      </w:r>
-      <w:r>
-        <w:rPr>
-          <w:rFonts w:ascii="Times New Roman" w:hAnsi="Times New Roman" w:cs="Times New Roman"/>
-          <w:sz w:val="28"/>
-          <w:szCs w:val="28"/>
-          <w:lang w:val="en-US"/>
-        </w:rPr>
-        <w:t>html</w:t>
-      </w:r>
-      <w:r>
-        <w:rPr>
-          <w:rFonts w:ascii="Times New Roman" w:hAnsi="Times New Roman" w:cs="Times New Roman"/>
+        <w:rPr>
+          <w:rFonts w:ascii="Times New Roman" w:hAnsi="Times New Roman" w:cs="Times New Roman"/>
+          <w:sz w:val="28"/>
+          <w:szCs w:val="28"/>
+          <w:lang w:val="en-US"/>
+        </w:rPr>
+      </w:pPr>
+      <w:proofErr w:type="spellStart"/>
+      <w:r>
+        <w:rPr>
+          <w:rFonts w:ascii="Times New Roman" w:hAnsi="Times New Roman" w:cs="Times New Roman"/>
+          <w:sz w:val="28"/>
+          <w:szCs w:val="28"/>
+        </w:rPr>
+        <w:t>Резолвер</w:t>
+      </w:r>
+      <w:proofErr w:type="spellEnd"/>
+      <w:r>
+        <w:rPr>
+          <w:rFonts w:ascii="Times New Roman" w:hAnsi="Times New Roman" w:cs="Times New Roman"/>
+          <w:sz w:val="28"/>
+          <w:szCs w:val="28"/>
+        </w:rPr>
+        <w:t xml:space="preserve"> регистрируется в </w:t>
+      </w:r>
+      <w:r>
+        <w:rPr>
+          <w:rFonts w:ascii="Times New Roman" w:hAnsi="Times New Roman" w:cs="Times New Roman"/>
+          <w:sz w:val="28"/>
+          <w:szCs w:val="28"/>
+          <w:lang w:val="en-US"/>
+        </w:rPr>
+        <w:t>Configuration.</w:t>
+      </w:r>
+    </w:p>
+    <w:p>
+      <w:pPr>
+        <w:rPr>
+          <w:rFonts w:ascii="Times New Roman" w:hAnsi="Times New Roman" w:cs="Times New Roman"/>
+          <w:b/>
+          <w:sz w:val="28"/>
+          <w:szCs w:val="28"/>
+        </w:rPr>
+      </w:pPr>
+    </w:p>
+    <w:p>
+      <w:pPr>
+        <w:rPr>
+          <w:rFonts w:ascii="Times New Roman" w:hAnsi="Times New Roman" w:cs="Times New Roman"/>
+          <w:b/>
+          <w:sz w:val="28"/>
+          <w:szCs w:val="28"/>
+        </w:rPr>
+      </w:pPr>
+      <w:r>
+        <w:rPr>
+          <w:rFonts w:ascii="Times New Roman" w:hAnsi="Times New Roman" w:cs="Times New Roman"/>
+          <w:b/>
+          <w:sz w:val="28"/>
+          <w:szCs w:val="28"/>
+        </w:rPr>
+        <w:t>МОДЕЛЬ</w:t>
+      </w:r>
+    </w:p>
+    <w:p>
+      <w:pPr>
+        <w:rPr>
+          <w:rFonts w:ascii="Times New Roman" w:hAnsi="Times New Roman" w:cs="Times New Roman"/>
+          <w:sz w:val="28"/>
+          <w:szCs w:val="28"/>
+        </w:rPr>
+      </w:pPr>
+      <w:r>
+        <w:rPr>
+          <w:rFonts w:ascii="Times New Roman" w:hAnsi="Times New Roman" w:cs="Times New Roman"/>
+          <w:sz w:val="28"/>
+          <w:szCs w:val="28"/>
+        </w:rPr>
+        <w:t xml:space="preserve">Интерфейс </w:t>
+      </w:r>
+      <w:r>
+        <w:rPr>
+          <w:rFonts w:ascii="Times New Roman" w:hAnsi="Times New Roman" w:cs="Times New Roman"/>
+          <w:b/>
+          <w:sz w:val="28"/>
+          <w:szCs w:val="28"/>
+          <w:lang w:val="en-US"/>
+        </w:rPr>
+        <w:t>Model</w:t>
+      </w:r>
+      <w:r>
+        <w:rPr>
+          <w:rFonts w:ascii="Times New Roman" w:hAnsi="Times New Roman" w:cs="Times New Roman"/>
+          <w:b/>
           <w:sz w:val="28"/>
           <w:szCs w:val="28"/>
         </w:rPr>
@@ -6196,25 +6336,128 @@
           <w:sz w:val="28"/>
           <w:szCs w:val="28"/>
         </w:rPr>
-        <w:t>формы. Этот объект затем будет положен в модель. Если значение для поля не пришло, оно будет установлено по умолчанию.</w:t>
-      </w:r>
-      <w:r>
-        <w:rPr>
-          <w:rFonts w:ascii="Times New Roman" w:hAnsi="Times New Roman" w:cs="Times New Roman"/>
-          <w:sz w:val="28"/>
-          <w:szCs w:val="28"/>
-        </w:rPr>
-        <w:br/>
-      </w:r>
+        <w:t xml:space="preserve">предоставляет доступ к модели. Мы можем указать объект </w:t>
+      </w:r>
+      <w:r>
+        <w:rPr>
+          <w:rFonts w:ascii="Times New Roman" w:hAnsi="Times New Roman" w:cs="Times New Roman"/>
+          <w:sz w:val="28"/>
+          <w:szCs w:val="28"/>
+          <w:lang w:val="en-US"/>
+        </w:rPr>
+        <w:t>Model</w:t>
+      </w:r>
+      <w:r>
+        <w:rPr>
+          <w:rFonts w:ascii="Times New Roman" w:hAnsi="Times New Roman" w:cs="Times New Roman"/>
+          <w:sz w:val="28"/>
+          <w:szCs w:val="28"/>
+        </w:rPr>
+        <w:t xml:space="preserve"> </w:t>
+      </w:r>
+      <w:r>
+        <w:rPr>
+          <w:rFonts w:ascii="Times New Roman" w:hAnsi="Times New Roman" w:cs="Times New Roman"/>
+          <w:sz w:val="28"/>
+          <w:szCs w:val="28"/>
+        </w:rPr>
+        <w:t xml:space="preserve">в параметрах контроллера и </w:t>
+      </w:r>
+      <w:r>
+        <w:rPr>
+          <w:rFonts w:ascii="Times New Roman" w:hAnsi="Times New Roman" w:cs="Times New Roman"/>
+          <w:sz w:val="28"/>
+          <w:szCs w:val="28"/>
+          <w:lang w:val="en-US"/>
+        </w:rPr>
+        <w:t>Spring</w:t>
+      </w:r>
+      <w:r>
+        <w:rPr>
+          <w:rFonts w:ascii="Times New Roman" w:hAnsi="Times New Roman" w:cs="Times New Roman"/>
+          <w:sz w:val="28"/>
+          <w:szCs w:val="28"/>
+        </w:rPr>
+        <w:t xml:space="preserve"> </w:t>
+      </w:r>
+      <w:r>
+        <w:rPr>
+          <w:rFonts w:ascii="Times New Roman" w:hAnsi="Times New Roman" w:cs="Times New Roman"/>
+          <w:sz w:val="28"/>
+          <w:szCs w:val="28"/>
+        </w:rPr>
+        <w:t>автоматически его внедрит.</w:t>
+      </w:r>
+    </w:p>
+    <w:p>
+      <w:pPr>
+        <w:rPr>
+          <w:rFonts w:ascii="Times New Roman" w:hAnsi="Times New Roman" w:cs="Times New Roman"/>
+          <w:sz w:val="28"/>
+          <w:szCs w:val="28"/>
+        </w:rPr>
+      </w:pPr>
+      <w:r>
+        <w:rPr>
+          <w:rFonts w:ascii="Times New Roman" w:hAnsi="Times New Roman" w:cs="Times New Roman"/>
+          <w:sz w:val="28"/>
+          <w:szCs w:val="28"/>
+        </w:rPr>
+        <w:t xml:space="preserve">Мы можем </w:t>
+      </w:r>
+      <w:r>
+        <w:rPr>
+          <w:rFonts w:ascii="Times New Roman" w:hAnsi="Times New Roman" w:cs="Times New Roman"/>
+          <w:b/>
+          <w:sz w:val="28"/>
+          <w:szCs w:val="28"/>
+        </w:rPr>
+        <w:t>добавлять</w:t>
+      </w:r>
+      <w:r>
+        <w:rPr>
+          <w:rFonts w:ascii="Times New Roman" w:hAnsi="Times New Roman" w:cs="Times New Roman"/>
+          <w:sz w:val="28"/>
+          <w:szCs w:val="28"/>
+        </w:rPr>
+        <w:t xml:space="preserve"> в модель </w:t>
+      </w:r>
+      <w:r>
+        <w:rPr>
+          <w:rFonts w:ascii="Times New Roman" w:hAnsi="Times New Roman" w:cs="Times New Roman"/>
+          <w:b/>
+          <w:sz w:val="28"/>
+          <w:szCs w:val="28"/>
+        </w:rPr>
+        <w:t>атрибуты</w:t>
+      </w:r>
+      <w:r>
+        <w:rPr>
+          <w:rFonts w:ascii="Times New Roman" w:hAnsi="Times New Roman" w:cs="Times New Roman"/>
+          <w:sz w:val="28"/>
+          <w:szCs w:val="28"/>
+        </w:rPr>
+        <w:t xml:space="preserve"> в виде пар ключ – значение.</w:t>
+      </w:r>
+    </w:p>
+    <w:p>
+      <w:pPr>
+        <w:rPr>
+          <w:rFonts w:ascii="Times New Roman" w:hAnsi="Times New Roman" w:cs="Times New Roman"/>
+          <w:sz w:val="28"/>
+          <w:szCs w:val="28"/>
+        </w:rPr>
+      </w:pPr>
       <w:r>
         <w:rPr>
           <w:noProof/>
         </w:rPr>
+        <w:lastRenderedPageBreak/>
         <w:drawing>
-          <wp:inline distT="0" distB="0" distL="0" distR="0" wp14:anchorId="06CAD284" wp14:editId="2DFAB34C">
-            <wp:extent cx="5940425" cy="1370965"/>
-            <wp:effectExtent l="0" t="0" r="3175" b="635"/>
-            <wp:docPr id="11" name="Рисунок 11"/>
+          <wp:inline distT="0" distB="0" distL="0" distR="0" wp14:anchorId="4F372C46" wp14:editId="12AA4CD4">
+            <wp:extent cx="5940425" cy="1879600"/>
+            <wp:effectExtent l="0" t="0" r="3175" b="6350"/>
+            <wp:docPr id="9" name="Рисунок 9"/>
             <wp:cNvGraphicFramePr>
               <a:graphicFrameLocks xmlns:a="http://schemas.openxmlformats.org/drawingml/2006/main" noChangeAspect="1"/>
             </wp:cNvGraphicFramePr>
@@ -6234,7 +6477,7 @@
                   <pic:spPr>
                     <a:xfrm>
                       <a:off x="0" y="0"/>
-                      <a:ext cx="5940425" cy="1370965"/>
+                      <a:ext cx="5940425" cy="1879600"/>
                     </a:xfrm>
                     <a:prstGeom prst="rect">
                       <a:avLst/>
@@ -6249,98 +6492,73 @@
     </w:p>
     <w:p>
       <w:pPr>
-        <w:ind w:left="360"/>
-        <w:rPr>
-          <w:rFonts w:ascii="Times New Roman" w:hAnsi="Times New Roman" w:cs="Times New Roman"/>
-          <w:sz w:val="28"/>
-          <w:szCs w:val="28"/>
-        </w:rPr>
-      </w:pPr>
-    </w:p>
-    <w:p>
-      <w:pPr>
-        <w:ind w:left="360"/>
-        <w:rPr>
-          <w:rFonts w:ascii="Times New Roman" w:hAnsi="Times New Roman" w:cs="Times New Roman"/>
-          <w:b/>
-          <w:sz w:val="28"/>
-          <w:szCs w:val="28"/>
-        </w:rPr>
-      </w:pPr>
-      <w:r>
-        <w:rPr>
-          <w:rFonts w:ascii="Times New Roman" w:hAnsi="Times New Roman" w:cs="Times New Roman"/>
-          <w:b/>
-          <w:sz w:val="28"/>
-          <w:szCs w:val="28"/>
-        </w:rPr>
-        <w:t>Валидация</w:t>
-      </w:r>
-    </w:p>
-    <w:p>
-      <w:pPr>
-        <w:ind w:left="360"/>
-        <w:rPr>
-          <w:rFonts w:ascii="Times New Roman" w:hAnsi="Times New Roman" w:cs="Times New Roman"/>
-          <w:bCs/>
-          <w:sz w:val="28"/>
-          <w:szCs w:val="28"/>
-        </w:rPr>
-      </w:pPr>
-      <w:r>
-        <w:rPr>
-          <w:rFonts w:ascii="Times New Roman" w:hAnsi="Times New Roman" w:cs="Times New Roman"/>
-          <w:bCs/>
-          <w:sz w:val="28"/>
-          <w:szCs w:val="28"/>
-        </w:rPr>
-        <w:t xml:space="preserve">Для валидации удобно использовать </w:t>
-      </w:r>
-      <w:proofErr w:type="spellStart"/>
-      <w:r>
-        <w:rPr>
-          <w:rFonts w:ascii="Times New Roman" w:hAnsi="Times New Roman" w:cs="Times New Roman"/>
-          <w:b/>
-          <w:sz w:val="28"/>
-          <w:szCs w:val="28"/>
-        </w:rPr>
-        <w:t>hibernate-validator</w:t>
-      </w:r>
-      <w:proofErr w:type="spellEnd"/>
-      <w:r>
-        <w:rPr>
-          <w:rFonts w:ascii="Times New Roman" w:hAnsi="Times New Roman" w:cs="Times New Roman"/>
-          <w:b/>
-          <w:sz w:val="28"/>
-          <w:szCs w:val="28"/>
-        </w:rPr>
-        <w:t>.</w:t>
-      </w:r>
-    </w:p>
-    <w:p>
-      <w:pPr>
-        <w:ind w:left="360"/>
-        <w:rPr>
-          <w:rFonts w:ascii="Times New Roman" w:hAnsi="Times New Roman" w:cs="Times New Roman"/>
-          <w:sz w:val="28"/>
-          <w:szCs w:val="28"/>
-        </w:rPr>
-      </w:pPr>
-      <w:r>
-        <w:rPr>
-          <w:rFonts w:ascii="Times New Roman" w:hAnsi="Times New Roman" w:cs="Times New Roman"/>
-          <w:sz w:val="28"/>
-          <w:szCs w:val="28"/>
-        </w:rPr>
-        <w:t>Для валидации входных данных используются следующие аннотации</w:t>
-      </w:r>
-      <w:r>
-        <w:rPr>
-          <w:rFonts w:ascii="Times New Roman" w:hAnsi="Times New Roman" w:cs="Times New Roman"/>
-          <w:sz w:val="28"/>
-          <w:szCs w:val="28"/>
-        </w:rPr>
-        <w:t>:</w:t>
+        <w:rPr>
+          <w:rFonts w:ascii="Times New Roman" w:hAnsi="Times New Roman" w:cs="Times New Roman"/>
+          <w:sz w:val="28"/>
+          <w:szCs w:val="28"/>
+        </w:rPr>
+      </w:pPr>
+      <w:r>
+        <w:rPr>
+          <w:rFonts w:ascii="Times New Roman" w:hAnsi="Times New Roman" w:cs="Times New Roman"/>
+          <w:sz w:val="28"/>
+          <w:szCs w:val="28"/>
+        </w:rPr>
+        <w:t>Затем мы с</w:t>
+      </w:r>
+      <w:bookmarkStart w:id="0" w:name="_GoBack"/>
+      <w:bookmarkEnd w:id="0"/>
+      <w:r>
+        <w:rPr>
+          <w:rFonts w:ascii="Times New Roman" w:hAnsi="Times New Roman" w:cs="Times New Roman"/>
+          <w:sz w:val="28"/>
+          <w:szCs w:val="28"/>
+        </w:rPr>
+        <w:t>можем извлечь эти атрибуты в представлении.</w:t>
+      </w:r>
+    </w:p>
+    <w:p>
+      <w:pPr>
+        <w:rPr>
+          <w:rFonts w:ascii="Times New Roman" w:hAnsi="Times New Roman" w:cs="Times New Roman"/>
+          <w:sz w:val="28"/>
+          <w:szCs w:val="28"/>
+        </w:rPr>
+      </w:pPr>
+    </w:p>
+    <w:p>
+      <w:pPr>
+        <w:rPr>
+          <w:rFonts w:ascii="Times New Roman" w:hAnsi="Times New Roman" w:cs="Times New Roman"/>
+          <w:sz w:val="28"/>
+          <w:szCs w:val="28"/>
+        </w:rPr>
+      </w:pPr>
+      <w:r>
+        <w:rPr>
+          <w:rFonts w:ascii="Times New Roman" w:hAnsi="Times New Roman" w:cs="Times New Roman"/>
+          <w:sz w:val="28"/>
+          <w:szCs w:val="28"/>
+        </w:rPr>
+        <w:t xml:space="preserve">Аннотация </w:t>
+      </w:r>
+      <w:r>
+        <w:rPr>
+          <w:rFonts w:ascii="Times New Roman" w:hAnsi="Times New Roman" w:cs="Times New Roman"/>
+          <w:b/>
+          <w:sz w:val="28"/>
+          <w:szCs w:val="28"/>
+          <w:lang w:val="en-US"/>
+        </w:rPr>
+        <w:t xml:space="preserve">@ModelAttribute </w:t>
+      </w:r>
+      <w:r>
+        <w:rPr>
+          <w:rFonts w:ascii="Times New Roman" w:hAnsi="Times New Roman" w:cs="Times New Roman"/>
+          <w:sz w:val="28"/>
+          <w:szCs w:val="28"/>
+        </w:rPr>
+        <w:t>может аннотировать:</w:t>
       </w:r>
     </w:p>
     <w:p>
@@ -6348,7 +6566,7 @@
         <w:pStyle w:val="a3"/>
         <w:numPr>
           <w:ilvl w:val="0"/>
-          <w:numId w:val="3"/>
+          <w:numId w:val="2"/>
         </w:numPr>
         <w:rPr>
           <w:rFonts w:ascii="Times New Roman" w:hAnsi="Times New Roman" w:cs="Times New Roman"/>
@@ -6363,955 +6581,96 @@
           <w:sz w:val="28"/>
           <w:szCs w:val="28"/>
         </w:rPr>
-        <w:t>@</w:t>
-      </w:r>
-      <w:proofErr w:type="spellStart"/>
+        <w:t>Метод</w:t>
+      </w:r>
+      <w:r>
+        <w:rPr>
+          <w:rFonts w:ascii="Times New Roman" w:hAnsi="Times New Roman" w:cs="Times New Roman"/>
+          <w:sz w:val="28"/>
+          <w:szCs w:val="28"/>
+        </w:rPr>
+        <w:t xml:space="preserve"> – в данном случае значение, возвращаемое </w:t>
+      </w:r>
       <w:proofErr w:type="gramStart"/>
       <w:r>
         <w:rPr>
           <w:rFonts w:ascii="Times New Roman" w:hAnsi="Times New Roman" w:cs="Times New Roman"/>
-          <w:b/>
-          <w:sz w:val="28"/>
-          <w:szCs w:val="28"/>
-          <w:lang w:val="en-US"/>
-        </w:rPr>
-        <w:t>NotEmpty</w:t>
-      </w:r>
-      <w:proofErr w:type="spellEnd"/>
-      <w:r>
-        <w:rPr>
-          <w:rFonts w:ascii="Times New Roman" w:hAnsi="Times New Roman" w:cs="Times New Roman"/>
-          <w:b/>
-          <w:sz w:val="28"/>
-          <w:szCs w:val="28"/>
-        </w:rPr>
-        <w:t>(</w:t>
+          <w:sz w:val="28"/>
+          <w:szCs w:val="28"/>
+        </w:rPr>
+        <w:t>этим методом</w:t>
       </w:r>
       <w:proofErr w:type="gramEnd"/>
       <w:r>
         <w:rPr>
           <w:rFonts w:ascii="Times New Roman" w:hAnsi="Times New Roman" w:cs="Times New Roman"/>
-          <w:b/>
-          <w:sz w:val="28"/>
-          <w:szCs w:val="28"/>
-          <w:lang w:val="en-US"/>
-        </w:rPr>
-        <w:t>message</w:t>
-      </w:r>
-      <w:r>
-        <w:rPr>
-          <w:rFonts w:ascii="Times New Roman" w:hAnsi="Times New Roman" w:cs="Times New Roman"/>
-          <w:b/>
-          <w:sz w:val="28"/>
-          <w:szCs w:val="28"/>
-        </w:rPr>
-        <w:t xml:space="preserve"> = “</w:t>
-      </w:r>
-      <w:r>
-        <w:rPr>
-          <w:rFonts w:ascii="Times New Roman" w:hAnsi="Times New Roman" w:cs="Times New Roman"/>
-          <w:b/>
-          <w:sz w:val="28"/>
-          <w:szCs w:val="28"/>
-          <w:lang w:val="en-US"/>
-        </w:rPr>
-        <w:t>message</w:t>
-      </w:r>
-      <w:r>
-        <w:rPr>
-          <w:rFonts w:ascii="Times New Roman" w:hAnsi="Times New Roman" w:cs="Times New Roman"/>
-          <w:b/>
-          <w:sz w:val="28"/>
-          <w:szCs w:val="28"/>
-        </w:rPr>
-        <w:t xml:space="preserve">”) </w:t>
-      </w:r>
-      <w:r>
-        <w:rPr>
-          <w:rFonts w:ascii="Times New Roman" w:hAnsi="Times New Roman" w:cs="Times New Roman"/>
-          <w:sz w:val="28"/>
-          <w:szCs w:val="28"/>
-        </w:rPr>
-        <w:t xml:space="preserve">– </w:t>
-      </w:r>
-      <w:r>
-        <w:rPr>
-          <w:rFonts w:ascii="Times New Roman" w:hAnsi="Times New Roman" w:cs="Times New Roman"/>
-          <w:sz w:val="28"/>
-          <w:szCs w:val="28"/>
-        </w:rPr>
-        <w:t>поле не должно быть пустым.</w:t>
-      </w:r>
-    </w:p>
-    <w:p>
-      <w:pPr>
-        <w:pStyle w:val="a3"/>
-        <w:numPr>
-          <w:ilvl w:val="0"/>
-          <w:numId w:val="3"/>
-        </w:numPr>
-        <w:rPr>
-          <w:rFonts w:ascii="Times New Roman" w:hAnsi="Times New Roman" w:cs="Times New Roman"/>
-          <w:sz w:val="28"/>
-          <w:szCs w:val="28"/>
-          <w:lang w:val="en-US"/>
-        </w:rPr>
-      </w:pPr>
-      <w:r>
-        <w:rPr>
-          <w:rFonts w:ascii="Times New Roman" w:hAnsi="Times New Roman" w:cs="Times New Roman"/>
-          <w:b/>
-          <w:sz w:val="28"/>
-          <w:szCs w:val="28"/>
-          <w:lang w:val="en-US"/>
-        </w:rPr>
-        <w:t>@</w:t>
+          <w:sz w:val="28"/>
+          <w:szCs w:val="28"/>
+        </w:rPr>
+        <w:t xml:space="preserve"> будет добавлено в модель каждого метода текущего контроллера. </w:t>
       </w:r>
       <w:proofErr w:type="gramStart"/>
       <w:r>
         <w:rPr>
           <w:rFonts w:ascii="Times New Roman" w:hAnsi="Times New Roman" w:cs="Times New Roman"/>
-          <w:b/>
-          <w:sz w:val="28"/>
-          <w:szCs w:val="28"/>
-          <w:lang w:val="en-US"/>
-        </w:rPr>
-        <w:t>Size(</w:t>
+          <w:sz w:val="28"/>
+          <w:szCs w:val="28"/>
+        </w:rPr>
+        <w:t>Например</w:t>
       </w:r>
       <w:proofErr w:type="gramEnd"/>
       <w:r>
         <w:rPr>
           <w:rFonts w:ascii="Times New Roman" w:hAnsi="Times New Roman" w:cs="Times New Roman"/>
-          <w:b/>
-          <w:sz w:val="28"/>
-          <w:szCs w:val="28"/>
-          <w:lang w:val="en-US"/>
-        </w:rPr>
-        <w:t>min = 2, max = 30, message = “message”)</w:t>
-      </w:r>
-      <w:r>
-        <w:rPr>
-          <w:rFonts w:ascii="Times New Roman" w:hAnsi="Times New Roman" w:cs="Times New Roman"/>
-          <w:sz w:val="28"/>
-          <w:szCs w:val="28"/>
-          <w:lang w:val="en-US"/>
-        </w:rPr>
-        <w:t xml:space="preserve"> – </w:t>
-      </w:r>
-      <w:r>
-        <w:rPr>
-          <w:rFonts w:ascii="Times New Roman" w:hAnsi="Times New Roman" w:cs="Times New Roman"/>
-          <w:sz w:val="28"/>
-          <w:szCs w:val="28"/>
-        </w:rPr>
-        <w:t>размер</w:t>
-      </w:r>
-      <w:r>
-        <w:rPr>
-          <w:rFonts w:ascii="Times New Roman" w:hAnsi="Times New Roman" w:cs="Times New Roman"/>
-          <w:sz w:val="28"/>
-          <w:szCs w:val="28"/>
-          <w:lang w:val="en-US"/>
-        </w:rPr>
-        <w:t xml:space="preserve"> </w:t>
-      </w:r>
-      <w:r>
-        <w:rPr>
-          <w:rFonts w:ascii="Times New Roman" w:hAnsi="Times New Roman" w:cs="Times New Roman"/>
-          <w:sz w:val="28"/>
-          <w:szCs w:val="28"/>
-        </w:rPr>
-        <w:t>строки</w:t>
-      </w:r>
-      <w:r>
-        <w:rPr>
-          <w:rFonts w:ascii="Times New Roman" w:hAnsi="Times New Roman" w:cs="Times New Roman"/>
-          <w:sz w:val="28"/>
-          <w:szCs w:val="28"/>
-          <w:lang w:val="en-US"/>
+          <w:sz w:val="28"/>
+          <w:szCs w:val="28"/>
+        </w:rPr>
+        <w:t xml:space="preserve"> ниже в каждую модель будет добавлен атрибут с ключом «</w:t>
+      </w:r>
+      <w:proofErr w:type="spellStart"/>
+      <w:r>
+        <w:rPr>
+          <w:rFonts w:ascii="Times New Roman" w:hAnsi="Times New Roman" w:cs="Times New Roman"/>
+          <w:sz w:val="28"/>
+          <w:szCs w:val="28"/>
+          <w:lang w:val="en-US"/>
+        </w:rPr>
+        <w:t>headerMessage</w:t>
+      </w:r>
+      <w:proofErr w:type="spellEnd"/>
+      <w:r>
+        <w:rPr>
+          <w:rFonts w:ascii="Times New Roman" w:hAnsi="Times New Roman" w:cs="Times New Roman"/>
+          <w:sz w:val="28"/>
+          <w:szCs w:val="28"/>
+        </w:rPr>
+        <w:t>»</w:t>
+      </w:r>
+      <w:r>
+        <w:rPr>
+          <w:rFonts w:ascii="Times New Roman" w:hAnsi="Times New Roman" w:cs="Times New Roman"/>
+          <w:sz w:val="28"/>
+          <w:szCs w:val="28"/>
         </w:rPr>
         <w:t>.</w:t>
       </w:r>
-    </w:p>
-    <w:p>
-      <w:pPr>
-        <w:pStyle w:val="a3"/>
-        <w:numPr>
-          <w:ilvl w:val="0"/>
-          <w:numId w:val="3"/>
-        </w:numPr>
-        <w:rPr>
-          <w:rFonts w:ascii="Times New Roman" w:hAnsi="Times New Roman" w:cs="Times New Roman"/>
-          <w:sz w:val="28"/>
-          <w:szCs w:val="28"/>
-        </w:rPr>
-      </w:pPr>
-      <w:r>
-        <w:rPr>
-          <w:rFonts w:ascii="Times New Roman" w:hAnsi="Times New Roman" w:cs="Times New Roman"/>
-          <w:b/>
-          <w:sz w:val="28"/>
-          <w:szCs w:val="28"/>
-        </w:rPr>
-        <w:t>@</w:t>
-      </w:r>
-      <w:proofErr w:type="gramStart"/>
-      <w:r>
-        <w:rPr>
-          <w:rFonts w:ascii="Times New Roman" w:hAnsi="Times New Roman" w:cs="Times New Roman"/>
-          <w:b/>
-          <w:sz w:val="28"/>
-          <w:szCs w:val="28"/>
-          <w:lang w:val="en-US"/>
-        </w:rPr>
-        <w:t>Min</w:t>
-      </w:r>
-      <w:r>
-        <w:rPr>
-          <w:rFonts w:ascii="Times New Roman" w:hAnsi="Times New Roman" w:cs="Times New Roman"/>
-          <w:b/>
-          <w:sz w:val="28"/>
-          <w:szCs w:val="28"/>
-        </w:rPr>
-        <w:t>(</w:t>
-      </w:r>
-      <w:proofErr w:type="gramEnd"/>
-      <w:r>
-        <w:rPr>
-          <w:rFonts w:ascii="Times New Roman" w:hAnsi="Times New Roman" w:cs="Times New Roman"/>
-          <w:b/>
-          <w:sz w:val="28"/>
-          <w:szCs w:val="28"/>
-          <w:lang w:val="en-US"/>
-        </w:rPr>
-        <w:t>value</w:t>
-      </w:r>
-      <w:r>
-        <w:rPr>
-          <w:rFonts w:ascii="Times New Roman" w:hAnsi="Times New Roman" w:cs="Times New Roman"/>
-          <w:b/>
-          <w:sz w:val="28"/>
-          <w:szCs w:val="28"/>
-        </w:rPr>
-        <w:t xml:space="preserve"> = 12.23, </w:t>
-      </w:r>
-      <w:r>
-        <w:rPr>
-          <w:rFonts w:ascii="Times New Roman" w:hAnsi="Times New Roman" w:cs="Times New Roman"/>
-          <w:b/>
-          <w:sz w:val="28"/>
-          <w:szCs w:val="28"/>
-          <w:lang w:val="en-US"/>
-        </w:rPr>
-        <w:t>message</w:t>
-      </w:r>
-      <w:r>
-        <w:rPr>
-          <w:rFonts w:ascii="Times New Roman" w:hAnsi="Times New Roman" w:cs="Times New Roman"/>
-          <w:b/>
-          <w:sz w:val="28"/>
-          <w:szCs w:val="28"/>
-        </w:rPr>
-        <w:t xml:space="preserve">=””) – </w:t>
-      </w:r>
-      <w:r>
-        <w:rPr>
-          <w:rFonts w:ascii="Times New Roman" w:hAnsi="Times New Roman" w:cs="Times New Roman"/>
-          <w:sz w:val="28"/>
-          <w:szCs w:val="28"/>
-        </w:rPr>
-        <w:t>минимальное допустимое значение для числа.</w:t>
-      </w:r>
-    </w:p>
-    <w:p>
-      <w:pPr>
-        <w:pStyle w:val="a3"/>
-        <w:numPr>
-          <w:ilvl w:val="0"/>
-          <w:numId w:val="3"/>
-        </w:numPr>
-        <w:rPr>
-          <w:rFonts w:ascii="Times New Roman" w:hAnsi="Times New Roman" w:cs="Times New Roman"/>
-          <w:sz w:val="28"/>
-          <w:szCs w:val="28"/>
-        </w:rPr>
-      </w:pPr>
-      <w:r>
-        <w:rPr>
-          <w:rFonts w:ascii="Times New Roman" w:hAnsi="Times New Roman" w:cs="Times New Roman"/>
-          <w:b/>
-          <w:sz w:val="28"/>
-          <w:szCs w:val="28"/>
-        </w:rPr>
-        <w:t>@</w:t>
-      </w:r>
-      <w:r>
-        <w:rPr>
-          <w:rFonts w:ascii="Times New Roman" w:hAnsi="Times New Roman" w:cs="Times New Roman"/>
-          <w:b/>
-          <w:sz w:val="28"/>
-          <w:szCs w:val="28"/>
-          <w:lang w:val="en-US"/>
-        </w:rPr>
-        <w:t>Email</w:t>
-      </w:r>
-      <w:r>
-        <w:rPr>
-          <w:rFonts w:ascii="Times New Roman" w:hAnsi="Times New Roman" w:cs="Times New Roman"/>
-          <w:b/>
-          <w:sz w:val="28"/>
-          <w:szCs w:val="28"/>
-        </w:rPr>
-        <w:t>(“</w:t>
-      </w:r>
-      <w:r>
-        <w:rPr>
-          <w:rFonts w:ascii="Times New Roman" w:hAnsi="Times New Roman" w:cs="Times New Roman"/>
-          <w:b/>
-          <w:sz w:val="28"/>
-          <w:szCs w:val="28"/>
-          <w:lang w:val="en-US"/>
-        </w:rPr>
-        <w:t>message</w:t>
-      </w:r>
-      <w:r>
-        <w:rPr>
-          <w:rFonts w:ascii="Times New Roman" w:hAnsi="Times New Roman" w:cs="Times New Roman"/>
-          <w:b/>
-          <w:sz w:val="28"/>
-          <w:szCs w:val="28"/>
-        </w:rPr>
-        <w:t xml:space="preserve">”) </w:t>
-      </w:r>
-      <w:r>
-        <w:rPr>
-          <w:rFonts w:ascii="Times New Roman" w:hAnsi="Times New Roman" w:cs="Times New Roman"/>
-          <w:sz w:val="28"/>
-          <w:szCs w:val="28"/>
-        </w:rPr>
-        <w:t xml:space="preserve">– аннотация для валидации </w:t>
-      </w:r>
-      <w:r>
-        <w:rPr>
-          <w:rFonts w:ascii="Times New Roman" w:hAnsi="Times New Roman" w:cs="Times New Roman"/>
-          <w:sz w:val="28"/>
-          <w:szCs w:val="28"/>
-          <w:lang w:val="en-US"/>
-        </w:rPr>
-        <w:t>email</w:t>
-      </w:r>
-      <w:r>
-        <w:rPr>
-          <w:rFonts w:ascii="Times New Roman" w:hAnsi="Times New Roman" w:cs="Times New Roman"/>
-          <w:sz w:val="28"/>
-          <w:szCs w:val="28"/>
-        </w:rPr>
-        <w:t xml:space="preserve"> адреса.</w:t>
-      </w:r>
-    </w:p>
-    <w:p>
-      <w:pPr>
-        <w:pStyle w:val="a3"/>
-        <w:numPr>
-          <w:ilvl w:val="0"/>
-          <w:numId w:val="3"/>
-        </w:numPr>
-        <w:spacing w:before="100" w:beforeAutospacing="1" w:after="100" w:afterAutospacing="1" w:line="240" w:lineRule="auto"/>
-        <w:outlineLvl w:val="2"/>
-        <w:rPr>
-          <w:rFonts w:ascii="Times New Roman" w:eastAsia="Times New Roman" w:hAnsi="Times New Roman" w:cs="Times New Roman"/>
-          <w:b/>
-          <w:bCs/>
-          <w:sz w:val="28"/>
-          <w:szCs w:val="28"/>
-          <w:lang w:eastAsia="ru-RU"/>
-        </w:rPr>
-      </w:pPr>
-      <w:r>
-        <w:rPr>
-          <w:rFonts w:ascii="Times New Roman" w:eastAsia="Times New Roman" w:hAnsi="Times New Roman" w:cs="Times New Roman"/>
-          <w:b/>
-          <w:bCs/>
-          <w:sz w:val="28"/>
-          <w:szCs w:val="28"/>
-          <w:lang w:eastAsia="ru-RU"/>
-        </w:rPr>
-        <w:t xml:space="preserve">@Negative - </w:t>
-      </w:r>
-      <w:r>
-        <w:rPr>
-          <w:rFonts w:ascii="Times New Roman" w:eastAsia="Times New Roman" w:hAnsi="Times New Roman" w:cs="Times New Roman"/>
-          <w:bCs/>
-          <w:sz w:val="28"/>
-          <w:szCs w:val="28"/>
-          <w:lang w:eastAsia="ru-RU"/>
-        </w:rPr>
-        <w:t xml:space="preserve">Значение должно быть отрицательным, либо быть </w:t>
-      </w:r>
-      <w:proofErr w:type="spellStart"/>
-      <w:r>
-        <w:rPr>
-          <w:rFonts w:ascii="Times New Roman" w:eastAsia="Times New Roman" w:hAnsi="Times New Roman" w:cs="Times New Roman"/>
-          <w:bCs/>
-          <w:sz w:val="28"/>
-          <w:szCs w:val="28"/>
-          <w:lang w:eastAsia="ru-RU"/>
-        </w:rPr>
-        <w:t>null</w:t>
-      </w:r>
-      <w:proofErr w:type="spellEnd"/>
-      <w:r>
-        <w:rPr>
-          <w:rFonts w:ascii="Times New Roman" w:eastAsia="Times New Roman" w:hAnsi="Times New Roman" w:cs="Times New Roman"/>
-          <w:bCs/>
-          <w:sz w:val="28"/>
-          <w:szCs w:val="28"/>
-          <w:lang w:eastAsia="ru-RU"/>
-        </w:rPr>
-        <w:t>.</w:t>
-      </w:r>
-    </w:p>
-    <w:p>
-      <w:pPr>
-        <w:pStyle w:val="a3"/>
-        <w:numPr>
-          <w:ilvl w:val="0"/>
-          <w:numId w:val="3"/>
-        </w:numPr>
-        <w:spacing w:before="100" w:beforeAutospacing="1" w:after="100" w:afterAutospacing="1" w:line="240" w:lineRule="auto"/>
-        <w:outlineLvl w:val="2"/>
-        <w:rPr>
-          <w:rFonts w:ascii="Times New Roman" w:eastAsia="Times New Roman" w:hAnsi="Times New Roman" w:cs="Times New Roman"/>
-          <w:b/>
-          <w:bCs/>
-          <w:sz w:val="28"/>
-          <w:szCs w:val="28"/>
-          <w:lang w:eastAsia="ru-RU"/>
-        </w:rPr>
-      </w:pPr>
-      <w:r>
-        <w:rPr>
-          <w:rFonts w:ascii="Times New Roman" w:eastAsia="Times New Roman" w:hAnsi="Times New Roman" w:cs="Times New Roman"/>
-          <w:b/>
-          <w:bCs/>
-          <w:sz w:val="28"/>
-          <w:szCs w:val="28"/>
-          <w:lang w:eastAsia="ru-RU"/>
-        </w:rPr>
-        <w:t xml:space="preserve">@Positive </w:t>
-      </w:r>
-      <w:r>
-        <w:rPr>
-          <w:rFonts w:ascii="Times New Roman" w:eastAsia="Times New Roman" w:hAnsi="Times New Roman" w:cs="Times New Roman"/>
-          <w:bCs/>
-          <w:sz w:val="28"/>
-          <w:szCs w:val="28"/>
-          <w:lang w:eastAsia="ru-RU"/>
-        </w:rPr>
-        <w:t xml:space="preserve">- Значение должно быть положительным, либо быть </w:t>
-      </w:r>
-      <w:proofErr w:type="spellStart"/>
-      <w:r>
-        <w:rPr>
-          <w:rFonts w:ascii="Times New Roman" w:eastAsia="Times New Roman" w:hAnsi="Times New Roman" w:cs="Times New Roman"/>
-          <w:bCs/>
-          <w:sz w:val="28"/>
-          <w:szCs w:val="28"/>
-          <w:lang w:eastAsia="ru-RU"/>
-        </w:rPr>
-        <w:t>null</w:t>
-      </w:r>
-      <w:proofErr w:type="spellEnd"/>
-      <w:r>
-        <w:rPr>
-          <w:rFonts w:ascii="Times New Roman" w:eastAsia="Times New Roman" w:hAnsi="Times New Roman" w:cs="Times New Roman"/>
-          <w:bCs/>
-          <w:sz w:val="28"/>
-          <w:szCs w:val="28"/>
-          <w:lang w:eastAsia="ru-RU"/>
-        </w:rPr>
-        <w:t>.</w:t>
-      </w:r>
-    </w:p>
-    <w:p>
-      <w:pPr>
-        <w:pStyle w:val="a3"/>
-        <w:numPr>
-          <w:ilvl w:val="0"/>
-          <w:numId w:val="3"/>
-        </w:numPr>
-        <w:spacing w:before="100" w:beforeAutospacing="1" w:after="100" w:afterAutospacing="1" w:line="240" w:lineRule="auto"/>
-        <w:outlineLvl w:val="2"/>
-        <w:rPr>
-          <w:rFonts w:ascii="Times New Roman" w:eastAsia="Times New Roman" w:hAnsi="Times New Roman" w:cs="Times New Roman"/>
-          <w:b/>
-          <w:bCs/>
-          <w:sz w:val="28"/>
-          <w:szCs w:val="28"/>
-          <w:lang w:eastAsia="ru-RU"/>
-        </w:rPr>
-      </w:pPr>
-      <w:r>
-        <w:rPr>
-          <w:rFonts w:ascii="Times New Roman" w:eastAsia="Times New Roman" w:hAnsi="Times New Roman" w:cs="Times New Roman"/>
-          <w:b/>
-          <w:bCs/>
-          <w:sz w:val="28"/>
-          <w:szCs w:val="28"/>
-          <w:lang w:eastAsia="ru-RU"/>
-        </w:rPr>
-        <w:t xml:space="preserve">@Future - </w:t>
-      </w:r>
-      <w:r>
-        <w:rPr>
-          <w:rFonts w:ascii="Times New Roman" w:eastAsia="Times New Roman" w:hAnsi="Times New Roman" w:cs="Times New Roman"/>
-          <w:bCs/>
-          <w:sz w:val="28"/>
-          <w:szCs w:val="28"/>
-          <w:lang w:eastAsia="ru-RU"/>
-        </w:rPr>
-        <w:t>Значение переменной должно быть будущим временем.</w:t>
-      </w:r>
-    </w:p>
-    <w:p>
-      <w:pPr>
-        <w:pStyle w:val="a3"/>
-        <w:numPr>
-          <w:ilvl w:val="0"/>
-          <w:numId w:val="3"/>
-        </w:numPr>
-        <w:spacing w:before="100" w:beforeAutospacing="1" w:after="100" w:afterAutospacing="1" w:line="240" w:lineRule="auto"/>
-        <w:outlineLvl w:val="2"/>
-        <w:rPr>
-          <w:rFonts w:ascii="Times New Roman" w:eastAsia="Times New Roman" w:hAnsi="Times New Roman" w:cs="Times New Roman"/>
-          <w:b/>
-          <w:bCs/>
-          <w:sz w:val="28"/>
-          <w:szCs w:val="28"/>
-          <w:lang w:eastAsia="ru-RU"/>
-        </w:rPr>
-      </w:pPr>
-      <w:r>
-        <w:rPr>
-          <w:rFonts w:ascii="Times New Roman" w:eastAsia="Times New Roman" w:hAnsi="Times New Roman" w:cs="Times New Roman"/>
-          <w:b/>
-          <w:bCs/>
-          <w:sz w:val="28"/>
-          <w:szCs w:val="28"/>
-          <w:lang w:eastAsia="ru-RU"/>
-        </w:rPr>
-        <w:t xml:space="preserve">@FutureOrPresent - </w:t>
-      </w:r>
-      <w:r>
-        <w:rPr>
-          <w:rFonts w:ascii="Times New Roman" w:eastAsia="Times New Roman" w:hAnsi="Times New Roman" w:cs="Times New Roman"/>
-          <w:bCs/>
-          <w:sz w:val="28"/>
-          <w:szCs w:val="28"/>
-          <w:lang w:eastAsia="ru-RU"/>
-        </w:rPr>
-        <w:t>Значение переменной должно быть будущим либо настоящим временем.</w:t>
-      </w:r>
-    </w:p>
-    <w:p>
-      <w:pPr>
-        <w:pStyle w:val="a3"/>
-        <w:numPr>
-          <w:ilvl w:val="0"/>
-          <w:numId w:val="3"/>
-        </w:numPr>
-        <w:spacing w:before="100" w:beforeAutospacing="1" w:after="100" w:afterAutospacing="1" w:line="240" w:lineRule="auto"/>
-        <w:outlineLvl w:val="2"/>
-        <w:rPr>
-          <w:rFonts w:ascii="Times New Roman" w:eastAsia="Times New Roman" w:hAnsi="Times New Roman" w:cs="Times New Roman"/>
-          <w:b/>
-          <w:bCs/>
-          <w:sz w:val="28"/>
-          <w:szCs w:val="28"/>
-          <w:lang w:eastAsia="ru-RU"/>
-        </w:rPr>
-      </w:pPr>
-      <w:r>
-        <w:rPr>
-          <w:rFonts w:ascii="Times New Roman" w:eastAsia="Times New Roman" w:hAnsi="Times New Roman" w:cs="Times New Roman"/>
-          <w:b/>
-          <w:bCs/>
-          <w:sz w:val="28"/>
-          <w:szCs w:val="28"/>
-          <w:lang w:eastAsia="ru-RU"/>
-        </w:rPr>
-        <w:t xml:space="preserve">@Past - </w:t>
-      </w:r>
-      <w:r>
-        <w:rPr>
-          <w:rFonts w:ascii="Times New Roman" w:eastAsia="Times New Roman" w:hAnsi="Times New Roman" w:cs="Times New Roman"/>
-          <w:bCs/>
-          <w:sz w:val="28"/>
-          <w:szCs w:val="28"/>
-          <w:lang w:eastAsia="ru-RU"/>
-        </w:rPr>
-        <w:t>Значение переменной должно быть прошедшим временем.</w:t>
-      </w:r>
-    </w:p>
-    <w:p>
-      <w:pPr>
-        <w:pStyle w:val="a3"/>
-        <w:numPr>
-          <w:ilvl w:val="0"/>
-          <w:numId w:val="3"/>
-        </w:numPr>
-        <w:spacing w:before="100" w:beforeAutospacing="1" w:after="100" w:afterAutospacing="1" w:line="240" w:lineRule="auto"/>
-        <w:outlineLvl w:val="2"/>
-        <w:rPr>
-          <w:rFonts w:ascii="Times New Roman" w:eastAsia="Times New Roman" w:hAnsi="Times New Roman" w:cs="Times New Roman"/>
-          <w:b/>
-          <w:bCs/>
-          <w:sz w:val="28"/>
-          <w:szCs w:val="28"/>
-          <w:lang w:eastAsia="ru-RU"/>
-        </w:rPr>
-      </w:pPr>
-      <w:r>
-        <w:rPr>
-          <w:rFonts w:ascii="Times New Roman" w:eastAsia="Times New Roman" w:hAnsi="Times New Roman" w:cs="Times New Roman"/>
-          <w:b/>
-          <w:bCs/>
-          <w:sz w:val="28"/>
-          <w:szCs w:val="28"/>
-          <w:lang w:eastAsia="ru-RU"/>
-        </w:rPr>
-        <w:t xml:space="preserve">@NotBlank - </w:t>
-      </w:r>
-      <w:r>
-        <w:rPr>
-          <w:rFonts w:ascii="Times New Roman" w:eastAsia="Times New Roman" w:hAnsi="Times New Roman" w:cs="Times New Roman"/>
-          <w:bCs/>
-          <w:sz w:val="28"/>
-          <w:szCs w:val="28"/>
-          <w:lang w:eastAsia="ru-RU"/>
-        </w:rPr>
-        <w:t xml:space="preserve">Значение типа </w:t>
-      </w:r>
-      <w:proofErr w:type="spellStart"/>
-      <w:r>
-        <w:rPr>
-          <w:rFonts w:ascii="Times New Roman" w:eastAsia="Times New Roman" w:hAnsi="Times New Roman" w:cs="Times New Roman"/>
-          <w:bCs/>
-          <w:sz w:val="28"/>
-          <w:szCs w:val="28"/>
-          <w:lang w:eastAsia="ru-RU"/>
-        </w:rPr>
-        <w:t>CharSequence</w:t>
-      </w:r>
-      <w:proofErr w:type="spellEnd"/>
-      <w:r>
-        <w:rPr>
-          <w:rFonts w:ascii="Times New Roman" w:eastAsia="Times New Roman" w:hAnsi="Times New Roman" w:cs="Times New Roman"/>
-          <w:bCs/>
-          <w:sz w:val="28"/>
-          <w:szCs w:val="28"/>
-          <w:lang w:eastAsia="ru-RU"/>
-        </w:rPr>
-        <w:t xml:space="preserve"> не должно быть </w:t>
-      </w:r>
-      <w:proofErr w:type="spellStart"/>
-      <w:r>
-        <w:rPr>
-          <w:rFonts w:ascii="Times New Roman" w:eastAsia="Times New Roman" w:hAnsi="Times New Roman" w:cs="Times New Roman"/>
-          <w:bCs/>
-          <w:sz w:val="28"/>
-          <w:szCs w:val="28"/>
-          <w:lang w:eastAsia="ru-RU"/>
-        </w:rPr>
-        <w:t>null</w:t>
-      </w:r>
-      <w:proofErr w:type="spellEnd"/>
-      <w:r>
-        <w:rPr>
-          <w:rFonts w:ascii="Times New Roman" w:eastAsia="Times New Roman" w:hAnsi="Times New Roman" w:cs="Times New Roman"/>
-          <w:bCs/>
-          <w:sz w:val="28"/>
-          <w:szCs w:val="28"/>
-          <w:lang w:eastAsia="ru-RU"/>
-        </w:rPr>
-        <w:t>, пустым или состоять из одних лишь пробельных символов.</w:t>
-      </w:r>
-    </w:p>
-    <w:p>
-      <w:pPr>
-        <w:pStyle w:val="a3"/>
-        <w:numPr>
-          <w:ilvl w:val="0"/>
-          <w:numId w:val="3"/>
-        </w:numPr>
-        <w:spacing w:before="100" w:beforeAutospacing="1" w:after="100" w:afterAutospacing="1" w:line="240" w:lineRule="auto"/>
-        <w:outlineLvl w:val="2"/>
-        <w:rPr>
-          <w:rFonts w:ascii="Times New Roman" w:eastAsia="Times New Roman" w:hAnsi="Times New Roman" w:cs="Times New Roman"/>
-          <w:b/>
-          <w:bCs/>
-          <w:sz w:val="28"/>
-          <w:szCs w:val="28"/>
-          <w:lang w:eastAsia="ru-RU"/>
-        </w:rPr>
-      </w:pPr>
-      <w:r>
-        <w:rPr>
-          <w:rFonts w:ascii="Times New Roman" w:eastAsia="Times New Roman" w:hAnsi="Times New Roman" w:cs="Times New Roman"/>
-          <w:b/>
-          <w:bCs/>
-          <w:sz w:val="28"/>
-          <w:szCs w:val="28"/>
-          <w:lang w:eastAsia="ru-RU"/>
-        </w:rPr>
-        <w:t xml:space="preserve">@Pattern - </w:t>
-      </w:r>
-      <w:r>
-        <w:rPr>
-          <w:rFonts w:ascii="Times New Roman" w:eastAsia="Times New Roman" w:hAnsi="Times New Roman" w:cs="Times New Roman"/>
-          <w:bCs/>
-          <w:sz w:val="28"/>
-          <w:szCs w:val="28"/>
-          <w:lang w:eastAsia="ru-RU"/>
-        </w:rPr>
-        <w:t xml:space="preserve">Значение типа </w:t>
-      </w:r>
-      <w:proofErr w:type="spellStart"/>
-      <w:r>
-        <w:rPr>
-          <w:rFonts w:ascii="Times New Roman" w:eastAsia="Times New Roman" w:hAnsi="Times New Roman" w:cs="Times New Roman"/>
-          <w:bCs/>
-          <w:sz w:val="28"/>
-          <w:szCs w:val="28"/>
-          <w:lang w:eastAsia="ru-RU"/>
-        </w:rPr>
-        <w:t>CharSequence</w:t>
-      </w:r>
-      <w:proofErr w:type="spellEnd"/>
-      <w:r>
-        <w:rPr>
-          <w:rFonts w:ascii="Times New Roman" w:eastAsia="Times New Roman" w:hAnsi="Times New Roman" w:cs="Times New Roman"/>
-          <w:bCs/>
-          <w:sz w:val="28"/>
-          <w:szCs w:val="28"/>
-          <w:lang w:eastAsia="ru-RU"/>
-        </w:rPr>
-        <w:t xml:space="preserve"> должно соответствовать указанному регулярному выражению.</w:t>
-      </w:r>
-    </w:p>
-    <w:p>
-      <w:pPr>
-        <w:rPr>
-          <w:rFonts w:ascii="Times New Roman" w:hAnsi="Times New Roman" w:cs="Times New Roman"/>
-          <w:sz w:val="28"/>
-          <w:szCs w:val="28"/>
-        </w:rPr>
-      </w:pPr>
-    </w:p>
-    <w:p>
-      <w:pPr>
-        <w:rPr>
-          <w:rFonts w:ascii="Times New Roman" w:hAnsi="Times New Roman" w:cs="Times New Roman"/>
-          <w:sz w:val="28"/>
-          <w:szCs w:val="28"/>
-        </w:rPr>
-      </w:pPr>
-      <w:r>
-        <w:rPr>
-          <w:rFonts w:ascii="Times New Roman" w:hAnsi="Times New Roman" w:cs="Times New Roman"/>
-          <w:sz w:val="28"/>
-          <w:szCs w:val="28"/>
-        </w:rPr>
-        <w:lastRenderedPageBreak/>
-        <w:t xml:space="preserve">Затем с помощью аннотации </w:t>
-      </w:r>
-      <w:r>
-        <w:rPr>
-          <w:rFonts w:ascii="Times New Roman" w:hAnsi="Times New Roman" w:cs="Times New Roman"/>
-          <w:b/>
-          <w:sz w:val="28"/>
-          <w:szCs w:val="28"/>
-        </w:rPr>
-        <w:t>@</w:t>
-      </w:r>
-      <w:r>
-        <w:rPr>
-          <w:rFonts w:ascii="Times New Roman" w:hAnsi="Times New Roman" w:cs="Times New Roman"/>
-          <w:b/>
-          <w:sz w:val="28"/>
-          <w:szCs w:val="28"/>
-          <w:lang w:val="en-US"/>
-        </w:rPr>
-        <w:t>Valid</w:t>
-      </w:r>
-      <w:r>
-        <w:rPr>
-          <w:rFonts w:ascii="Times New Roman" w:hAnsi="Times New Roman" w:cs="Times New Roman"/>
-          <w:b/>
-          <w:sz w:val="28"/>
-          <w:szCs w:val="28"/>
-        </w:rPr>
-        <w:t xml:space="preserve"> </w:t>
-      </w:r>
-      <w:r>
-        <w:rPr>
-          <w:rFonts w:ascii="Times New Roman" w:hAnsi="Times New Roman" w:cs="Times New Roman"/>
-          <w:sz w:val="28"/>
-          <w:szCs w:val="28"/>
-        </w:rPr>
-        <w:t xml:space="preserve">выполняется валидация объекта. Эту аннотацию обрабатывает по умолчанию </w:t>
-      </w:r>
-      <w:r>
-        <w:rPr>
-          <w:rFonts w:ascii="Times New Roman" w:hAnsi="Times New Roman" w:cs="Times New Roman"/>
-          <w:sz w:val="28"/>
-          <w:szCs w:val="28"/>
-          <w:lang w:val="en-US"/>
-        </w:rPr>
-        <w:t>Hibernate</w:t>
-      </w:r>
-      <w:r>
-        <w:rPr>
-          <w:rFonts w:ascii="Times New Roman" w:hAnsi="Times New Roman" w:cs="Times New Roman"/>
-          <w:sz w:val="28"/>
-          <w:szCs w:val="28"/>
-        </w:rPr>
-        <w:t xml:space="preserve"> </w:t>
-      </w:r>
-      <w:r>
-        <w:rPr>
-          <w:rFonts w:ascii="Times New Roman" w:hAnsi="Times New Roman" w:cs="Times New Roman"/>
-          <w:sz w:val="28"/>
-          <w:szCs w:val="28"/>
-          <w:lang w:val="en-US"/>
-        </w:rPr>
-        <w:t>Validator</w:t>
-      </w:r>
-      <w:r>
-        <w:rPr>
-          <w:rFonts w:ascii="Times New Roman" w:hAnsi="Times New Roman" w:cs="Times New Roman"/>
-          <w:sz w:val="28"/>
-          <w:szCs w:val="28"/>
-        </w:rPr>
-        <w:t>.</w:t>
-      </w:r>
-      <w:r>
-        <w:rPr>
-          <w:rFonts w:ascii="Times New Roman" w:hAnsi="Times New Roman" w:cs="Times New Roman"/>
-          <w:sz w:val="28"/>
-          <w:szCs w:val="28"/>
-        </w:rPr>
-        <w:t xml:space="preserve"> </w:t>
-      </w:r>
-      <w:r>
-        <w:rPr>
-          <w:rFonts w:ascii="Times New Roman" w:hAnsi="Times New Roman" w:cs="Times New Roman"/>
-          <w:sz w:val="28"/>
-          <w:szCs w:val="28"/>
-        </w:rPr>
-        <w:t xml:space="preserve">Если аргумент не проходит валидацию падает ошибка </w:t>
-      </w:r>
-      <w:proofErr w:type="spellStart"/>
-      <w:r>
-        <w:rPr>
-          <w:rFonts w:ascii="Times New Roman" w:hAnsi="Times New Roman" w:cs="Times New Roman"/>
-          <w:b/>
-          <w:sz w:val="28"/>
-          <w:szCs w:val="28"/>
-        </w:rPr>
-        <w:t>BindException</w:t>
-      </w:r>
-      <w:proofErr w:type="spellEnd"/>
-      <w:r>
-        <w:rPr>
-          <w:rFonts w:ascii="Times New Roman" w:hAnsi="Times New Roman" w:cs="Times New Roman"/>
-          <w:b/>
-          <w:sz w:val="28"/>
-          <w:szCs w:val="28"/>
-        </w:rPr>
-        <w:t>.</w:t>
-      </w:r>
-    </w:p>
-    <w:p>
-      <w:pPr>
-        <w:rPr>
-          <w:rFonts w:ascii="Times New Roman" w:hAnsi="Times New Roman" w:cs="Times New Roman"/>
-          <w:sz w:val="28"/>
-          <w:szCs w:val="28"/>
-        </w:rPr>
-      </w:pPr>
-      <w:r>
-        <w:rPr>
-          <w:rFonts w:ascii="Times New Roman" w:hAnsi="Times New Roman" w:cs="Times New Roman"/>
-          <w:sz w:val="28"/>
-          <w:szCs w:val="28"/>
-        </w:rPr>
-        <w:t xml:space="preserve">Результат помещается в объект типа </w:t>
-      </w:r>
-      <w:proofErr w:type="spellStart"/>
-      <w:r>
-        <w:rPr>
-          <w:rFonts w:ascii="Times New Roman" w:hAnsi="Times New Roman" w:cs="Times New Roman"/>
-          <w:b/>
-          <w:sz w:val="28"/>
-          <w:szCs w:val="28"/>
-          <w:lang w:val="en-US"/>
-        </w:rPr>
-        <w:t>BindingResult</w:t>
-      </w:r>
-      <w:proofErr w:type="spellEnd"/>
-      <w:r>
-        <w:rPr>
-          <w:rFonts w:ascii="Times New Roman" w:hAnsi="Times New Roman" w:cs="Times New Roman"/>
-          <w:sz w:val="28"/>
-          <w:szCs w:val="28"/>
-        </w:rPr>
-        <w:t xml:space="preserve">, </w:t>
-      </w:r>
-      <w:r>
-        <w:rPr>
-          <w:rFonts w:ascii="Times New Roman" w:hAnsi="Times New Roman" w:cs="Times New Roman"/>
-          <w:sz w:val="28"/>
-          <w:szCs w:val="28"/>
-        </w:rPr>
-        <w:t xml:space="preserve">с помощью которого мы можем проверить наличие ошибок, например методом </w:t>
-      </w:r>
-      <w:proofErr w:type="spellStart"/>
-      <w:r>
-        <w:rPr>
-          <w:rFonts w:ascii="Times New Roman" w:hAnsi="Times New Roman" w:cs="Times New Roman"/>
-          <w:sz w:val="28"/>
-          <w:szCs w:val="28"/>
-          <w:lang w:val="en-US"/>
-        </w:rPr>
-        <w:t>hasErrors</w:t>
-      </w:r>
-      <w:proofErr w:type="spellEnd"/>
-      <w:r>
-        <w:rPr>
-          <w:rFonts w:ascii="Times New Roman" w:hAnsi="Times New Roman" w:cs="Times New Roman"/>
-          <w:sz w:val="28"/>
-          <w:szCs w:val="28"/>
-        </w:rPr>
-        <w:t>.</w:t>
-      </w:r>
-      <w:r>
-        <w:rPr>
-          <w:rFonts w:ascii="Times New Roman" w:hAnsi="Times New Roman" w:cs="Times New Roman"/>
-          <w:sz w:val="28"/>
-          <w:szCs w:val="28"/>
-        </w:rPr>
-        <w:t xml:space="preserve"> </w:t>
+      <w:r>
+        <w:rPr>
+          <w:rFonts w:ascii="Times New Roman" w:hAnsi="Times New Roman" w:cs="Times New Roman"/>
+          <w:sz w:val="28"/>
+          <w:szCs w:val="28"/>
+        </w:rPr>
+        <w:br/>
       </w:r>
       <w:r>
         <w:rPr>
           <w:noProof/>
         </w:rPr>
         <w:drawing>
-          <wp:inline distT="0" distB="0" distL="0" distR="0" wp14:anchorId="05BD3DEF" wp14:editId="47FDACB3">
-            <wp:extent cx="5940425" cy="1245870"/>
-            <wp:effectExtent l="0" t="0" r="3175" b="0"/>
-            <wp:docPr id="12" name="Рисунок 12"/>
+          <wp:inline distT="0" distB="0" distL="0" distR="0" wp14:anchorId="2A521ADD" wp14:editId="2ADD4C74">
+            <wp:extent cx="5219700" cy="1533525"/>
+            <wp:effectExtent l="0" t="0" r="0" b="9525"/>
+            <wp:docPr id="10" name="Рисунок 10"/>
             <wp:cNvGraphicFramePr>
               <a:graphicFrameLocks xmlns:a="http://schemas.openxmlformats.org/drawingml/2006/main" noChangeAspect="1"/>
             </wp:cNvGraphicFramePr>
@@ -7331,6 +6690,1260 @@
                   <pic:spPr>
                     <a:xfrm>
                       <a:off x="0" y="0"/>
+                      <a:ext cx="5219700" cy="1533525"/>
+                    </a:xfrm>
+                    <a:prstGeom prst="rect">
+                      <a:avLst/>
+                    </a:prstGeom>
+                  </pic:spPr>
+                </pic:pic>
+              </a:graphicData>
+            </a:graphic>
+          </wp:inline>
+        </w:drawing>
+      </w:r>
+    </w:p>
+    <w:p>
+      <w:pPr>
+        <w:pStyle w:val="a3"/>
+        <w:numPr>
+          <w:ilvl w:val="0"/>
+          <w:numId w:val="2"/>
+        </w:numPr>
+        <w:rPr>
+          <w:rFonts w:ascii="Times New Roman" w:hAnsi="Times New Roman" w:cs="Times New Roman"/>
+          <w:sz w:val="28"/>
+          <w:szCs w:val="28"/>
+        </w:rPr>
+      </w:pPr>
+      <w:r>
+        <w:rPr>
+          <w:rFonts w:ascii="Times New Roman" w:hAnsi="Times New Roman" w:cs="Times New Roman"/>
+          <w:b/>
+          <w:sz w:val="28"/>
+          <w:szCs w:val="28"/>
+        </w:rPr>
+        <w:t>Аргумент метода</w:t>
+      </w:r>
+      <w:r>
+        <w:rPr>
+          <w:rFonts w:ascii="Times New Roman" w:hAnsi="Times New Roman" w:cs="Times New Roman"/>
+          <w:sz w:val="28"/>
+          <w:szCs w:val="28"/>
+        </w:rPr>
+        <w:t xml:space="preserve"> – </w:t>
+      </w:r>
+      <w:r>
+        <w:rPr>
+          <w:rFonts w:ascii="Times New Roman" w:hAnsi="Times New Roman" w:cs="Times New Roman"/>
+          <w:sz w:val="28"/>
+          <w:szCs w:val="28"/>
+        </w:rPr>
+        <w:t xml:space="preserve">в данном случае будет создан объект </w:t>
+      </w:r>
+      <w:proofErr w:type="spellStart"/>
+      <w:r>
+        <w:rPr>
+          <w:rFonts w:ascii="Times New Roman" w:hAnsi="Times New Roman" w:cs="Times New Roman"/>
+          <w:sz w:val="28"/>
+          <w:szCs w:val="28"/>
+          <w:lang w:val="en-US"/>
+        </w:rPr>
+        <w:t>peson</w:t>
+      </w:r>
+      <w:proofErr w:type="spellEnd"/>
+      <w:r>
+        <w:rPr>
+          <w:rFonts w:ascii="Times New Roman" w:hAnsi="Times New Roman" w:cs="Times New Roman"/>
+          <w:sz w:val="28"/>
+          <w:szCs w:val="28"/>
+        </w:rPr>
+        <w:t xml:space="preserve">, </w:t>
+      </w:r>
+      <w:r>
+        <w:rPr>
+          <w:rFonts w:ascii="Times New Roman" w:hAnsi="Times New Roman" w:cs="Times New Roman"/>
+          <w:sz w:val="28"/>
+          <w:szCs w:val="28"/>
+        </w:rPr>
+        <w:t xml:space="preserve">удовлетворяющий модели с </w:t>
+      </w:r>
+      <w:proofErr w:type="gramStart"/>
+      <w:r>
+        <w:rPr>
+          <w:rFonts w:ascii="Times New Roman" w:hAnsi="Times New Roman" w:cs="Times New Roman"/>
+          <w:sz w:val="28"/>
+          <w:szCs w:val="28"/>
+        </w:rPr>
+        <w:t>данными например</w:t>
+      </w:r>
+      <w:proofErr w:type="gramEnd"/>
+      <w:r>
+        <w:rPr>
+          <w:rFonts w:ascii="Times New Roman" w:hAnsi="Times New Roman" w:cs="Times New Roman"/>
+          <w:sz w:val="28"/>
+          <w:szCs w:val="28"/>
+        </w:rPr>
+        <w:t xml:space="preserve"> из </w:t>
+      </w:r>
+      <w:r>
+        <w:rPr>
+          <w:rFonts w:ascii="Times New Roman" w:hAnsi="Times New Roman" w:cs="Times New Roman"/>
+          <w:sz w:val="28"/>
+          <w:szCs w:val="28"/>
+          <w:lang w:val="en-US"/>
+        </w:rPr>
+        <w:t>html</w:t>
+      </w:r>
+      <w:r>
+        <w:rPr>
+          <w:rFonts w:ascii="Times New Roman" w:hAnsi="Times New Roman" w:cs="Times New Roman"/>
+          <w:sz w:val="28"/>
+          <w:szCs w:val="28"/>
+        </w:rPr>
+        <w:t xml:space="preserve"> </w:t>
+      </w:r>
+      <w:r>
+        <w:rPr>
+          <w:rFonts w:ascii="Times New Roman" w:hAnsi="Times New Roman" w:cs="Times New Roman"/>
+          <w:sz w:val="28"/>
+          <w:szCs w:val="28"/>
+        </w:rPr>
+        <w:t>формы. Этот объект затем будет положен в модель. Если значение для поля не пришло, оно будет установлено по умолчанию.</w:t>
+      </w:r>
+      <w:r>
+        <w:rPr>
+          <w:rFonts w:ascii="Times New Roman" w:hAnsi="Times New Roman" w:cs="Times New Roman"/>
+          <w:sz w:val="28"/>
+          <w:szCs w:val="28"/>
+        </w:rPr>
+        <w:br/>
+      </w:r>
+      <w:r>
+        <w:rPr>
+          <w:noProof/>
+        </w:rPr>
+        <w:drawing>
+          <wp:inline distT="0" distB="0" distL="0" distR="0" wp14:anchorId="06CAD284" wp14:editId="2DFAB34C">
+            <wp:extent cx="5940425" cy="1370965"/>
+            <wp:effectExtent l="0" t="0" r="3175" b="635"/>
+            <wp:docPr id="11" name="Рисунок 11"/>
+            <wp:cNvGraphicFramePr>
+              <a:graphicFrameLocks xmlns:a="http://schemas.openxmlformats.org/drawingml/2006/main" noChangeAspect="1"/>
+            </wp:cNvGraphicFramePr>
+            <a:graphic xmlns:a="http://schemas.openxmlformats.org/drawingml/2006/main">
+              <a:graphicData uri="http://schemas.openxmlformats.org/drawingml/2006/picture">
+                <pic:pic xmlns:pic="http://schemas.openxmlformats.org/drawingml/2006/picture">
+                  <pic:nvPicPr>
+                    <pic:cNvPr id="1" name=""/>
+                    <pic:cNvPicPr/>
+                  </pic:nvPicPr>
+                  <pic:blipFill>
+                    <a:blip r:embed="rId25"/>
+                    <a:stretch>
+                      <a:fillRect/>
+                    </a:stretch>
+                  </pic:blipFill>
+                  <pic:spPr>
+                    <a:xfrm>
+                      <a:off x="0" y="0"/>
+                      <a:ext cx="5940425" cy="1370965"/>
+                    </a:xfrm>
+                    <a:prstGeom prst="rect">
+                      <a:avLst/>
+                    </a:prstGeom>
+                  </pic:spPr>
+                </pic:pic>
+              </a:graphicData>
+            </a:graphic>
+          </wp:inline>
+        </w:drawing>
+      </w:r>
+    </w:p>
+    <w:p>
+      <w:pPr>
+        <w:ind w:left="360"/>
+        <w:rPr>
+          <w:rFonts w:ascii="Times New Roman" w:hAnsi="Times New Roman" w:cs="Times New Roman"/>
+          <w:sz w:val="28"/>
+          <w:szCs w:val="28"/>
+        </w:rPr>
+      </w:pPr>
+    </w:p>
+    <w:p>
+      <w:pPr>
+        <w:ind w:left="360"/>
+        <w:rPr>
+          <w:rFonts w:ascii="Times New Roman" w:hAnsi="Times New Roman" w:cs="Times New Roman"/>
+          <w:b/>
+          <w:sz w:val="28"/>
+          <w:szCs w:val="28"/>
+        </w:rPr>
+      </w:pPr>
+      <w:r>
+        <w:rPr>
+          <w:rFonts w:ascii="Times New Roman" w:hAnsi="Times New Roman" w:cs="Times New Roman"/>
+          <w:b/>
+          <w:sz w:val="28"/>
+          <w:szCs w:val="28"/>
+        </w:rPr>
+        <w:t>Валидация</w:t>
+      </w:r>
+    </w:p>
+    <w:p>
+      <w:pPr>
+        <w:ind w:left="360"/>
+        <w:rPr>
+          <w:rFonts w:ascii="Times New Roman" w:hAnsi="Times New Roman" w:cs="Times New Roman"/>
+          <w:bCs/>
+          <w:sz w:val="28"/>
+          <w:szCs w:val="28"/>
+        </w:rPr>
+      </w:pPr>
+      <w:r>
+        <w:rPr>
+          <w:rFonts w:ascii="Times New Roman" w:hAnsi="Times New Roman" w:cs="Times New Roman"/>
+          <w:bCs/>
+          <w:sz w:val="28"/>
+          <w:szCs w:val="28"/>
+        </w:rPr>
+        <w:t xml:space="preserve">Для валидации удобно использовать </w:t>
+      </w:r>
+      <w:proofErr w:type="spellStart"/>
+      <w:r>
+        <w:rPr>
+          <w:rFonts w:ascii="Times New Roman" w:hAnsi="Times New Roman" w:cs="Times New Roman"/>
+          <w:b/>
+          <w:sz w:val="28"/>
+          <w:szCs w:val="28"/>
+        </w:rPr>
+        <w:t>hibernate-validator</w:t>
+      </w:r>
+      <w:proofErr w:type="spellEnd"/>
+      <w:r>
+        <w:rPr>
+          <w:rFonts w:ascii="Times New Roman" w:hAnsi="Times New Roman" w:cs="Times New Roman"/>
+          <w:b/>
+          <w:sz w:val="28"/>
+          <w:szCs w:val="28"/>
+        </w:rPr>
+        <w:t>.</w:t>
+      </w:r>
+    </w:p>
+    <w:p>
+      <w:pPr>
+        <w:ind w:left="360"/>
+        <w:rPr>
+          <w:rFonts w:ascii="Times New Roman" w:hAnsi="Times New Roman" w:cs="Times New Roman"/>
+          <w:sz w:val="28"/>
+          <w:szCs w:val="28"/>
+        </w:rPr>
+      </w:pPr>
+      <w:r>
+        <w:rPr>
+          <w:rFonts w:ascii="Times New Roman" w:hAnsi="Times New Roman" w:cs="Times New Roman"/>
+          <w:sz w:val="28"/>
+          <w:szCs w:val="28"/>
+        </w:rPr>
+        <w:t>Для валидации входных данных используются следующие аннотации</w:t>
+      </w:r>
+      <w:r>
+        <w:rPr>
+          <w:rFonts w:ascii="Times New Roman" w:hAnsi="Times New Roman" w:cs="Times New Roman"/>
+          <w:sz w:val="28"/>
+          <w:szCs w:val="28"/>
+        </w:rPr>
+        <w:t>:</w:t>
+      </w:r>
+    </w:p>
+    <w:p>
+      <w:pPr>
+        <w:pStyle w:val="a3"/>
+        <w:numPr>
+          <w:ilvl w:val="0"/>
+          <w:numId w:val="3"/>
+        </w:numPr>
+        <w:rPr>
+          <w:rFonts w:ascii="Times New Roman" w:hAnsi="Times New Roman" w:cs="Times New Roman"/>
+          <w:sz w:val="28"/>
+          <w:szCs w:val="28"/>
+        </w:rPr>
+      </w:pPr>
+      <w:r>
+        <w:rPr>
+          <w:rFonts w:ascii="Times New Roman" w:hAnsi="Times New Roman" w:cs="Times New Roman"/>
+          <w:b/>
+          <w:sz w:val="28"/>
+          <w:szCs w:val="28"/>
+        </w:rPr>
+        <w:lastRenderedPageBreak/>
+        <w:t>@</w:t>
+      </w:r>
+      <w:proofErr w:type="spellStart"/>
+      <w:proofErr w:type="gramStart"/>
+      <w:r>
+        <w:rPr>
+          <w:rFonts w:ascii="Times New Roman" w:hAnsi="Times New Roman" w:cs="Times New Roman"/>
+          <w:b/>
+          <w:sz w:val="28"/>
+          <w:szCs w:val="28"/>
+          <w:lang w:val="en-US"/>
+        </w:rPr>
+        <w:t>NotEmpty</w:t>
+      </w:r>
+      <w:proofErr w:type="spellEnd"/>
+      <w:r>
+        <w:rPr>
+          <w:rFonts w:ascii="Times New Roman" w:hAnsi="Times New Roman" w:cs="Times New Roman"/>
+          <w:b/>
+          <w:sz w:val="28"/>
+          <w:szCs w:val="28"/>
+        </w:rPr>
+        <w:t>(</w:t>
+      </w:r>
+      <w:proofErr w:type="gramEnd"/>
+      <w:r>
+        <w:rPr>
+          <w:rFonts w:ascii="Times New Roman" w:hAnsi="Times New Roman" w:cs="Times New Roman"/>
+          <w:b/>
+          <w:sz w:val="28"/>
+          <w:szCs w:val="28"/>
+          <w:lang w:val="en-US"/>
+        </w:rPr>
+        <w:t>message</w:t>
+      </w:r>
+      <w:r>
+        <w:rPr>
+          <w:rFonts w:ascii="Times New Roman" w:hAnsi="Times New Roman" w:cs="Times New Roman"/>
+          <w:b/>
+          <w:sz w:val="28"/>
+          <w:szCs w:val="28"/>
+        </w:rPr>
+        <w:t xml:space="preserve"> = “</w:t>
+      </w:r>
+      <w:r>
+        <w:rPr>
+          <w:rFonts w:ascii="Times New Roman" w:hAnsi="Times New Roman" w:cs="Times New Roman"/>
+          <w:b/>
+          <w:sz w:val="28"/>
+          <w:szCs w:val="28"/>
+          <w:lang w:val="en-US"/>
+        </w:rPr>
+        <w:t>message</w:t>
+      </w:r>
+      <w:r>
+        <w:rPr>
+          <w:rFonts w:ascii="Times New Roman" w:hAnsi="Times New Roman" w:cs="Times New Roman"/>
+          <w:b/>
+          <w:sz w:val="28"/>
+          <w:szCs w:val="28"/>
+        </w:rPr>
+        <w:t xml:space="preserve">”) </w:t>
+      </w:r>
+      <w:r>
+        <w:rPr>
+          <w:rFonts w:ascii="Times New Roman" w:hAnsi="Times New Roman" w:cs="Times New Roman"/>
+          <w:sz w:val="28"/>
+          <w:szCs w:val="28"/>
+        </w:rPr>
+        <w:t xml:space="preserve">– </w:t>
+      </w:r>
+      <w:r>
+        <w:rPr>
+          <w:rFonts w:ascii="Times New Roman" w:hAnsi="Times New Roman" w:cs="Times New Roman"/>
+          <w:sz w:val="28"/>
+          <w:szCs w:val="28"/>
+        </w:rPr>
+        <w:t>поле не должно быть пустым.</w:t>
+      </w:r>
+    </w:p>
+    <w:p>
+      <w:pPr>
+        <w:pStyle w:val="a3"/>
+        <w:numPr>
+          <w:ilvl w:val="0"/>
+          <w:numId w:val="3"/>
+        </w:numPr>
+        <w:rPr>
+          <w:rFonts w:ascii="Times New Roman" w:hAnsi="Times New Roman" w:cs="Times New Roman"/>
+          <w:sz w:val="28"/>
+          <w:szCs w:val="28"/>
+          <w:lang w:val="en-US"/>
+        </w:rPr>
+      </w:pPr>
+      <w:r>
+        <w:rPr>
+          <w:rFonts w:ascii="Times New Roman" w:hAnsi="Times New Roman" w:cs="Times New Roman"/>
+          <w:b/>
+          <w:sz w:val="28"/>
+          <w:szCs w:val="28"/>
+          <w:lang w:val="en-US"/>
+        </w:rPr>
+        <w:t>@</w:t>
+      </w:r>
+      <w:proofErr w:type="gramStart"/>
+      <w:r>
+        <w:rPr>
+          <w:rFonts w:ascii="Times New Roman" w:hAnsi="Times New Roman" w:cs="Times New Roman"/>
+          <w:b/>
+          <w:sz w:val="28"/>
+          <w:szCs w:val="28"/>
+          <w:lang w:val="en-US"/>
+        </w:rPr>
+        <w:t>Size(</w:t>
+      </w:r>
+      <w:proofErr w:type="gramEnd"/>
+      <w:r>
+        <w:rPr>
+          <w:rFonts w:ascii="Times New Roman" w:hAnsi="Times New Roman" w:cs="Times New Roman"/>
+          <w:b/>
+          <w:sz w:val="28"/>
+          <w:szCs w:val="28"/>
+          <w:lang w:val="en-US"/>
+        </w:rPr>
+        <w:t>min = 2, max = 30, message = “message”)</w:t>
+      </w:r>
+      <w:r>
+        <w:rPr>
+          <w:rFonts w:ascii="Times New Roman" w:hAnsi="Times New Roman" w:cs="Times New Roman"/>
+          <w:sz w:val="28"/>
+          <w:szCs w:val="28"/>
+          <w:lang w:val="en-US"/>
+        </w:rPr>
+        <w:t xml:space="preserve"> – </w:t>
+      </w:r>
+      <w:r>
+        <w:rPr>
+          <w:rFonts w:ascii="Times New Roman" w:hAnsi="Times New Roman" w:cs="Times New Roman"/>
+          <w:sz w:val="28"/>
+          <w:szCs w:val="28"/>
+        </w:rPr>
+        <w:t>размер</w:t>
+      </w:r>
+      <w:r>
+        <w:rPr>
+          <w:rFonts w:ascii="Times New Roman" w:hAnsi="Times New Roman" w:cs="Times New Roman"/>
+          <w:sz w:val="28"/>
+          <w:szCs w:val="28"/>
+          <w:lang w:val="en-US"/>
+        </w:rPr>
+        <w:t xml:space="preserve"> </w:t>
+      </w:r>
+      <w:r>
+        <w:rPr>
+          <w:rFonts w:ascii="Times New Roman" w:hAnsi="Times New Roman" w:cs="Times New Roman"/>
+          <w:sz w:val="28"/>
+          <w:szCs w:val="28"/>
+        </w:rPr>
+        <w:t>строки</w:t>
+      </w:r>
+      <w:r>
+        <w:rPr>
+          <w:rFonts w:ascii="Times New Roman" w:hAnsi="Times New Roman" w:cs="Times New Roman"/>
+          <w:sz w:val="28"/>
+          <w:szCs w:val="28"/>
+          <w:lang w:val="en-US"/>
+        </w:rPr>
+        <w:t>.</w:t>
+      </w:r>
+    </w:p>
+    <w:p>
+      <w:pPr>
+        <w:pStyle w:val="a3"/>
+        <w:numPr>
+          <w:ilvl w:val="0"/>
+          <w:numId w:val="3"/>
+        </w:numPr>
+        <w:rPr>
+          <w:rFonts w:ascii="Times New Roman" w:hAnsi="Times New Roman" w:cs="Times New Roman"/>
+          <w:sz w:val="28"/>
+          <w:szCs w:val="28"/>
+        </w:rPr>
+      </w:pPr>
+      <w:r>
+        <w:rPr>
+          <w:rFonts w:ascii="Times New Roman" w:hAnsi="Times New Roman" w:cs="Times New Roman"/>
+          <w:b/>
+          <w:sz w:val="28"/>
+          <w:szCs w:val="28"/>
+        </w:rPr>
+        <w:t>@</w:t>
+      </w:r>
+      <w:proofErr w:type="gramStart"/>
+      <w:r>
+        <w:rPr>
+          <w:rFonts w:ascii="Times New Roman" w:hAnsi="Times New Roman" w:cs="Times New Roman"/>
+          <w:b/>
+          <w:sz w:val="28"/>
+          <w:szCs w:val="28"/>
+          <w:lang w:val="en-US"/>
+        </w:rPr>
+        <w:t>Min</w:t>
+      </w:r>
+      <w:r>
+        <w:rPr>
+          <w:rFonts w:ascii="Times New Roman" w:hAnsi="Times New Roman" w:cs="Times New Roman"/>
+          <w:b/>
+          <w:sz w:val="28"/>
+          <w:szCs w:val="28"/>
+        </w:rPr>
+        <w:t>(</w:t>
+      </w:r>
+      <w:proofErr w:type="gramEnd"/>
+      <w:r>
+        <w:rPr>
+          <w:rFonts w:ascii="Times New Roman" w:hAnsi="Times New Roman" w:cs="Times New Roman"/>
+          <w:b/>
+          <w:sz w:val="28"/>
+          <w:szCs w:val="28"/>
+          <w:lang w:val="en-US"/>
+        </w:rPr>
+        <w:t>value</w:t>
+      </w:r>
+      <w:r>
+        <w:rPr>
+          <w:rFonts w:ascii="Times New Roman" w:hAnsi="Times New Roman" w:cs="Times New Roman"/>
+          <w:b/>
+          <w:sz w:val="28"/>
+          <w:szCs w:val="28"/>
+        </w:rPr>
+        <w:t xml:space="preserve"> = 12.23, </w:t>
+      </w:r>
+      <w:r>
+        <w:rPr>
+          <w:rFonts w:ascii="Times New Roman" w:hAnsi="Times New Roman" w:cs="Times New Roman"/>
+          <w:b/>
+          <w:sz w:val="28"/>
+          <w:szCs w:val="28"/>
+          <w:lang w:val="en-US"/>
+        </w:rPr>
+        <w:t>message</w:t>
+      </w:r>
+      <w:r>
+        <w:rPr>
+          <w:rFonts w:ascii="Times New Roman" w:hAnsi="Times New Roman" w:cs="Times New Roman"/>
+          <w:b/>
+          <w:sz w:val="28"/>
+          <w:szCs w:val="28"/>
+        </w:rPr>
+        <w:t xml:space="preserve">=””) – </w:t>
+      </w:r>
+      <w:r>
+        <w:rPr>
+          <w:rFonts w:ascii="Times New Roman" w:hAnsi="Times New Roman" w:cs="Times New Roman"/>
+          <w:sz w:val="28"/>
+          <w:szCs w:val="28"/>
+        </w:rPr>
+        <w:t>минимальное допустимое значение для числа.</w:t>
+      </w:r>
+    </w:p>
+    <w:p>
+      <w:pPr>
+        <w:pStyle w:val="a3"/>
+        <w:numPr>
+          <w:ilvl w:val="0"/>
+          <w:numId w:val="3"/>
+        </w:numPr>
+        <w:rPr>
+          <w:rFonts w:ascii="Times New Roman" w:hAnsi="Times New Roman" w:cs="Times New Roman"/>
+          <w:sz w:val="28"/>
+          <w:szCs w:val="28"/>
+        </w:rPr>
+      </w:pPr>
+      <w:r>
+        <w:rPr>
+          <w:rFonts w:ascii="Times New Roman" w:hAnsi="Times New Roman" w:cs="Times New Roman"/>
+          <w:b/>
+          <w:sz w:val="28"/>
+          <w:szCs w:val="28"/>
+        </w:rPr>
+        <w:t>@</w:t>
+      </w:r>
+      <w:r>
+        <w:rPr>
+          <w:rFonts w:ascii="Times New Roman" w:hAnsi="Times New Roman" w:cs="Times New Roman"/>
+          <w:b/>
+          <w:sz w:val="28"/>
+          <w:szCs w:val="28"/>
+          <w:lang w:val="en-US"/>
+        </w:rPr>
+        <w:t>Email</w:t>
+      </w:r>
+      <w:r>
+        <w:rPr>
+          <w:rFonts w:ascii="Times New Roman" w:hAnsi="Times New Roman" w:cs="Times New Roman"/>
+          <w:b/>
+          <w:sz w:val="28"/>
+          <w:szCs w:val="28"/>
+        </w:rPr>
+        <w:t>(“</w:t>
+      </w:r>
+      <w:r>
+        <w:rPr>
+          <w:rFonts w:ascii="Times New Roman" w:hAnsi="Times New Roman" w:cs="Times New Roman"/>
+          <w:b/>
+          <w:sz w:val="28"/>
+          <w:szCs w:val="28"/>
+          <w:lang w:val="en-US"/>
+        </w:rPr>
+        <w:t>message</w:t>
+      </w:r>
+      <w:r>
+        <w:rPr>
+          <w:rFonts w:ascii="Times New Roman" w:hAnsi="Times New Roman" w:cs="Times New Roman"/>
+          <w:b/>
+          <w:sz w:val="28"/>
+          <w:szCs w:val="28"/>
+        </w:rPr>
+        <w:t xml:space="preserve">”) </w:t>
+      </w:r>
+      <w:r>
+        <w:rPr>
+          <w:rFonts w:ascii="Times New Roman" w:hAnsi="Times New Roman" w:cs="Times New Roman"/>
+          <w:sz w:val="28"/>
+          <w:szCs w:val="28"/>
+        </w:rPr>
+        <w:t xml:space="preserve">– аннотация для валидации </w:t>
+      </w:r>
+      <w:r>
+        <w:rPr>
+          <w:rFonts w:ascii="Times New Roman" w:hAnsi="Times New Roman" w:cs="Times New Roman"/>
+          <w:sz w:val="28"/>
+          <w:szCs w:val="28"/>
+          <w:lang w:val="en-US"/>
+        </w:rPr>
+        <w:t>email</w:t>
+      </w:r>
+      <w:r>
+        <w:rPr>
+          <w:rFonts w:ascii="Times New Roman" w:hAnsi="Times New Roman" w:cs="Times New Roman"/>
+          <w:sz w:val="28"/>
+          <w:szCs w:val="28"/>
+        </w:rPr>
+        <w:t xml:space="preserve"> адреса.</w:t>
+      </w:r>
+    </w:p>
+    <w:p>
+      <w:pPr>
+        <w:pStyle w:val="a3"/>
+        <w:numPr>
+          <w:ilvl w:val="0"/>
+          <w:numId w:val="3"/>
+        </w:numPr>
+        <w:spacing w:before="100" w:beforeAutospacing="1" w:after="100" w:afterAutospacing="1" w:line="240" w:lineRule="auto"/>
+        <w:outlineLvl w:val="2"/>
+        <w:rPr>
+          <w:rFonts w:ascii="Times New Roman" w:eastAsia="Times New Roman" w:hAnsi="Times New Roman" w:cs="Times New Roman"/>
+          <w:b/>
+          <w:bCs/>
+          <w:sz w:val="28"/>
+          <w:szCs w:val="28"/>
+          <w:lang w:eastAsia="ru-RU"/>
+        </w:rPr>
+      </w:pPr>
+      <w:r>
+        <w:rPr>
+          <w:rFonts w:ascii="Times New Roman" w:eastAsia="Times New Roman" w:hAnsi="Times New Roman" w:cs="Times New Roman"/>
+          <w:b/>
+          <w:bCs/>
+          <w:sz w:val="28"/>
+          <w:szCs w:val="28"/>
+          <w:lang w:eastAsia="ru-RU"/>
+        </w:rPr>
+        <w:t xml:space="preserve">@Negative - </w:t>
+      </w:r>
+      <w:r>
+        <w:rPr>
+          <w:rFonts w:ascii="Times New Roman" w:eastAsia="Times New Roman" w:hAnsi="Times New Roman" w:cs="Times New Roman"/>
+          <w:bCs/>
+          <w:sz w:val="28"/>
+          <w:szCs w:val="28"/>
+          <w:lang w:eastAsia="ru-RU"/>
+        </w:rPr>
+        <w:t xml:space="preserve">Значение должно быть отрицательным, либо быть </w:t>
+      </w:r>
+      <w:proofErr w:type="spellStart"/>
+      <w:r>
+        <w:rPr>
+          <w:rFonts w:ascii="Times New Roman" w:eastAsia="Times New Roman" w:hAnsi="Times New Roman" w:cs="Times New Roman"/>
+          <w:bCs/>
+          <w:sz w:val="28"/>
+          <w:szCs w:val="28"/>
+          <w:lang w:eastAsia="ru-RU"/>
+        </w:rPr>
+        <w:t>null</w:t>
+      </w:r>
+      <w:proofErr w:type="spellEnd"/>
+      <w:r>
+        <w:rPr>
+          <w:rFonts w:ascii="Times New Roman" w:eastAsia="Times New Roman" w:hAnsi="Times New Roman" w:cs="Times New Roman"/>
+          <w:bCs/>
+          <w:sz w:val="28"/>
+          <w:szCs w:val="28"/>
+          <w:lang w:eastAsia="ru-RU"/>
+        </w:rPr>
+        <w:t>.</w:t>
+      </w:r>
+    </w:p>
+    <w:p>
+      <w:pPr>
+        <w:pStyle w:val="a3"/>
+        <w:numPr>
+          <w:ilvl w:val="0"/>
+          <w:numId w:val="3"/>
+        </w:numPr>
+        <w:spacing w:before="100" w:beforeAutospacing="1" w:after="100" w:afterAutospacing="1" w:line="240" w:lineRule="auto"/>
+        <w:outlineLvl w:val="2"/>
+        <w:rPr>
+          <w:rFonts w:ascii="Times New Roman" w:eastAsia="Times New Roman" w:hAnsi="Times New Roman" w:cs="Times New Roman"/>
+          <w:b/>
+          <w:bCs/>
+          <w:sz w:val="28"/>
+          <w:szCs w:val="28"/>
+          <w:lang w:eastAsia="ru-RU"/>
+        </w:rPr>
+      </w:pPr>
+      <w:r>
+        <w:rPr>
+          <w:rFonts w:ascii="Times New Roman" w:eastAsia="Times New Roman" w:hAnsi="Times New Roman" w:cs="Times New Roman"/>
+          <w:b/>
+          <w:bCs/>
+          <w:sz w:val="28"/>
+          <w:szCs w:val="28"/>
+          <w:lang w:eastAsia="ru-RU"/>
+        </w:rPr>
+        <w:t xml:space="preserve">@Positive </w:t>
+      </w:r>
+      <w:r>
+        <w:rPr>
+          <w:rFonts w:ascii="Times New Roman" w:eastAsia="Times New Roman" w:hAnsi="Times New Roman" w:cs="Times New Roman"/>
+          <w:bCs/>
+          <w:sz w:val="28"/>
+          <w:szCs w:val="28"/>
+          <w:lang w:eastAsia="ru-RU"/>
+        </w:rPr>
+        <w:t xml:space="preserve">- Значение должно быть положительным, либо быть </w:t>
+      </w:r>
+      <w:proofErr w:type="spellStart"/>
+      <w:r>
+        <w:rPr>
+          <w:rFonts w:ascii="Times New Roman" w:eastAsia="Times New Roman" w:hAnsi="Times New Roman" w:cs="Times New Roman"/>
+          <w:bCs/>
+          <w:sz w:val="28"/>
+          <w:szCs w:val="28"/>
+          <w:lang w:eastAsia="ru-RU"/>
+        </w:rPr>
+        <w:t>null</w:t>
+      </w:r>
+      <w:proofErr w:type="spellEnd"/>
+      <w:r>
+        <w:rPr>
+          <w:rFonts w:ascii="Times New Roman" w:eastAsia="Times New Roman" w:hAnsi="Times New Roman" w:cs="Times New Roman"/>
+          <w:bCs/>
+          <w:sz w:val="28"/>
+          <w:szCs w:val="28"/>
+          <w:lang w:eastAsia="ru-RU"/>
+        </w:rPr>
+        <w:t>.</w:t>
+      </w:r>
+    </w:p>
+    <w:p>
+      <w:pPr>
+        <w:pStyle w:val="a3"/>
+        <w:numPr>
+          <w:ilvl w:val="0"/>
+          <w:numId w:val="3"/>
+        </w:numPr>
+        <w:spacing w:before="100" w:beforeAutospacing="1" w:after="100" w:afterAutospacing="1" w:line="240" w:lineRule="auto"/>
+        <w:outlineLvl w:val="2"/>
+        <w:rPr>
+          <w:rFonts w:ascii="Times New Roman" w:eastAsia="Times New Roman" w:hAnsi="Times New Roman" w:cs="Times New Roman"/>
+          <w:b/>
+          <w:bCs/>
+          <w:sz w:val="28"/>
+          <w:szCs w:val="28"/>
+          <w:lang w:eastAsia="ru-RU"/>
+        </w:rPr>
+      </w:pPr>
+      <w:r>
+        <w:rPr>
+          <w:rFonts w:ascii="Times New Roman" w:eastAsia="Times New Roman" w:hAnsi="Times New Roman" w:cs="Times New Roman"/>
+          <w:b/>
+          <w:bCs/>
+          <w:sz w:val="28"/>
+          <w:szCs w:val="28"/>
+          <w:lang w:eastAsia="ru-RU"/>
+        </w:rPr>
+        <w:t xml:space="preserve">@Future - </w:t>
+      </w:r>
+      <w:r>
+        <w:rPr>
+          <w:rFonts w:ascii="Times New Roman" w:eastAsia="Times New Roman" w:hAnsi="Times New Roman" w:cs="Times New Roman"/>
+          <w:bCs/>
+          <w:sz w:val="28"/>
+          <w:szCs w:val="28"/>
+          <w:lang w:eastAsia="ru-RU"/>
+        </w:rPr>
+        <w:t>Значение переменной должно быть будущим временем.</w:t>
+      </w:r>
+    </w:p>
+    <w:p>
+      <w:pPr>
+        <w:pStyle w:val="a3"/>
+        <w:numPr>
+          <w:ilvl w:val="0"/>
+          <w:numId w:val="3"/>
+        </w:numPr>
+        <w:spacing w:before="100" w:beforeAutospacing="1" w:after="100" w:afterAutospacing="1" w:line="240" w:lineRule="auto"/>
+        <w:outlineLvl w:val="2"/>
+        <w:rPr>
+          <w:rFonts w:ascii="Times New Roman" w:eastAsia="Times New Roman" w:hAnsi="Times New Roman" w:cs="Times New Roman"/>
+          <w:b/>
+          <w:bCs/>
+          <w:sz w:val="28"/>
+          <w:szCs w:val="28"/>
+          <w:lang w:eastAsia="ru-RU"/>
+        </w:rPr>
+      </w:pPr>
+      <w:r>
+        <w:rPr>
+          <w:rFonts w:ascii="Times New Roman" w:eastAsia="Times New Roman" w:hAnsi="Times New Roman" w:cs="Times New Roman"/>
+          <w:b/>
+          <w:bCs/>
+          <w:sz w:val="28"/>
+          <w:szCs w:val="28"/>
+          <w:lang w:eastAsia="ru-RU"/>
+        </w:rPr>
+        <w:t xml:space="preserve">@FutureOrPresent - </w:t>
+      </w:r>
+      <w:r>
+        <w:rPr>
+          <w:rFonts w:ascii="Times New Roman" w:eastAsia="Times New Roman" w:hAnsi="Times New Roman" w:cs="Times New Roman"/>
+          <w:bCs/>
+          <w:sz w:val="28"/>
+          <w:szCs w:val="28"/>
+          <w:lang w:eastAsia="ru-RU"/>
+        </w:rPr>
+        <w:t>Значение переменной должно быть будущим либо настоящим временем.</w:t>
+      </w:r>
+    </w:p>
+    <w:p>
+      <w:pPr>
+        <w:pStyle w:val="a3"/>
+        <w:numPr>
+          <w:ilvl w:val="0"/>
+          <w:numId w:val="3"/>
+        </w:numPr>
+        <w:spacing w:before="100" w:beforeAutospacing="1" w:after="100" w:afterAutospacing="1" w:line="240" w:lineRule="auto"/>
+        <w:outlineLvl w:val="2"/>
+        <w:rPr>
+          <w:rFonts w:ascii="Times New Roman" w:eastAsia="Times New Roman" w:hAnsi="Times New Roman" w:cs="Times New Roman"/>
+          <w:b/>
+          <w:bCs/>
+          <w:sz w:val="28"/>
+          <w:szCs w:val="28"/>
+          <w:lang w:eastAsia="ru-RU"/>
+        </w:rPr>
+      </w:pPr>
+      <w:r>
+        <w:rPr>
+          <w:rFonts w:ascii="Times New Roman" w:eastAsia="Times New Roman" w:hAnsi="Times New Roman" w:cs="Times New Roman"/>
+          <w:b/>
+          <w:bCs/>
+          <w:sz w:val="28"/>
+          <w:szCs w:val="28"/>
+          <w:lang w:eastAsia="ru-RU"/>
+        </w:rPr>
+        <w:t xml:space="preserve">@Past - </w:t>
+      </w:r>
+      <w:r>
+        <w:rPr>
+          <w:rFonts w:ascii="Times New Roman" w:eastAsia="Times New Roman" w:hAnsi="Times New Roman" w:cs="Times New Roman"/>
+          <w:bCs/>
+          <w:sz w:val="28"/>
+          <w:szCs w:val="28"/>
+          <w:lang w:eastAsia="ru-RU"/>
+        </w:rPr>
+        <w:t>Значение переменной должно быть прошедшим временем.</w:t>
+      </w:r>
+    </w:p>
+    <w:p>
+      <w:pPr>
+        <w:pStyle w:val="a3"/>
+        <w:numPr>
+          <w:ilvl w:val="0"/>
+          <w:numId w:val="3"/>
+        </w:numPr>
+        <w:spacing w:before="100" w:beforeAutospacing="1" w:after="100" w:afterAutospacing="1" w:line="240" w:lineRule="auto"/>
+        <w:outlineLvl w:val="2"/>
+        <w:rPr>
+          <w:rFonts w:ascii="Times New Roman" w:eastAsia="Times New Roman" w:hAnsi="Times New Roman" w:cs="Times New Roman"/>
+          <w:b/>
+          <w:bCs/>
+          <w:sz w:val="28"/>
+          <w:szCs w:val="28"/>
+          <w:lang w:eastAsia="ru-RU"/>
+        </w:rPr>
+      </w:pPr>
+      <w:r>
+        <w:rPr>
+          <w:rFonts w:ascii="Times New Roman" w:eastAsia="Times New Roman" w:hAnsi="Times New Roman" w:cs="Times New Roman"/>
+          <w:b/>
+          <w:bCs/>
+          <w:sz w:val="28"/>
+          <w:szCs w:val="28"/>
+          <w:lang w:eastAsia="ru-RU"/>
+        </w:rPr>
+        <w:t xml:space="preserve">@NotBlank - </w:t>
+      </w:r>
+      <w:r>
+        <w:rPr>
+          <w:rFonts w:ascii="Times New Roman" w:eastAsia="Times New Roman" w:hAnsi="Times New Roman" w:cs="Times New Roman"/>
+          <w:bCs/>
+          <w:sz w:val="28"/>
+          <w:szCs w:val="28"/>
+          <w:lang w:eastAsia="ru-RU"/>
+        </w:rPr>
+        <w:t xml:space="preserve">Значение типа </w:t>
+      </w:r>
+      <w:proofErr w:type="spellStart"/>
+      <w:r>
+        <w:rPr>
+          <w:rFonts w:ascii="Times New Roman" w:eastAsia="Times New Roman" w:hAnsi="Times New Roman" w:cs="Times New Roman"/>
+          <w:bCs/>
+          <w:sz w:val="28"/>
+          <w:szCs w:val="28"/>
+          <w:lang w:eastAsia="ru-RU"/>
+        </w:rPr>
+        <w:t>CharSequence</w:t>
+      </w:r>
+      <w:proofErr w:type="spellEnd"/>
+      <w:r>
+        <w:rPr>
+          <w:rFonts w:ascii="Times New Roman" w:eastAsia="Times New Roman" w:hAnsi="Times New Roman" w:cs="Times New Roman"/>
+          <w:bCs/>
+          <w:sz w:val="28"/>
+          <w:szCs w:val="28"/>
+          <w:lang w:eastAsia="ru-RU"/>
+        </w:rPr>
+        <w:t xml:space="preserve"> не должно быть </w:t>
+      </w:r>
+      <w:proofErr w:type="spellStart"/>
+      <w:r>
+        <w:rPr>
+          <w:rFonts w:ascii="Times New Roman" w:eastAsia="Times New Roman" w:hAnsi="Times New Roman" w:cs="Times New Roman"/>
+          <w:bCs/>
+          <w:sz w:val="28"/>
+          <w:szCs w:val="28"/>
+          <w:lang w:eastAsia="ru-RU"/>
+        </w:rPr>
+        <w:t>null</w:t>
+      </w:r>
+      <w:proofErr w:type="spellEnd"/>
+      <w:r>
+        <w:rPr>
+          <w:rFonts w:ascii="Times New Roman" w:eastAsia="Times New Roman" w:hAnsi="Times New Roman" w:cs="Times New Roman"/>
+          <w:bCs/>
+          <w:sz w:val="28"/>
+          <w:szCs w:val="28"/>
+          <w:lang w:eastAsia="ru-RU"/>
+        </w:rPr>
+        <w:t>, пустым или состоять из одних лишь пробельных символов.</w:t>
+      </w:r>
+    </w:p>
+    <w:p>
+      <w:pPr>
+        <w:pStyle w:val="a3"/>
+        <w:numPr>
+          <w:ilvl w:val="0"/>
+          <w:numId w:val="3"/>
+        </w:numPr>
+        <w:spacing w:before="100" w:beforeAutospacing="1" w:after="100" w:afterAutospacing="1" w:line="240" w:lineRule="auto"/>
+        <w:outlineLvl w:val="2"/>
+        <w:rPr>
+          <w:rFonts w:ascii="Times New Roman" w:eastAsia="Times New Roman" w:hAnsi="Times New Roman" w:cs="Times New Roman"/>
+          <w:b/>
+          <w:bCs/>
+          <w:sz w:val="28"/>
+          <w:szCs w:val="28"/>
+          <w:lang w:eastAsia="ru-RU"/>
+        </w:rPr>
+      </w:pPr>
+      <w:r>
+        <w:rPr>
+          <w:rFonts w:ascii="Times New Roman" w:eastAsia="Times New Roman" w:hAnsi="Times New Roman" w:cs="Times New Roman"/>
+          <w:b/>
+          <w:bCs/>
+          <w:sz w:val="28"/>
+          <w:szCs w:val="28"/>
+          <w:lang w:eastAsia="ru-RU"/>
+        </w:rPr>
+        <w:t xml:space="preserve">@Pattern - </w:t>
+      </w:r>
+      <w:r>
+        <w:rPr>
+          <w:rFonts w:ascii="Times New Roman" w:eastAsia="Times New Roman" w:hAnsi="Times New Roman" w:cs="Times New Roman"/>
+          <w:bCs/>
+          <w:sz w:val="28"/>
+          <w:szCs w:val="28"/>
+          <w:lang w:eastAsia="ru-RU"/>
+        </w:rPr>
+        <w:t xml:space="preserve">Значение типа </w:t>
+      </w:r>
+      <w:proofErr w:type="spellStart"/>
+      <w:r>
+        <w:rPr>
+          <w:rFonts w:ascii="Times New Roman" w:eastAsia="Times New Roman" w:hAnsi="Times New Roman" w:cs="Times New Roman"/>
+          <w:bCs/>
+          <w:sz w:val="28"/>
+          <w:szCs w:val="28"/>
+          <w:lang w:eastAsia="ru-RU"/>
+        </w:rPr>
+        <w:t>CharSequence</w:t>
+      </w:r>
+      <w:proofErr w:type="spellEnd"/>
+      <w:r>
+        <w:rPr>
+          <w:rFonts w:ascii="Times New Roman" w:eastAsia="Times New Roman" w:hAnsi="Times New Roman" w:cs="Times New Roman"/>
+          <w:bCs/>
+          <w:sz w:val="28"/>
+          <w:szCs w:val="28"/>
+          <w:lang w:eastAsia="ru-RU"/>
+        </w:rPr>
+        <w:t xml:space="preserve"> должно соответствовать указанному регулярному выражению.</w:t>
+      </w:r>
+    </w:p>
+    <w:p>
+      <w:pPr>
+        <w:rPr>
+          <w:rFonts w:ascii="Times New Roman" w:hAnsi="Times New Roman" w:cs="Times New Roman"/>
+          <w:sz w:val="28"/>
+          <w:szCs w:val="28"/>
+        </w:rPr>
+      </w:pPr>
+    </w:p>
+    <w:p>
+      <w:pPr>
+        <w:rPr>
+          <w:rFonts w:ascii="Times New Roman" w:hAnsi="Times New Roman" w:cs="Times New Roman"/>
+          <w:sz w:val="28"/>
+          <w:szCs w:val="28"/>
+        </w:rPr>
+      </w:pPr>
+      <w:r>
+        <w:rPr>
+          <w:rFonts w:ascii="Times New Roman" w:hAnsi="Times New Roman" w:cs="Times New Roman"/>
+          <w:sz w:val="28"/>
+          <w:szCs w:val="28"/>
+        </w:rPr>
+        <w:t xml:space="preserve">Затем с помощью аннотации </w:t>
+      </w:r>
+      <w:r>
+        <w:rPr>
+          <w:rFonts w:ascii="Times New Roman" w:hAnsi="Times New Roman" w:cs="Times New Roman"/>
+          <w:b/>
+          <w:sz w:val="28"/>
+          <w:szCs w:val="28"/>
+        </w:rPr>
+        <w:t>@</w:t>
+      </w:r>
+      <w:r>
+        <w:rPr>
+          <w:rFonts w:ascii="Times New Roman" w:hAnsi="Times New Roman" w:cs="Times New Roman"/>
+          <w:b/>
+          <w:sz w:val="28"/>
+          <w:szCs w:val="28"/>
+          <w:lang w:val="en-US"/>
+        </w:rPr>
+        <w:t>Valid</w:t>
+      </w:r>
+      <w:r>
+        <w:rPr>
+          <w:rFonts w:ascii="Times New Roman" w:hAnsi="Times New Roman" w:cs="Times New Roman"/>
+          <w:b/>
+          <w:sz w:val="28"/>
+          <w:szCs w:val="28"/>
+        </w:rPr>
+        <w:t xml:space="preserve"> </w:t>
+      </w:r>
+      <w:r>
+        <w:rPr>
+          <w:rFonts w:ascii="Times New Roman" w:hAnsi="Times New Roman" w:cs="Times New Roman"/>
+          <w:sz w:val="28"/>
+          <w:szCs w:val="28"/>
+        </w:rPr>
+        <w:t xml:space="preserve">выполняется валидация объекта. Эту аннотацию обрабатывает по умолчанию </w:t>
+      </w:r>
+      <w:r>
+        <w:rPr>
+          <w:rFonts w:ascii="Times New Roman" w:hAnsi="Times New Roman" w:cs="Times New Roman"/>
+          <w:sz w:val="28"/>
+          <w:szCs w:val="28"/>
+          <w:lang w:val="en-US"/>
+        </w:rPr>
+        <w:t>Hibernate</w:t>
+      </w:r>
+      <w:r>
+        <w:rPr>
+          <w:rFonts w:ascii="Times New Roman" w:hAnsi="Times New Roman" w:cs="Times New Roman"/>
+          <w:sz w:val="28"/>
+          <w:szCs w:val="28"/>
+        </w:rPr>
+        <w:t xml:space="preserve"> </w:t>
+      </w:r>
+      <w:r>
+        <w:rPr>
+          <w:rFonts w:ascii="Times New Roman" w:hAnsi="Times New Roman" w:cs="Times New Roman"/>
+          <w:sz w:val="28"/>
+          <w:szCs w:val="28"/>
+          <w:lang w:val="en-US"/>
+        </w:rPr>
+        <w:t>Validator</w:t>
+      </w:r>
+      <w:r>
+        <w:rPr>
+          <w:rFonts w:ascii="Times New Roman" w:hAnsi="Times New Roman" w:cs="Times New Roman"/>
+          <w:sz w:val="28"/>
+          <w:szCs w:val="28"/>
+        </w:rPr>
+        <w:t>.</w:t>
+      </w:r>
+      <w:r>
+        <w:rPr>
+          <w:rFonts w:ascii="Times New Roman" w:hAnsi="Times New Roman" w:cs="Times New Roman"/>
+          <w:sz w:val="28"/>
+          <w:szCs w:val="28"/>
+        </w:rPr>
+        <w:t xml:space="preserve"> </w:t>
+      </w:r>
+      <w:r>
+        <w:rPr>
+          <w:rFonts w:ascii="Times New Roman" w:hAnsi="Times New Roman" w:cs="Times New Roman"/>
+          <w:sz w:val="28"/>
+          <w:szCs w:val="28"/>
+        </w:rPr>
+        <w:t xml:space="preserve">Если аргумент не проходит валидацию падает ошибка </w:t>
+      </w:r>
+      <w:proofErr w:type="spellStart"/>
+      <w:r>
+        <w:rPr>
+          <w:rFonts w:ascii="Times New Roman" w:hAnsi="Times New Roman" w:cs="Times New Roman"/>
+          <w:b/>
+          <w:sz w:val="28"/>
+          <w:szCs w:val="28"/>
+        </w:rPr>
+        <w:t>BindException</w:t>
+      </w:r>
+      <w:proofErr w:type="spellEnd"/>
+      <w:r>
+        <w:rPr>
+          <w:rFonts w:ascii="Times New Roman" w:hAnsi="Times New Roman" w:cs="Times New Roman"/>
+          <w:b/>
+          <w:sz w:val="28"/>
+          <w:szCs w:val="28"/>
+        </w:rPr>
+        <w:t>.</w:t>
+      </w:r>
+    </w:p>
+    <w:p>
+      <w:pPr>
+        <w:rPr>
+          <w:rFonts w:ascii="Times New Roman" w:hAnsi="Times New Roman" w:cs="Times New Roman"/>
+          <w:sz w:val="28"/>
+          <w:szCs w:val="28"/>
+        </w:rPr>
+      </w:pPr>
+      <w:r>
+        <w:rPr>
+          <w:rFonts w:ascii="Times New Roman" w:hAnsi="Times New Roman" w:cs="Times New Roman"/>
+          <w:sz w:val="28"/>
+          <w:szCs w:val="28"/>
+        </w:rPr>
+        <w:t xml:space="preserve">Результат помещается в объект типа </w:t>
+      </w:r>
+      <w:proofErr w:type="spellStart"/>
+      <w:r>
+        <w:rPr>
+          <w:rFonts w:ascii="Times New Roman" w:hAnsi="Times New Roman" w:cs="Times New Roman"/>
+          <w:b/>
+          <w:sz w:val="28"/>
+          <w:szCs w:val="28"/>
+          <w:lang w:val="en-US"/>
+        </w:rPr>
+        <w:t>BindingResult</w:t>
+      </w:r>
+      <w:proofErr w:type="spellEnd"/>
+      <w:r>
+        <w:rPr>
+          <w:rFonts w:ascii="Times New Roman" w:hAnsi="Times New Roman" w:cs="Times New Roman"/>
+          <w:sz w:val="28"/>
+          <w:szCs w:val="28"/>
+        </w:rPr>
+        <w:t xml:space="preserve">, </w:t>
+      </w:r>
+      <w:r>
+        <w:rPr>
+          <w:rFonts w:ascii="Times New Roman" w:hAnsi="Times New Roman" w:cs="Times New Roman"/>
+          <w:sz w:val="28"/>
+          <w:szCs w:val="28"/>
+        </w:rPr>
+        <w:t xml:space="preserve">с помощью которого мы можем проверить наличие ошибок, например методом </w:t>
+      </w:r>
+      <w:proofErr w:type="spellStart"/>
+      <w:r>
+        <w:rPr>
+          <w:rFonts w:ascii="Times New Roman" w:hAnsi="Times New Roman" w:cs="Times New Roman"/>
+          <w:sz w:val="28"/>
+          <w:szCs w:val="28"/>
+          <w:lang w:val="en-US"/>
+        </w:rPr>
+        <w:t>hasErrors</w:t>
+      </w:r>
+      <w:proofErr w:type="spellEnd"/>
+      <w:r>
+        <w:rPr>
+          <w:rFonts w:ascii="Times New Roman" w:hAnsi="Times New Roman" w:cs="Times New Roman"/>
+          <w:sz w:val="28"/>
+          <w:szCs w:val="28"/>
+        </w:rPr>
+        <w:t>.</w:t>
+      </w:r>
+      <w:r>
+        <w:rPr>
+          <w:rFonts w:ascii="Times New Roman" w:hAnsi="Times New Roman" w:cs="Times New Roman"/>
+          <w:sz w:val="28"/>
+          <w:szCs w:val="28"/>
+        </w:rPr>
+        <w:t xml:space="preserve"> </w:t>
+      </w:r>
+      <w:r>
+        <w:rPr>
+          <w:noProof/>
+        </w:rPr>
+        <w:drawing>
+          <wp:inline distT="0" distB="0" distL="0" distR="0" wp14:anchorId="05BD3DEF" wp14:editId="47FDACB3">
+            <wp:extent cx="5940425" cy="1245870"/>
+            <wp:effectExtent l="0" t="0" r="3175" b="0"/>
+            <wp:docPr id="12" name="Рисунок 12"/>
+            <wp:cNvGraphicFramePr>
+              <a:graphicFrameLocks xmlns:a="http://schemas.openxmlformats.org/drawingml/2006/main" noChangeAspect="1"/>
+            </wp:cNvGraphicFramePr>
+            <a:graphic xmlns:a="http://schemas.openxmlformats.org/drawingml/2006/main">
+              <a:graphicData uri="http://schemas.openxmlformats.org/drawingml/2006/picture">
+                <pic:pic xmlns:pic="http://schemas.openxmlformats.org/drawingml/2006/picture">
+                  <pic:nvPicPr>
+                    <pic:cNvPr id="1" name=""/>
+                    <pic:cNvPicPr/>
+                  </pic:nvPicPr>
+                  <pic:blipFill>
+                    <a:blip r:embed="rId26"/>
+                    <a:stretch>
+                      <a:fillRect/>
+                    </a:stretch>
+                  </pic:blipFill>
+                  <pic:spPr>
+                    <a:xfrm>
+                      <a:off x="0" y="0"/>
                       <a:ext cx="5940425" cy="1245870"/>
                     </a:xfrm>
                     <a:prstGeom prst="rect">
@@ -7538,7 +8151,7 @@
                     </pic:cNvPicPr>
                   </pic:nvPicPr>
                   <pic:blipFill>
-                    <a:blip r:embed="rId25">
+                    <a:blip r:embed="rId27">
                       <a:extLst>
                         <a:ext uri="{28A0092B-C50C-407E-A947-70E740481C1C}">
                           <a14:useLocalDpi xmlns:a14="http://schemas.microsoft.com/office/drawing/2010/main" val="0"/>
@@ -7584,6 +8197,7 @@
           <w:sz w:val="28"/>
           <w:szCs w:val="28"/>
         </w:rPr>
+        <w:lastRenderedPageBreak/>
         <w:t xml:space="preserve">Сам класс валидатора наследуется от класса </w:t>
       </w:r>
       <w:proofErr w:type="spellStart"/>
@@ -7661,7 +8275,7 @@
                     </pic:cNvPicPr>
                   </pic:nvPicPr>
                   <pic:blipFill>
-                    <a:blip r:embed="rId26">
+                    <a:blip r:embed="rId28">
                       <a:extLst>
                         <a:ext uri="{28A0092B-C50C-407E-A947-70E740481C1C}">
                           <a14:useLocalDpi xmlns:a14="http://schemas.microsoft.com/office/drawing/2010/main" val="0"/>
@@ -7812,7 +8426,6 @@
           <w:szCs w:val="28"/>
           <w:lang w:val="en-US"/>
         </w:rPr>
-        <w:lastRenderedPageBreak/>
         <w:t>supports</w:t>
       </w:r>
       <w:r>
@@ -9285,6 +9898,7 @@
           <w:sz w:val="28"/>
           <w:szCs w:val="28"/>
         </w:rPr>
+        <w:lastRenderedPageBreak/>
         <w:drawing>
           <wp:inline distT="0" distB="0" distL="0" distR="0" wp14:anchorId="22ABE702" wp14:editId="59E8C5F4">
             <wp:extent cx="4259580" cy="571500"/>
@@ -9303,7 +9917,7 @@
                     </pic:cNvPicPr>
                   </pic:nvPicPr>
                   <pic:blipFill>
-                    <a:blip r:embed="rId27">
+                    <a:blip r:embed="rId29">
                       <a:extLst>
                         <a:ext uri="{28A0092B-C50C-407E-A947-70E740481C1C}">
                           <a14:useLocalDpi xmlns:a14="http://schemas.microsoft.com/office/drawing/2010/main" val="0"/>
@@ -9385,7 +9999,7 @@
                     </pic:cNvPicPr>
                   </pic:nvPicPr>
                   <pic:blipFill>
-                    <a:blip r:embed="rId28">
+                    <a:blip r:embed="rId30">
                       <a:extLst>
                         <a:ext uri="{28A0092B-C50C-407E-A947-70E740481C1C}">
                           <a14:useLocalDpi xmlns:a14="http://schemas.microsoft.com/office/drawing/2010/main" val="0"/>
@@ -9459,8 +10073,20 @@
           <w:sz w:val="28"/>
           <w:szCs w:val="28"/>
         </w:rPr>
-        <w:t>@Valid</w:t>
-      </w:r>
+        <w:t>@</w:t>
+      </w:r>
+      <w:proofErr w:type="spellStart"/>
+      <w:r>
+        <w:rPr>
+          <w:rFonts w:ascii="Times New Roman" w:hAnsi="Times New Roman" w:cs="Times New Roman"/>
+          <w:b/>
+          <w:bCs/>
+          <w:sz w:val="28"/>
+          <w:szCs w:val="28"/>
+        </w:rPr>
+        <w:t>Valid</w:t>
+      </w:r>
+      <w:proofErr w:type="spellEnd"/>
       <w:r>
         <w:rPr>
           <w:rFonts w:ascii="Times New Roman" w:hAnsi="Times New Roman" w:cs="Times New Roman"/>
@@ -9685,7 +10311,6 @@
           <w:szCs w:val="27"/>
           <w:shd w:val="clear" w:color="auto" w:fill="FFFFFF"/>
         </w:rPr>
-        <w:lastRenderedPageBreak/>
         <w:t>binder</w:t>
       </w:r>
       <w:r>
@@ -9884,7 +10509,25 @@
           <w:sz w:val="28"/>
           <w:szCs w:val="28"/>
         </w:rPr>
-        <w:t xml:space="preserve">для различных технологий отображения страницы. В том числе — JSP, HTML, PDF, Excel, XML, </w:t>
+        <w:t xml:space="preserve">для различных технологий отображения страницы. В том числе — JSP, HTML, PDF, </w:t>
+      </w:r>
+      <w:proofErr w:type="spellStart"/>
+      <w:r>
+        <w:rPr>
+          <w:rFonts w:ascii="Times New Roman" w:hAnsi="Times New Roman" w:cs="Times New Roman"/>
+          <w:sz w:val="28"/>
+          <w:szCs w:val="28"/>
+        </w:rPr>
+        <w:t>Excel</w:t>
+      </w:r>
+      <w:proofErr w:type="spellEnd"/>
+      <w:r>
+        <w:rPr>
+          <w:rFonts w:ascii="Times New Roman" w:hAnsi="Times New Roman" w:cs="Times New Roman"/>
+          <w:sz w:val="28"/>
+          <w:szCs w:val="28"/>
+        </w:rPr>
+        <w:t xml:space="preserve">, XML, </w:t>
       </w:r>
       <w:proofErr w:type="spellStart"/>
       <w:r>
@@ -10072,8 +10715,19 @@
           <w:sz w:val="28"/>
           <w:szCs w:val="28"/>
         </w:rPr>
-        <w:t>@ExceptionHandler</w:t>
-      </w:r>
+        <w:t>@</w:t>
+      </w:r>
+      <w:proofErr w:type="spellStart"/>
+      <w:r>
+        <w:rPr>
+          <w:rFonts w:ascii="Times New Roman" w:hAnsi="Times New Roman" w:cs="Times New Roman"/>
+          <w:b/>
+          <w:sz w:val="28"/>
+          <w:szCs w:val="28"/>
+        </w:rPr>
+        <w:t>ExceptionHandler</w:t>
+      </w:r>
+      <w:proofErr w:type="spellEnd"/>
       <w:r>
         <w:rPr>
           <w:rFonts w:ascii="Times New Roman" w:hAnsi="Times New Roman" w:cs="Times New Roman"/>
@@ -10488,6 +11142,7 @@
           <w:szCs w:val="24"/>
           <w:lang w:val="en-US"/>
         </w:rPr>
+        <w:lastRenderedPageBreak/>
         <w:t xml:space="preserve">    </w:t>
       </w:r>
       <w:r>
@@ -10840,7 +11495,6 @@
                 <w:b/>
                 <w:bCs/>
               </w:rPr>
-              <w:lastRenderedPageBreak/>
               <w:t>Exception</w:t>
             </w:r>
             <w:proofErr w:type="spellEnd"/>
@@ -10893,8 +11547,17 @@
                 <w:b/>
                 <w:bCs/>
               </w:rPr>
-              <w:t xml:space="preserve"> Code</w:t>
+              <w:t xml:space="preserve"> </w:t>
             </w:r>
+            <w:proofErr w:type="spellStart"/>
+            <w:r>
+              <w:rPr>
+                <w:b/>
+                <w:bCs/>
+              </w:rPr>
+              <w:t>Code</w:t>
+            </w:r>
+            <w:proofErr w:type="spellEnd"/>
           </w:p>
         </w:tc>
       </w:tr>
@@ -11029,7 +11692,15 @@
             </w:r>
             <w:proofErr w:type="spellEnd"/>
             <w:r>
-              <w:t xml:space="preserve"> Server </w:t>
+              <w:t xml:space="preserve"> </w:t>
+            </w:r>
+            <w:proofErr w:type="spellStart"/>
+            <w:r>
+              <w:t>Server</w:t>
+            </w:r>
+            <w:proofErr w:type="spellEnd"/>
+            <w:r>
+              <w:t xml:space="preserve"> </w:t>
             </w:r>
             <w:proofErr w:type="spellStart"/>
             <w:r>
@@ -11173,7 +11844,23 @@
             </w:r>
             <w:proofErr w:type="spellEnd"/>
             <w:r>
-              <w:t xml:space="preserve"> Media Type)</w:t>
+              <w:t xml:space="preserve"> </w:t>
+            </w:r>
+            <w:proofErr w:type="spellStart"/>
+            <w:r>
+              <w:t>Media</w:t>
+            </w:r>
+            <w:proofErr w:type="spellEnd"/>
+            <w:r>
+              <w:t xml:space="preserve"> </w:t>
+            </w:r>
+            <w:proofErr w:type="spellStart"/>
+            <w:r>
+              <w:t>Type</w:t>
+            </w:r>
+            <w:proofErr w:type="spellEnd"/>
+            <w:r>
+              <w:t>)</w:t>
             </w:r>
           </w:p>
         </w:tc>
@@ -11274,6 +11961,7 @@
             </w:pPr>
             <w:proofErr w:type="spellStart"/>
             <w:r>
+              <w:lastRenderedPageBreak/>
               <w:t>HttpMessageNotWritableException</w:t>
             </w:r>
             <w:proofErr w:type="spellEnd"/>
@@ -11309,7 +11997,15 @@
             </w:r>
             <w:proofErr w:type="spellEnd"/>
             <w:r>
-              <w:t xml:space="preserve"> Server </w:t>
+              <w:t xml:space="preserve"> </w:t>
+            </w:r>
+            <w:proofErr w:type="spellStart"/>
+            <w:r>
+              <w:t>Server</w:t>
+            </w:r>
+            <w:proofErr w:type="spellEnd"/>
+            <w:r>
+              <w:t xml:space="preserve"> </w:t>
             </w:r>
             <w:proofErr w:type="spellStart"/>
             <w:r>
@@ -11642,7 +12338,6 @@
             </w:pPr>
             <w:proofErr w:type="spellStart"/>
             <w:r>
-              <w:lastRenderedPageBreak/>
               <w:t>NoSuchRequestHandlingMethodException</w:t>
             </w:r>
             <w:proofErr w:type="spellEnd"/>
@@ -11891,6 +12586,7 @@
         </w:rPr>
         <w:t>@</w:t>
       </w:r>
+      <w:proofErr w:type="spellStart"/>
       <w:proofErr w:type="gramStart"/>
       <w:r>
         <w:rPr>
@@ -11901,7 +12597,19 @@
           <w:szCs w:val="24"/>
           <w:lang w:val="en-US"/>
         </w:rPr>
-        <w:t>ResponseStatus(</w:t>
+        <w:t>ResponseStatus</w:t>
+      </w:r>
+      <w:proofErr w:type="spellEnd"/>
+      <w:r>
+        <w:rPr>
+          <w:rStyle w:val="hljs-meta"/>
+          <w:rFonts w:ascii="Consolas" w:hAnsi="Consolas"/>
+          <w:color w:val="F5871F"/>
+          <w:sz w:val="24"/>
+          <w:szCs w:val="24"/>
+          <w:lang w:val="en-US"/>
+        </w:rPr>
+        <w:t>(</w:t>
       </w:r>
       <w:proofErr w:type="gramEnd"/>
       <w:r>
@@ -12358,6 +13066,7 @@
           <w:sz w:val="24"/>
           <w:szCs w:val="24"/>
         </w:rPr>
+        <w:lastRenderedPageBreak/>
         <w:t>}</w:t>
       </w:r>
     </w:p>
@@ -13485,7 +14194,6 @@
           <w:szCs w:val="24"/>
           <w:lang w:val="en-US"/>
         </w:rPr>
-        <w:lastRenderedPageBreak/>
         <w:t xml:space="preserve">        </w:t>
       </w:r>
       <w:proofErr w:type="spellStart"/>
@@ -14185,6 +14893,7 @@
           <w:szCs w:val="24"/>
           <w:lang w:val="en-US"/>
         </w:rPr>
+        <w:lastRenderedPageBreak/>
         <w:t xml:space="preserve">    </w:t>
       </w:r>
       <w:r>
@@ -14794,6 +15503,7 @@
         </w:rPr>
         <w:t>@</w:t>
       </w:r>
+      <w:proofErr w:type="spellStart"/>
       <w:proofErr w:type="gramStart"/>
       <w:r>
         <w:rPr>
@@ -14802,7 +15512,17 @@
           <w:color w:val="F5871F"/>
           <w:lang w:val="en-US"/>
         </w:rPr>
-        <w:t>ControllerAdvice(</w:t>
+        <w:t>ControllerAdvice</w:t>
+      </w:r>
+      <w:proofErr w:type="spellEnd"/>
+      <w:r>
+        <w:rPr>
+          <w:rStyle w:val="hljs-meta"/>
+          <w:rFonts w:ascii="Consolas" w:hAnsi="Consolas"/>
+          <w:color w:val="F5871F"/>
+          <w:lang w:val="en-US"/>
+        </w:rPr>
+        <w:t>(</w:t>
       </w:r>
       <w:proofErr w:type="gramEnd"/>
       <w:r>
@@ -15209,7 +15929,6 @@
           <w:sz w:val="28"/>
           <w:szCs w:val="28"/>
         </w:rPr>
-        <w:lastRenderedPageBreak/>
         <w:t>Выбрасывая </w:t>
       </w:r>
       <w:proofErr w:type="spellStart"/>
@@ -15915,8 +16634,23 @@
           <w:szCs w:val="24"/>
           <w:lang w:val="en-US"/>
         </w:rPr>
-        <w:t>@CookieValue</w:t>
-      </w:r>
+        <w:t>@</w:t>
+      </w:r>
+      <w:proofErr w:type="spellStart"/>
+      <w:r>
+        <w:rPr>
+          <w:rStyle w:val="crayon-n"/>
+          <w:rFonts w:ascii="Courier New" w:hAnsi="Courier New" w:cs="Courier New"/>
+          <w:i/>
+          <w:iCs/>
+          <w:color w:val="666666"/>
+          <w:sz w:val="24"/>
+          <w:szCs w:val="24"/>
+          <w:lang w:val="en-US"/>
+        </w:rPr>
+        <w:t>CookieValue</w:t>
+      </w:r>
+      <w:proofErr w:type="spellEnd"/>
       <w:r>
         <w:rPr>
           <w:rStyle w:val="crayon-sy"/>
@@ -16145,7 +16879,9 @@
           <w:szCs w:val="28"/>
         </w:rPr>
       </w:pPr>
-      <w:r>
+    </w:p>
+    <w:p>
+      <w:pPr>
         <w:rPr>
           <w:rFonts w:ascii="Times New Roman" w:hAnsi="Times New Roman" w:cs="Times New Roman"/>
           <w:b/>
@@ -16153,6 +16889,16 @@
           <w:sz w:val="28"/>
           <w:szCs w:val="28"/>
         </w:rPr>
+      </w:pPr>
+      <w:r>
+        <w:rPr>
+          <w:rFonts w:ascii="Times New Roman" w:hAnsi="Times New Roman" w:cs="Times New Roman"/>
+          <w:b/>
+          <w:bCs/>
+          <w:sz w:val="28"/>
+          <w:szCs w:val="28"/>
+        </w:rPr>
+        <w:lastRenderedPageBreak/>
         <w:t>Работа с сессией</w:t>
       </w:r>
     </w:p>
@@ -16223,6 +16969,286 @@
         </w:rPr>
         <w:t>.</w:t>
       </w:r>
+    </w:p>
+    <w:p>
+      <w:pPr>
+        <w:rPr>
+          <w:rFonts w:ascii="Times New Roman" w:hAnsi="Times New Roman" w:cs="Times New Roman"/>
+          <w:bCs/>
+          <w:sz w:val="28"/>
+          <w:szCs w:val="28"/>
+        </w:rPr>
+      </w:pPr>
+      <w:r>
+        <w:rPr>
+          <w:rFonts w:ascii="Times New Roman" w:hAnsi="Times New Roman" w:cs="Times New Roman"/>
+          <w:bCs/>
+          <w:sz w:val="28"/>
+          <w:szCs w:val="28"/>
+        </w:rPr>
+        <w:t xml:space="preserve">Объект, который нужно сохранить в сессию создается в методе </w:t>
+      </w:r>
+      <w:r>
+        <w:rPr>
+          <w:rFonts w:ascii="Times New Roman" w:hAnsi="Times New Roman" w:cs="Times New Roman"/>
+          <w:bCs/>
+          <w:sz w:val="28"/>
+          <w:szCs w:val="28"/>
+        </w:rPr>
+        <w:t>@</w:t>
+      </w:r>
+      <w:proofErr w:type="spellStart"/>
+      <w:r>
+        <w:rPr>
+          <w:rFonts w:ascii="Times New Roman" w:hAnsi="Times New Roman" w:cs="Times New Roman"/>
+          <w:bCs/>
+          <w:sz w:val="28"/>
+          <w:szCs w:val="28"/>
+          <w:lang w:val="en-US"/>
+        </w:rPr>
+        <w:t>ModelAttribute</w:t>
+      </w:r>
+      <w:proofErr w:type="spellEnd"/>
+      <w:r>
+        <w:rPr>
+          <w:rFonts w:ascii="Times New Roman" w:hAnsi="Times New Roman" w:cs="Times New Roman"/>
+          <w:bCs/>
+          <w:sz w:val="28"/>
+          <w:szCs w:val="28"/>
+        </w:rPr>
+        <w:t>.</w:t>
+      </w:r>
+    </w:p>
+    <w:p>
+      <w:pPr>
+        <w:rPr>
+          <w:rFonts w:ascii="Times New Roman" w:hAnsi="Times New Roman" w:cs="Times New Roman"/>
+          <w:bCs/>
+          <w:sz w:val="28"/>
+          <w:szCs w:val="28"/>
+        </w:rPr>
+      </w:pPr>
+      <w:r>
+        <w:rPr>
+          <w:noProof/>
+        </w:rPr>
+        <w:drawing>
+          <wp:inline distT="0" distB="0" distL="0" distR="0" wp14:anchorId="52FD4A7C" wp14:editId="5A1F5B60">
+            <wp:extent cx="2428875" cy="866775"/>
+            <wp:effectExtent l="0" t="0" r="9525" b="9525"/>
+            <wp:docPr id="20" name="Рисунок 20"/>
+            <wp:cNvGraphicFramePr>
+              <a:graphicFrameLocks xmlns:a="http://schemas.openxmlformats.org/drawingml/2006/main" noChangeAspect="1"/>
+            </wp:cNvGraphicFramePr>
+            <a:graphic xmlns:a="http://schemas.openxmlformats.org/drawingml/2006/main">
+              <a:graphicData uri="http://schemas.openxmlformats.org/drawingml/2006/picture">
+                <pic:pic xmlns:pic="http://schemas.openxmlformats.org/drawingml/2006/picture">
+                  <pic:nvPicPr>
+                    <pic:cNvPr id="1" name=""/>
+                    <pic:cNvPicPr/>
+                  </pic:nvPicPr>
+                  <pic:blipFill>
+                    <a:blip r:embed="rId31"/>
+                    <a:stretch>
+                      <a:fillRect/>
+                    </a:stretch>
+                  </pic:blipFill>
+                  <pic:spPr>
+                    <a:xfrm>
+                      <a:off x="0" y="0"/>
+                      <a:ext cx="2428875" cy="866775"/>
+                    </a:xfrm>
+                    <a:prstGeom prst="rect">
+                      <a:avLst/>
+                    </a:prstGeom>
+                  </pic:spPr>
+                </pic:pic>
+              </a:graphicData>
+            </a:graphic>
+          </wp:inline>
+        </w:drawing>
+      </w:r>
+    </w:p>
+    <w:p>
+      <w:pPr>
+        <w:rPr>
+          <w:rFonts w:ascii="Times New Roman" w:hAnsi="Times New Roman" w:cs="Times New Roman"/>
+          <w:bCs/>
+          <w:sz w:val="28"/>
+          <w:szCs w:val="28"/>
+          <w:lang w:val="en-US"/>
+        </w:rPr>
+      </w:pPr>
+      <w:r>
+        <w:rPr>
+          <w:rFonts w:ascii="Times New Roman" w:hAnsi="Times New Roman" w:cs="Times New Roman"/>
+          <w:bCs/>
+          <w:sz w:val="28"/>
+          <w:szCs w:val="28"/>
+        </w:rPr>
+        <w:t xml:space="preserve">Теперь этот объект будет доступен в любом методе контроллера. Чтобы сохранить его состояние на время сессии, используем аннотацию </w:t>
+      </w:r>
+      <w:r>
+        <w:rPr>
+          <w:rFonts w:ascii="Times New Roman" w:hAnsi="Times New Roman" w:cs="Times New Roman"/>
+          <w:bCs/>
+          <w:sz w:val="28"/>
+          <w:szCs w:val="28"/>
+        </w:rPr>
+        <w:t>@</w:t>
+      </w:r>
+      <w:proofErr w:type="spellStart"/>
+      <w:r>
+        <w:rPr>
+          <w:rFonts w:ascii="Times New Roman" w:hAnsi="Times New Roman" w:cs="Times New Roman"/>
+          <w:bCs/>
+          <w:sz w:val="28"/>
+          <w:szCs w:val="28"/>
+        </w:rPr>
+        <w:t>SessionAttributes</w:t>
+      </w:r>
+      <w:proofErr w:type="spellEnd"/>
+      <w:r>
+        <w:rPr>
+          <w:rFonts w:ascii="Times New Roman" w:hAnsi="Times New Roman" w:cs="Times New Roman"/>
+          <w:bCs/>
+          <w:sz w:val="28"/>
+          <w:szCs w:val="28"/>
+          <w:lang w:val="en-US"/>
+        </w:rPr>
+        <w:t>.</w:t>
+      </w:r>
+    </w:p>
+    <w:p>
+      <w:pPr>
+        <w:rPr>
+          <w:rFonts w:ascii="Times New Roman" w:hAnsi="Times New Roman" w:cs="Times New Roman"/>
+          <w:bCs/>
+          <w:sz w:val="28"/>
+          <w:szCs w:val="28"/>
+          <w:lang w:val="en-US"/>
+        </w:rPr>
+      </w:pPr>
+      <w:r>
+        <w:rPr>
+          <w:noProof/>
+        </w:rPr>
+        <w:drawing>
+          <wp:inline distT="0" distB="0" distL="0" distR="0" wp14:anchorId="67FE5F6C" wp14:editId="249FAB3F">
+            <wp:extent cx="4295775" cy="1304925"/>
+            <wp:effectExtent l="0" t="0" r="9525" b="9525"/>
+            <wp:docPr id="21" name="Рисунок 21"/>
+            <wp:cNvGraphicFramePr>
+              <a:graphicFrameLocks xmlns:a="http://schemas.openxmlformats.org/drawingml/2006/main" noChangeAspect="1"/>
+            </wp:cNvGraphicFramePr>
+            <a:graphic xmlns:a="http://schemas.openxmlformats.org/drawingml/2006/main">
+              <a:graphicData uri="http://schemas.openxmlformats.org/drawingml/2006/picture">
+                <pic:pic xmlns:pic="http://schemas.openxmlformats.org/drawingml/2006/picture">
+                  <pic:nvPicPr>
+                    <pic:cNvPr id="1" name=""/>
+                    <pic:cNvPicPr/>
+                  </pic:nvPicPr>
+                  <pic:blipFill>
+                    <a:blip r:embed="rId32"/>
+                    <a:stretch>
+                      <a:fillRect/>
+                    </a:stretch>
+                  </pic:blipFill>
+                  <pic:spPr>
+                    <a:xfrm>
+                      <a:off x="0" y="0"/>
+                      <a:ext cx="4295775" cy="1304925"/>
+                    </a:xfrm>
+                    <a:prstGeom prst="rect">
+                      <a:avLst/>
+                    </a:prstGeom>
+                  </pic:spPr>
+                </pic:pic>
+              </a:graphicData>
+            </a:graphic>
+          </wp:inline>
+        </w:drawing>
+      </w:r>
+    </w:p>
+    <w:p>
+      <w:pPr>
+        <w:rPr>
+          <w:rFonts w:ascii="Times New Roman" w:hAnsi="Times New Roman" w:cs="Times New Roman"/>
+          <w:bCs/>
+          <w:sz w:val="28"/>
+          <w:szCs w:val="28"/>
+        </w:rPr>
+      </w:pPr>
+      <w:r>
+        <w:rPr>
+          <w:rFonts w:ascii="Times New Roman" w:hAnsi="Times New Roman" w:cs="Times New Roman"/>
+          <w:bCs/>
+          <w:sz w:val="28"/>
+          <w:szCs w:val="28"/>
+        </w:rPr>
+        <w:t>Затем можем прокинуть этот объект в метод контроллера</w:t>
+      </w:r>
+    </w:p>
+    <w:p>
+      <w:pPr>
+        <w:rPr>
+          <w:rFonts w:ascii="Times New Roman" w:hAnsi="Times New Roman" w:cs="Times New Roman"/>
+          <w:bCs/>
+          <w:sz w:val="28"/>
+          <w:szCs w:val="28"/>
+        </w:rPr>
+      </w:pPr>
+      <w:r>
+        <w:rPr>
+          <w:noProof/>
+        </w:rPr>
+        <w:drawing>
+          <wp:inline distT="0" distB="0" distL="0" distR="0" wp14:anchorId="066AEAFF" wp14:editId="4EC5F70D">
+            <wp:extent cx="4695825" cy="2476500"/>
+            <wp:effectExtent l="0" t="0" r="9525" b="0"/>
+            <wp:docPr id="22" name="Рисунок 22"/>
+            <wp:cNvGraphicFramePr>
+              <a:graphicFrameLocks xmlns:a="http://schemas.openxmlformats.org/drawingml/2006/main" noChangeAspect="1"/>
+            </wp:cNvGraphicFramePr>
+            <a:graphic xmlns:a="http://schemas.openxmlformats.org/drawingml/2006/main">
+              <a:graphicData uri="http://schemas.openxmlformats.org/drawingml/2006/picture">
+                <pic:pic xmlns:pic="http://schemas.openxmlformats.org/drawingml/2006/picture">
+                  <pic:nvPicPr>
+                    <pic:cNvPr id="1" name=""/>
+                    <pic:cNvPicPr/>
+                  </pic:nvPicPr>
+                  <pic:blipFill>
+                    <a:blip r:embed="rId33"/>
+                    <a:stretch>
+                      <a:fillRect/>
+                    </a:stretch>
+                  </pic:blipFill>
+                  <pic:spPr>
+                    <a:xfrm>
+                      <a:off x="0" y="0"/>
+                      <a:ext cx="4695825" cy="2476500"/>
+                    </a:xfrm>
+                    <a:prstGeom prst="rect">
+                      <a:avLst/>
+                    </a:prstGeom>
+                  </pic:spPr>
+                </pic:pic>
+              </a:graphicData>
+            </a:graphic>
+          </wp:inline>
+        </w:drawing>
+      </w:r>
+    </w:p>
+    <w:p>
+      <w:pPr>
+        <w:rPr>
+          <w:rFonts w:ascii="Times New Roman" w:hAnsi="Times New Roman" w:cs="Times New Roman"/>
+          <w:b/>
+          <w:bCs/>
+          <w:sz w:val="28"/>
+          <w:szCs w:val="28"/>
+        </w:rPr>
+      </w:pPr>
     </w:p>
     <w:p>
       <w:pPr>
@@ -16244,7 +17270,7 @@
 </file>
 
 <file path=word/numbering.xml><?xml version="1.0" encoding="utf-8"?>
-<w:numbering xmlns:wpc="http://schemas.microsoft.com/office/word/2010/wordprocessingCanvas" xmlns:cx="http://schemas.microsoft.com/office/drawing/2014/chartex" xmlns:cx1="http://schemas.microsoft.com/office/drawing/2015/9/8/chartex" xmlns:cx2="http://schemas.microsoft.com/office/drawing/2015/10/21/chartex" xmlns:cx3="http://schemas.microsoft.com/office/drawing/2016/5/9/chartex" xmlns:cx4="http://schemas.microsoft.com/office/drawing/2016/5/10/chartex" xmlns:cx5="http://schemas.microsoft.com/office/drawing/2016/5/11/chartex" xmlns:cx6="http://schemas.microsoft.com/office/drawing/2016/5/12/chartex" xmlns:cx7="http://schemas.microsoft.com/office/drawing/2016/5/13/chartex" xmlns:cx8="http://schemas.microsoft.com/office/drawing/2016/5/14/chartex" xmlns:mc="http://schemas.openxmlformats.org/markup-compatibility/2006" xmlns:aink="http://schemas.microsoft.com/office/drawing/2016/ink" xmlns:am3d="http://schemas.microsoft.com/office/drawing/2017/model3d" xmlns:o="urn:schemas-microsoft-com:office:office" xmlns:oel="http://schemas.microsoft.com/office/2019/extlst" xmlns:r="http://schemas.openxmlformats.org/officeDocument/2006/relationships" xmlns:m="http://schemas.openxmlformats.org/officeDocument/2006/math" xmlns:v="urn:schemas-microsoft-com:vml" xmlns:wp14="http://schemas.microsoft.com/office/word/2010/wordprocessingDrawing" xmlns:wp="http://schemas.openxmlformats.org/drawingml/2006/wordprocessingDrawing" xmlns:w10="urn:schemas-microsoft-com:office:word" xmlns:w="http://schemas.openxmlformats.org/wordprocessingml/2006/main" xmlns:w14="http://schemas.microsoft.com/office/word/2010/wordml" xmlns:w15="http://schemas.microsoft.com/office/word/2012/wordml" xmlns:w16cex="http://schemas.microsoft.com/office/word/2018/wordml/cex" xmlns:w16cid="http://schemas.microsoft.com/office/word/2016/wordml/cid" xmlns:w16="http://schemas.microsoft.com/office/word/2018/wordml" xmlns:w16du="http://schemas.microsoft.com/office/word/2023/wordml/word16du" xmlns:w16sdtdh="http://schemas.microsoft.com/office/word/2020/wordml/sdtdatahash" xmlns:w16se="http://schemas.microsoft.com/office/word/2015/wordml/symex" xmlns:wpg="http://schemas.microsoft.com/office/word/2010/wordprocessingGroup" xmlns:wpi="http://schemas.microsoft.com/office/word/2010/wordprocessingInk" xmlns:wne="http://schemas.microsoft.com/office/word/2006/wordml" xmlns:wps="http://schemas.microsoft.com/office/word/2010/wordprocessingShape" mc:Ignorable="w14 w15 w16se w16cid w16 w16cex w16sdtdh wp14">
+<w:numbering xmlns:wpc="http://schemas.microsoft.com/office/word/2010/wordprocessingCanvas" xmlns:cx="http://schemas.microsoft.com/office/drawing/2014/chartex" xmlns:cx1="http://schemas.microsoft.com/office/drawing/2015/9/8/chartex" xmlns:cx2="http://schemas.microsoft.com/office/drawing/2015/10/21/chartex" xmlns:cx3="http://schemas.microsoft.com/office/drawing/2016/5/9/chartex" xmlns:cx4="http://schemas.microsoft.com/office/drawing/2016/5/10/chartex" xmlns:cx5="http://schemas.microsoft.com/office/drawing/2016/5/11/chartex" xmlns:cx6="http://schemas.microsoft.com/office/drawing/2016/5/12/chartex" xmlns:cx7="http://schemas.microsoft.com/office/drawing/2016/5/13/chartex" xmlns:cx8="http://schemas.microsoft.com/office/drawing/2016/5/14/chartex" xmlns:mc="http://schemas.openxmlformats.org/markup-compatibility/2006" xmlns:aink="http://schemas.microsoft.com/office/drawing/2016/ink" xmlns:am3d="http://schemas.microsoft.com/office/drawing/2017/model3d" xmlns:o="urn:schemas-microsoft-com:office:office" xmlns:r="http://schemas.openxmlformats.org/officeDocument/2006/relationships" xmlns:m="http://schemas.openxmlformats.org/officeDocument/2006/math" xmlns:v="urn:schemas-microsoft-com:vml" xmlns:wp14="http://schemas.microsoft.com/office/word/2010/wordprocessingDrawing" xmlns:wp="http://schemas.openxmlformats.org/drawingml/2006/wordprocessingDrawing" xmlns:w10="urn:schemas-microsoft-com:office:word" xmlns:w="http://schemas.openxmlformats.org/wordprocessingml/2006/main" xmlns:w14="http://schemas.microsoft.com/office/word/2010/wordml" xmlns:w15="http://schemas.microsoft.com/office/word/2012/wordml" xmlns:w16cid="http://schemas.microsoft.com/office/word/2016/wordml/cid" xmlns:w16se="http://schemas.microsoft.com/office/word/2015/wordml/symex" xmlns:wpg="http://schemas.microsoft.com/office/word/2010/wordprocessingGroup" xmlns:wpi="http://schemas.microsoft.com/office/word/2010/wordprocessingInk" xmlns:wne="http://schemas.microsoft.com/office/word/2006/wordml" xmlns:wps="http://schemas.microsoft.com/office/word/2010/wordprocessingShape" mc:Ignorable="w14 w15 w16se w16cid wp14">
   <w:abstractNum w:abstractNumId="0" w15:restartNumberingAfterBreak="0">
     <w:nsid w:val="073E169B"/>
     <w:multiLevelType w:val="hybridMultilevel"/>
@@ -17149,35 +18175,151 @@
       </w:rPr>
     </w:lvl>
   </w:abstractNum>
-  <w:num w:numId="1" w16cid:durableId="21516947">
+  <w:abstractNum w:abstractNumId="8" w15:restartNumberingAfterBreak="0">
+    <w:nsid w:val="7C43708B"/>
+    <w:multiLevelType w:val="hybridMultilevel"/>
+    <w:tmpl w:val="B1A23312"/>
+    <w:lvl w:ilvl="0" w:tplc="04190001">
+      <w:start w:val="1"/>
+      <w:numFmt w:val="bullet"/>
+      <w:lvlText w:val=""/>
+      <w:lvlJc w:val="left"/>
+      <w:pPr>
+        <w:ind w:left="720" w:hanging="360"/>
+      </w:pPr>
+      <w:rPr>
+        <w:rFonts w:ascii="Symbol" w:hAnsi="Symbol" w:hint="default"/>
+      </w:rPr>
+    </w:lvl>
+    <w:lvl w:ilvl="1" w:tplc="04190003" w:tentative="1">
+      <w:start w:val="1"/>
+      <w:numFmt w:val="bullet"/>
+      <w:lvlText w:val="o"/>
+      <w:lvlJc w:val="left"/>
+      <w:pPr>
+        <w:ind w:left="1440" w:hanging="360"/>
+      </w:pPr>
+      <w:rPr>
+        <w:rFonts w:ascii="Courier New" w:hAnsi="Courier New" w:cs="Courier New" w:hint="default"/>
+      </w:rPr>
+    </w:lvl>
+    <w:lvl w:ilvl="2" w:tplc="04190005" w:tentative="1">
+      <w:start w:val="1"/>
+      <w:numFmt w:val="bullet"/>
+      <w:lvlText w:val=""/>
+      <w:lvlJc w:val="left"/>
+      <w:pPr>
+        <w:ind w:left="2160" w:hanging="360"/>
+      </w:pPr>
+      <w:rPr>
+        <w:rFonts w:ascii="Wingdings" w:hAnsi="Wingdings" w:hint="default"/>
+      </w:rPr>
+    </w:lvl>
+    <w:lvl w:ilvl="3" w:tplc="04190001" w:tentative="1">
+      <w:start w:val="1"/>
+      <w:numFmt w:val="bullet"/>
+      <w:lvlText w:val=""/>
+      <w:lvlJc w:val="left"/>
+      <w:pPr>
+        <w:ind w:left="2880" w:hanging="360"/>
+      </w:pPr>
+      <w:rPr>
+        <w:rFonts w:ascii="Symbol" w:hAnsi="Symbol" w:hint="default"/>
+      </w:rPr>
+    </w:lvl>
+    <w:lvl w:ilvl="4" w:tplc="04190003" w:tentative="1">
+      <w:start w:val="1"/>
+      <w:numFmt w:val="bullet"/>
+      <w:lvlText w:val="o"/>
+      <w:lvlJc w:val="left"/>
+      <w:pPr>
+        <w:ind w:left="3600" w:hanging="360"/>
+      </w:pPr>
+      <w:rPr>
+        <w:rFonts w:ascii="Courier New" w:hAnsi="Courier New" w:cs="Courier New" w:hint="default"/>
+      </w:rPr>
+    </w:lvl>
+    <w:lvl w:ilvl="5" w:tplc="04190005" w:tentative="1">
+      <w:start w:val="1"/>
+      <w:numFmt w:val="bullet"/>
+      <w:lvlText w:val=""/>
+      <w:lvlJc w:val="left"/>
+      <w:pPr>
+        <w:ind w:left="4320" w:hanging="360"/>
+      </w:pPr>
+      <w:rPr>
+        <w:rFonts w:ascii="Wingdings" w:hAnsi="Wingdings" w:hint="default"/>
+      </w:rPr>
+    </w:lvl>
+    <w:lvl w:ilvl="6" w:tplc="04190001" w:tentative="1">
+      <w:start w:val="1"/>
+      <w:numFmt w:val="bullet"/>
+      <w:lvlText w:val=""/>
+      <w:lvlJc w:val="left"/>
+      <w:pPr>
+        <w:ind w:left="5040" w:hanging="360"/>
+      </w:pPr>
+      <w:rPr>
+        <w:rFonts w:ascii="Symbol" w:hAnsi="Symbol" w:hint="default"/>
+      </w:rPr>
+    </w:lvl>
+    <w:lvl w:ilvl="7" w:tplc="04190003" w:tentative="1">
+      <w:start w:val="1"/>
+      <w:numFmt w:val="bullet"/>
+      <w:lvlText w:val="o"/>
+      <w:lvlJc w:val="left"/>
+      <w:pPr>
+        <w:ind w:left="5760" w:hanging="360"/>
+      </w:pPr>
+      <w:rPr>
+        <w:rFonts w:ascii="Courier New" w:hAnsi="Courier New" w:cs="Courier New" w:hint="default"/>
+      </w:rPr>
+    </w:lvl>
+    <w:lvl w:ilvl="8" w:tplc="04190005" w:tentative="1">
+      <w:start w:val="1"/>
+      <w:numFmt w:val="bullet"/>
+      <w:lvlText w:val=""/>
+      <w:lvlJc w:val="left"/>
+      <w:pPr>
+        <w:ind w:left="6480" w:hanging="360"/>
+      </w:pPr>
+      <w:rPr>
+        <w:rFonts w:ascii="Wingdings" w:hAnsi="Wingdings" w:hint="default"/>
+      </w:rPr>
+    </w:lvl>
+  </w:abstractNum>
+  <w:num w:numId="1">
     <w:abstractNumId w:val="2"/>
   </w:num>
-  <w:num w:numId="2" w16cid:durableId="1567186691">
+  <w:num w:numId="2">
     <w:abstractNumId w:val="6"/>
   </w:num>
-  <w:num w:numId="3" w16cid:durableId="554777897">
+  <w:num w:numId="3">
     <w:abstractNumId w:val="4"/>
   </w:num>
-  <w:num w:numId="4" w16cid:durableId="883904956">
+  <w:num w:numId="4">
     <w:abstractNumId w:val="3"/>
   </w:num>
-  <w:num w:numId="5" w16cid:durableId="1844275945">
+  <w:num w:numId="5">
     <w:abstractNumId w:val="7"/>
   </w:num>
-  <w:num w:numId="6" w16cid:durableId="810366130">
+  <w:num w:numId="6">
     <w:abstractNumId w:val="5"/>
   </w:num>
-  <w:num w:numId="7" w16cid:durableId="1455293449">
+  <w:num w:numId="7">
     <w:abstractNumId w:val="0"/>
   </w:num>
-  <w:num w:numId="8" w16cid:durableId="1211695548">
+  <w:num w:numId="8">
     <w:abstractNumId w:val="1"/>
+  </w:num>
+  <w:num w:numId="9">
+    <w:abstractNumId w:val="8"/>
   </w:num>
 </w:numbering>
 </file>
 
 <file path=word/styles.xml><?xml version="1.0" encoding="utf-8"?>
-<w:styles xmlns:mc="http://schemas.openxmlformats.org/markup-compatibility/2006" xmlns:r="http://schemas.openxmlformats.org/officeDocument/2006/relationships" xmlns:w="http://schemas.openxmlformats.org/wordprocessingml/2006/main" xmlns:w14="http://schemas.microsoft.com/office/word/2010/wordml" xmlns:w15="http://schemas.microsoft.com/office/word/2012/wordml" xmlns:w16cex="http://schemas.microsoft.com/office/word/2018/wordml/cex" xmlns:w16cid="http://schemas.microsoft.com/office/word/2016/wordml/cid" xmlns:w16="http://schemas.microsoft.com/office/word/2018/wordml" xmlns:w16sdtdh="http://schemas.microsoft.com/office/word/2020/wordml/sdtdatahash" xmlns:w16se="http://schemas.microsoft.com/office/word/2015/wordml/symex" mc:Ignorable="w14 w15 w16se w16cid w16 w16cex w16sdtdh">
+<w:styles xmlns:mc="http://schemas.openxmlformats.org/markup-compatibility/2006" xmlns:r="http://schemas.openxmlformats.org/officeDocument/2006/relationships" xmlns:w="http://schemas.openxmlformats.org/wordprocessingml/2006/main" xmlns:w14="http://schemas.microsoft.com/office/word/2010/wordml" xmlns:w15="http://schemas.microsoft.com/office/word/2012/wordml" xmlns:w16cid="http://schemas.microsoft.com/office/word/2016/wordml/cid" xmlns:w16se="http://schemas.microsoft.com/office/word/2015/wordml/symex" mc:Ignorable="w14 w15 w16se w16cid">
   <w:docDefaults>
     <w:rPrDefault>
       <w:rPr>
@@ -17193,7 +18335,7 @@
       </w:pPr>
     </w:pPrDefault>
   </w:docDefaults>
-  <w:latentStyles w:defLockedState="0" w:defUIPriority="99" w:defSemiHidden="0" w:defUnhideWhenUsed="0" w:defQFormat="0" w:count="376">
+  <w:latentStyles w:defLockedState="0" w:defUIPriority="99" w:defSemiHidden="0" w:defUnhideWhenUsed="0" w:defQFormat="0" w:count="375">
     <w:lsdException w:name="Normal" w:uiPriority="0" w:qFormat="1"/>
     <w:lsdException w:name="heading 1" w:uiPriority="9" w:qFormat="1"/>
     <w:lsdException w:name="heading 2" w:semiHidden="1" w:uiPriority="9" w:unhideWhenUsed="1" w:qFormat="1"/>
@@ -17569,7 +18711,6 @@
     <w:lsdException w:name="Smart Hyperlink" w:semiHidden="1" w:unhideWhenUsed="1"/>
     <w:lsdException w:name="Hashtag" w:semiHidden="1" w:unhideWhenUsed="1"/>
     <w:lsdException w:name="Unresolved Mention" w:semiHidden="1" w:unhideWhenUsed="1"/>
-    <w:lsdException w:name="Smart Link" w:semiHidden="1" w:unhideWhenUsed="1"/>
   </w:latentStyles>
   <w:style w:type="paragraph" w:default="1" w:styleId="a">
     <w:name w:val="Normal"/>
@@ -18153,7 +19294,7 @@
 </file>
 
 <file path=customXml/itemProps1.xml><?xml version="1.0" encoding="utf-8"?>
-<ds:datastoreItem xmlns:ds="http://schemas.openxmlformats.org/officeDocument/2006/customXml" ds:itemID="{330E4D7B-37EF-47E3-8399-BA5D34F5ADFE}">
+<ds:datastoreItem xmlns:ds="http://schemas.openxmlformats.org/officeDocument/2006/customXml" ds:itemID="{398B5767-EBB3-4303-BC34-CEC7FCDE8A13}">
   <ds:schemaRefs>
     <ds:schemaRef ds:uri="http://schemas.openxmlformats.org/officeDocument/2006/bibliography"/>
   </ds:schemaRefs>

</xml_diff>

<commit_message>
modified spring mvc, spring security
</commit_message>
<xml_diff>
--- a/graduation/Spring Web.docx
+++ b/graduation/Spring Web.docx
@@ -1,6 +1,6 @@
 
 <file path=word/document.xml><?xml version="1.0" encoding="utf-8"?>
-<w:document xmlns:wpc="http://schemas.microsoft.com/office/word/2010/wordprocessingCanvas" xmlns:cx="http://schemas.microsoft.com/office/drawing/2014/chartex" xmlns:cx1="http://schemas.microsoft.com/office/drawing/2015/9/8/chartex" xmlns:cx2="http://schemas.microsoft.com/office/drawing/2015/10/21/chartex" xmlns:cx3="http://schemas.microsoft.com/office/drawing/2016/5/9/chartex" xmlns:cx4="http://schemas.microsoft.com/office/drawing/2016/5/10/chartex" xmlns:cx5="http://schemas.microsoft.com/office/drawing/2016/5/11/chartex" xmlns:cx6="http://schemas.microsoft.com/office/drawing/2016/5/12/chartex" xmlns:cx7="http://schemas.microsoft.com/office/drawing/2016/5/13/chartex" xmlns:cx8="http://schemas.microsoft.com/office/drawing/2016/5/14/chartex" xmlns:mc="http://schemas.openxmlformats.org/markup-compatibility/2006" xmlns:aink="http://schemas.microsoft.com/office/drawing/2016/ink" xmlns:am3d="http://schemas.microsoft.com/office/drawing/2017/model3d" xmlns:o="urn:schemas-microsoft-com:office:office" xmlns:r="http://schemas.openxmlformats.org/officeDocument/2006/relationships" xmlns:m="http://schemas.openxmlformats.org/officeDocument/2006/math" xmlns:v="urn:schemas-microsoft-com:vml" xmlns:wp14="http://schemas.microsoft.com/office/word/2010/wordprocessingDrawing" xmlns:wp="http://schemas.openxmlformats.org/drawingml/2006/wordprocessingDrawing" xmlns:w10="urn:schemas-microsoft-com:office:word" xmlns:w="http://schemas.openxmlformats.org/wordprocessingml/2006/main" xmlns:w14="http://schemas.microsoft.com/office/word/2010/wordml" xmlns:w15="http://schemas.microsoft.com/office/word/2012/wordml" xmlns:w16cid="http://schemas.microsoft.com/office/word/2016/wordml/cid" xmlns:w16se="http://schemas.microsoft.com/office/word/2015/wordml/symex" xmlns:wpg="http://schemas.microsoft.com/office/word/2010/wordprocessingGroup" xmlns:wpi="http://schemas.microsoft.com/office/word/2010/wordprocessingInk" xmlns:wne="http://schemas.microsoft.com/office/word/2006/wordml" xmlns:wps="http://schemas.microsoft.com/office/word/2010/wordprocessingShape" mc:Ignorable="w14 w15 w16se w16cid wp14">
+<w:document xmlns:wpc="http://schemas.microsoft.com/office/word/2010/wordprocessingCanvas" xmlns:cx="http://schemas.microsoft.com/office/drawing/2014/chartex" xmlns:cx1="http://schemas.microsoft.com/office/drawing/2015/9/8/chartex" xmlns:cx2="http://schemas.microsoft.com/office/drawing/2015/10/21/chartex" xmlns:cx3="http://schemas.microsoft.com/office/drawing/2016/5/9/chartex" xmlns:cx4="http://schemas.microsoft.com/office/drawing/2016/5/10/chartex" xmlns:cx5="http://schemas.microsoft.com/office/drawing/2016/5/11/chartex" xmlns:cx6="http://schemas.microsoft.com/office/drawing/2016/5/12/chartex" xmlns:cx7="http://schemas.microsoft.com/office/drawing/2016/5/13/chartex" xmlns:cx8="http://schemas.microsoft.com/office/drawing/2016/5/14/chartex" xmlns:mc="http://schemas.openxmlformats.org/markup-compatibility/2006" xmlns:aink="http://schemas.microsoft.com/office/drawing/2016/ink" xmlns:am3d="http://schemas.microsoft.com/office/drawing/2017/model3d" xmlns:o="urn:schemas-microsoft-com:office:office" xmlns:oel="http://schemas.microsoft.com/office/2019/extlst" xmlns:r="http://schemas.openxmlformats.org/officeDocument/2006/relationships" xmlns:m="http://schemas.openxmlformats.org/officeDocument/2006/math" xmlns:v="urn:schemas-microsoft-com:vml" xmlns:wp14="http://schemas.microsoft.com/office/word/2010/wordprocessingDrawing" xmlns:wp="http://schemas.openxmlformats.org/drawingml/2006/wordprocessingDrawing" xmlns:w10="urn:schemas-microsoft-com:office:word" xmlns:w="http://schemas.openxmlformats.org/wordprocessingml/2006/main" xmlns:w14="http://schemas.microsoft.com/office/word/2010/wordml" xmlns:w15="http://schemas.microsoft.com/office/word/2012/wordml" xmlns:w16cex="http://schemas.microsoft.com/office/word/2018/wordml/cex" xmlns:w16cid="http://schemas.microsoft.com/office/word/2016/wordml/cid" xmlns:w16="http://schemas.microsoft.com/office/word/2018/wordml" xmlns:w16du="http://schemas.microsoft.com/office/word/2023/wordml/word16du" xmlns:w16sdtdh="http://schemas.microsoft.com/office/word/2020/wordml/sdtdatahash" xmlns:w16se="http://schemas.microsoft.com/office/word/2015/wordml/symex" xmlns:wpg="http://schemas.microsoft.com/office/word/2010/wordprocessingGroup" xmlns:wpi="http://schemas.microsoft.com/office/word/2010/wordprocessingInk" xmlns:wne="http://schemas.microsoft.com/office/word/2006/wordml" xmlns:wps="http://schemas.microsoft.com/office/word/2010/wordprocessingShape" mc:Ignorable="w14 w15 w16se w16cid w16 w16cex w16sdtdh wp14">
   <w:body>
     <w:p>
       <w:pPr>
@@ -418,6 +418,39 @@
             </a:graphic>
           </wp:inline>
         </w:drawing>
+      </w:r>
+    </w:p>
+    <w:p>
+      <w:pPr>
+        <w:rPr>
+          <w:rFonts w:ascii="stk" w:hAnsi="stk"/>
+          <w:color w:val="000000"/>
+          <w:sz w:val="27"/>
+          <w:szCs w:val="27"/>
+          <w:shd w:val="clear" w:color="auto" w:fill="FFFFFF"/>
+        </w:rPr>
+      </w:pPr>
+      <w:r>
+        <w:rPr>
+          <w:rStyle w:val="a6"/>
+          <w:rFonts w:ascii="stk" w:hAnsi="stk"/>
+          <w:color w:val="000000"/>
+          <w:sz w:val="27"/>
+          <w:szCs w:val="27"/>
+          <w:bdr w:val="none" w:sz="0" w:space="0" w:color="auto" w:frame="1"/>
+          <w:shd w:val="clear" w:color="auto" w:fill="FFFFFF"/>
+        </w:rPr>
+        <w:t>Основное отличие MVP и MVC</w:t>
+      </w:r>
+      <w:r>
+        <w:rPr>
+          <w:rFonts w:ascii="stk" w:hAnsi="stk"/>
+          <w:color w:val="000000"/>
+          <w:sz w:val="27"/>
+          <w:szCs w:val="27"/>
+          <w:shd w:val="clear" w:color="auto" w:fill="FFFFFF"/>
+        </w:rPr>
+        <w:t> в том, что в MVC обновлённая модель сама говорит виду, что нужно показать другие данные. Если же этого не происходит и приложению нужен посредник в виде представителя, то паттерн стоит называть MVP.</w:t>
       </w:r>
     </w:p>
     <w:p>
@@ -1227,25 +1260,7 @@
           <w:sz w:val="28"/>
           <w:szCs w:val="28"/>
         </w:rPr>
-        <w:t xml:space="preserve">и обрабатываемый им </w:t>
-      </w:r>
-      <w:proofErr w:type="spellStart"/>
-      <w:r>
-        <w:rPr>
-          <w:rFonts w:ascii="Times New Roman" w:hAnsi="Times New Roman" w:cs="Times New Roman"/>
-          <w:sz w:val="28"/>
-          <w:szCs w:val="28"/>
-        </w:rPr>
-        <w:t>урл</w:t>
-      </w:r>
-      <w:proofErr w:type="spellEnd"/>
-      <w:r>
-        <w:rPr>
-          <w:rFonts w:ascii="Times New Roman" w:hAnsi="Times New Roman" w:cs="Times New Roman"/>
-          <w:sz w:val="28"/>
-          <w:szCs w:val="28"/>
-        </w:rPr>
-        <w:t xml:space="preserve">. </w:t>
+        <w:t xml:space="preserve">и обрабатываемый им урл. </w:t>
       </w:r>
     </w:p>
     <w:p>
@@ -3825,25 +3840,7 @@
           <w:sz w:val="28"/>
           <w:szCs w:val="28"/>
         </w:rPr>
-        <w:t>@</w:t>
-      </w:r>
-      <w:proofErr w:type="spellStart"/>
-      <w:r>
-        <w:rPr>
-          <w:rFonts w:ascii="Times New Roman" w:hAnsi="Times New Roman" w:cs="Times New Roman"/>
-          <w:sz w:val="28"/>
-          <w:szCs w:val="28"/>
-        </w:rPr>
-        <w:t>RequestParam</w:t>
-      </w:r>
-      <w:proofErr w:type="spellEnd"/>
-      <w:r>
-        <w:rPr>
-          <w:rFonts w:ascii="Times New Roman" w:hAnsi="Times New Roman" w:cs="Times New Roman"/>
-          <w:sz w:val="28"/>
-          <w:szCs w:val="28"/>
-        </w:rPr>
-        <w:t xml:space="preserve"> </w:t>
+        <w:t xml:space="preserve">@RequestParam </w:t>
       </w:r>
       <w:proofErr w:type="spellStart"/>
       <w:proofErr w:type="gramStart"/>
@@ -4684,9 +4681,54 @@
           <w:szCs w:val="20"/>
           <w:lang w:val="en-US"/>
         </w:rPr>
-        <w:t>@</w:t>
+        <w:t>@GetMapping("getById/{id}")</w:t>
+      </w:r>
+      <w:r>
+        <w:rPr>
+          <w:rFonts w:ascii="Consolas" w:eastAsia="Times New Roman" w:hAnsi="Consolas" w:cs="Courier New"/>
+          <w:color w:val="4D4D4C"/>
+          <w:sz w:val="20"/>
+          <w:szCs w:val="20"/>
+          <w:lang w:val="en-US"/>
+        </w:rPr>
+        <w:t xml:space="preserve"> </w:t>
+      </w:r>
+      <w:r>
+        <w:rPr>
+          <w:rFonts w:ascii="Consolas" w:eastAsia="Times New Roman" w:hAnsi="Consolas" w:cs="Courier New"/>
+          <w:b/>
+          <w:bCs/>
+          <w:color w:val="8959A8"/>
+          <w:sz w:val="20"/>
+          <w:szCs w:val="20"/>
+          <w:lang w:val="en-US"/>
+        </w:rPr>
+        <w:t>public</w:t>
+      </w:r>
+      <w:r>
+        <w:rPr>
+          <w:rFonts w:ascii="Consolas" w:eastAsia="Times New Roman" w:hAnsi="Consolas" w:cs="Courier New"/>
+          <w:color w:val="4D4D4C"/>
+          <w:sz w:val="20"/>
+          <w:szCs w:val="20"/>
+          <w:lang w:val="en-US"/>
+        </w:rPr>
+        <w:t xml:space="preserve"> User </w:t>
       </w:r>
       <w:proofErr w:type="spellStart"/>
+      <w:r>
+        <w:rPr>
+          <w:rFonts w:ascii="Consolas" w:eastAsia="Times New Roman" w:hAnsi="Consolas" w:cs="Courier New"/>
+          <w:b/>
+          <w:bCs/>
+          <w:color w:val="4271AE"/>
+          <w:sz w:val="20"/>
+          <w:szCs w:val="20"/>
+          <w:lang w:val="en-US"/>
+        </w:rPr>
+        <w:t>getUserById</w:t>
+      </w:r>
+      <w:proofErr w:type="spellEnd"/>
       <w:r>
         <w:rPr>
           <w:rFonts w:ascii="Consolas" w:eastAsia="Times New Roman" w:hAnsi="Consolas" w:cs="Courier New"/>
@@ -4695,118 +4737,7 @@
           <w:szCs w:val="20"/>
           <w:lang w:val="en-US"/>
         </w:rPr>
-        <w:t>GetMapping</w:t>
-      </w:r>
-      <w:proofErr w:type="spellEnd"/>
-      <w:r>
-        <w:rPr>
-          <w:rFonts w:ascii="Consolas" w:eastAsia="Times New Roman" w:hAnsi="Consolas" w:cs="Courier New"/>
-          <w:color w:val="F5871F"/>
-          <w:sz w:val="20"/>
-          <w:szCs w:val="20"/>
-          <w:lang w:val="en-US"/>
-        </w:rPr>
-        <w:t>("</w:t>
-      </w:r>
-      <w:proofErr w:type="spellStart"/>
-      <w:r>
-        <w:rPr>
-          <w:rFonts w:ascii="Consolas" w:eastAsia="Times New Roman" w:hAnsi="Consolas" w:cs="Courier New"/>
-          <w:color w:val="F5871F"/>
-          <w:sz w:val="20"/>
-          <w:szCs w:val="20"/>
-          <w:lang w:val="en-US"/>
-        </w:rPr>
-        <w:t>getById</w:t>
-      </w:r>
-      <w:proofErr w:type="spellEnd"/>
-      <w:r>
-        <w:rPr>
-          <w:rFonts w:ascii="Consolas" w:eastAsia="Times New Roman" w:hAnsi="Consolas" w:cs="Courier New"/>
-          <w:color w:val="F5871F"/>
-          <w:sz w:val="20"/>
-          <w:szCs w:val="20"/>
-          <w:lang w:val="en-US"/>
-        </w:rPr>
-        <w:t>/{id}")</w:t>
-      </w:r>
-      <w:r>
-        <w:rPr>
-          <w:rFonts w:ascii="Consolas" w:eastAsia="Times New Roman" w:hAnsi="Consolas" w:cs="Courier New"/>
-          <w:color w:val="4D4D4C"/>
-          <w:sz w:val="20"/>
-          <w:szCs w:val="20"/>
-          <w:lang w:val="en-US"/>
-        </w:rPr>
-        <w:t xml:space="preserve"> </w:t>
-      </w:r>
-      <w:r>
-        <w:rPr>
-          <w:rFonts w:ascii="Consolas" w:eastAsia="Times New Roman" w:hAnsi="Consolas" w:cs="Courier New"/>
-          <w:b/>
-          <w:bCs/>
-          <w:color w:val="8959A8"/>
-          <w:sz w:val="20"/>
-          <w:szCs w:val="20"/>
-          <w:lang w:val="en-US"/>
-        </w:rPr>
-        <w:t>public</w:t>
-      </w:r>
-      <w:r>
-        <w:rPr>
-          <w:rFonts w:ascii="Consolas" w:eastAsia="Times New Roman" w:hAnsi="Consolas" w:cs="Courier New"/>
-          <w:color w:val="4D4D4C"/>
-          <w:sz w:val="20"/>
-          <w:szCs w:val="20"/>
-          <w:lang w:val="en-US"/>
-        </w:rPr>
-        <w:t xml:space="preserve"> User </w:t>
-      </w:r>
-      <w:proofErr w:type="spellStart"/>
-      <w:r>
-        <w:rPr>
-          <w:rFonts w:ascii="Consolas" w:eastAsia="Times New Roman" w:hAnsi="Consolas" w:cs="Courier New"/>
-          <w:b/>
-          <w:bCs/>
-          <w:color w:val="4271AE"/>
-          <w:sz w:val="20"/>
-          <w:szCs w:val="20"/>
-          <w:lang w:val="en-US"/>
-        </w:rPr>
-        <w:t>getUserById</w:t>
-      </w:r>
-      <w:proofErr w:type="spellEnd"/>
-      <w:r>
-        <w:rPr>
-          <w:rFonts w:ascii="Consolas" w:eastAsia="Times New Roman" w:hAnsi="Consolas" w:cs="Courier New"/>
-          <w:color w:val="F5871F"/>
-          <w:sz w:val="20"/>
-          <w:szCs w:val="20"/>
-          <w:lang w:val="en-US"/>
-        </w:rPr>
-        <w:t>(@</w:t>
-      </w:r>
-      <w:proofErr w:type="spellStart"/>
-      <w:r>
-        <w:rPr>
-          <w:rFonts w:ascii="Consolas" w:eastAsia="Times New Roman" w:hAnsi="Consolas" w:cs="Courier New"/>
-          <w:color w:val="F5871F"/>
-          <w:sz w:val="20"/>
-          <w:szCs w:val="20"/>
-          <w:lang w:val="en-US"/>
-        </w:rPr>
-        <w:t>PathVariable</w:t>
-      </w:r>
-      <w:proofErr w:type="spellEnd"/>
-      <w:r>
-        <w:rPr>
-          <w:rFonts w:ascii="Consolas" w:eastAsia="Times New Roman" w:hAnsi="Consolas" w:cs="Courier New"/>
-          <w:color w:val="F5871F"/>
-          <w:sz w:val="20"/>
-          <w:szCs w:val="20"/>
-          <w:lang w:val="en-US"/>
-        </w:rPr>
-        <w:t>("id") String id)</w:t>
+        <w:t>(@PathVariable("id") String id)</w:t>
       </w:r>
       <w:r>
         <w:rPr>
@@ -6235,7 +6166,6 @@
           <w:rFonts w:ascii="Times New Roman" w:hAnsi="Times New Roman" w:cs="Times New Roman"/>
           <w:sz w:val="28"/>
           <w:szCs w:val="28"/>
-          <w:lang w:val="en-US"/>
         </w:rPr>
       </w:pPr>
       <w:proofErr w:type="spellStart"/>
@@ -6263,7 +6193,15 @@
           <w:szCs w:val="28"/>
           <w:lang w:val="en-US"/>
         </w:rPr>
-        <w:t>Configuration.</w:t>
+        <w:t>Configuration</w:t>
+      </w:r>
+      <w:r>
+        <w:rPr>
+          <w:rFonts w:ascii="Times New Roman" w:hAnsi="Times New Roman" w:cs="Times New Roman"/>
+          <w:sz w:val="28"/>
+          <w:szCs w:val="28"/>
+        </w:rPr>
+        <w:t>.</w:t>
       </w:r>
     </w:p>
     <w:p>
@@ -6504,17 +6442,7 @@
           <w:sz w:val="28"/>
           <w:szCs w:val="28"/>
         </w:rPr>
-        <w:t>Затем мы с</w:t>
-      </w:r>
-      <w:bookmarkStart w:id="0" w:name="_GoBack"/>
-      <w:bookmarkEnd w:id="0"/>
-      <w:r>
-        <w:rPr>
-          <w:rFonts w:ascii="Times New Roman" w:hAnsi="Times New Roman" w:cs="Times New Roman"/>
-          <w:sz w:val="28"/>
-          <w:szCs w:val="28"/>
-        </w:rPr>
-        <w:t>можем извлечь эти атрибуты в представлении.</w:t>
+        <w:t>Затем мы сможем извлечь эти атрибуты в представлении.</w:t>
       </w:r>
     </w:p>
     <w:p>
@@ -10073,20 +10001,8 @@
           <w:sz w:val="28"/>
           <w:szCs w:val="28"/>
         </w:rPr>
-        <w:t>@</w:t>
-      </w:r>
-      <w:proofErr w:type="spellStart"/>
-      <w:r>
-        <w:rPr>
-          <w:rFonts w:ascii="Times New Roman" w:hAnsi="Times New Roman" w:cs="Times New Roman"/>
-          <w:b/>
-          <w:bCs/>
-          <w:sz w:val="28"/>
-          <w:szCs w:val="28"/>
-        </w:rPr>
-        <w:t>Valid</w:t>
-      </w:r>
-      <w:proofErr w:type="spellEnd"/>
+        <w:t>@Valid</w:t>
+      </w:r>
       <w:r>
         <w:rPr>
           <w:rFonts w:ascii="Times New Roman" w:hAnsi="Times New Roman" w:cs="Times New Roman"/>
@@ -10509,7 +10425,7 @@
           <w:sz w:val="28"/>
           <w:szCs w:val="28"/>
         </w:rPr>
-        <w:t xml:space="preserve">для различных технологий отображения страницы. В том числе — JSP, HTML, PDF, </w:t>
+        <w:t xml:space="preserve">для различных технологий отображения страницы. В том числе — JSP, HTML, PDF, Excel, XML, </w:t>
       </w:r>
       <w:proofErr w:type="spellStart"/>
       <w:r>
@@ -10518,7 +10434,7 @@
           <w:sz w:val="28"/>
           <w:szCs w:val="28"/>
         </w:rPr>
-        <w:t>Excel</w:t>
+        <w:t>Velocity</w:t>
       </w:r>
       <w:proofErr w:type="spellEnd"/>
       <w:r>
@@ -10527,7 +10443,7 @@
           <w:sz w:val="28"/>
           <w:szCs w:val="28"/>
         </w:rPr>
-        <w:t xml:space="preserve">, XML, </w:t>
+        <w:t xml:space="preserve"> </w:t>
       </w:r>
       <w:proofErr w:type="spellStart"/>
       <w:r>
@@ -10536,7 +10452,7 @@
           <w:sz w:val="28"/>
           <w:szCs w:val="28"/>
         </w:rPr>
-        <w:t>Velocity</w:t>
+        <w:t>templates</w:t>
       </w:r>
       <w:proofErr w:type="spellEnd"/>
       <w:r>
@@ -10545,111 +10461,138 @@
           <w:sz w:val="28"/>
           <w:szCs w:val="28"/>
         </w:rPr>
+        <w:t xml:space="preserve">, XSLT, JSON, каналы </w:t>
+      </w:r>
+      <w:proofErr w:type="spellStart"/>
+      <w:r>
+        <w:rPr>
+          <w:rFonts w:ascii="Times New Roman" w:hAnsi="Times New Roman" w:cs="Times New Roman"/>
+          <w:sz w:val="28"/>
+          <w:szCs w:val="28"/>
+        </w:rPr>
+        <w:t>Atom</w:t>
+      </w:r>
+      <w:proofErr w:type="spellEnd"/>
+      <w:r>
+        <w:rPr>
+          <w:rFonts w:ascii="Times New Roman" w:hAnsi="Times New Roman" w:cs="Times New Roman"/>
+          <w:sz w:val="28"/>
+          <w:szCs w:val="28"/>
+        </w:rPr>
+        <w:t xml:space="preserve"> и RSS, </w:t>
+      </w:r>
+      <w:proofErr w:type="spellStart"/>
+      <w:r>
+        <w:rPr>
+          <w:rFonts w:ascii="Times New Roman" w:hAnsi="Times New Roman" w:cs="Times New Roman"/>
+          <w:sz w:val="28"/>
+          <w:szCs w:val="28"/>
+        </w:rPr>
+        <w:t>JasperReports</w:t>
+      </w:r>
+      <w:proofErr w:type="spellEnd"/>
+      <w:r>
+        <w:rPr>
+          <w:rFonts w:ascii="Times New Roman" w:hAnsi="Times New Roman" w:cs="Times New Roman"/>
+          <w:sz w:val="28"/>
+          <w:szCs w:val="28"/>
+        </w:rPr>
+        <w:t xml:space="preserve"> и проч. Но чаще всего используются шаблоны JSP, написанные при помощи JSTL.</w:t>
+      </w:r>
+    </w:p>
+    <w:p>
+      <w:pPr>
+        <w:rPr>
+          <w:rFonts w:ascii="Times New Roman" w:hAnsi="Times New Roman" w:cs="Times New Roman"/>
+          <w:sz w:val="28"/>
+          <w:szCs w:val="28"/>
+        </w:rPr>
+      </w:pPr>
+    </w:p>
+    <w:p>
+      <w:pPr>
+        <w:rPr>
+          <w:rFonts w:ascii="Times New Roman" w:hAnsi="Times New Roman" w:cs="Times New Roman"/>
+          <w:b/>
+          <w:sz w:val="28"/>
+          <w:szCs w:val="28"/>
+        </w:rPr>
+      </w:pPr>
+      <w:r>
+        <w:rPr>
+          <w:rFonts w:ascii="Times New Roman" w:hAnsi="Times New Roman" w:cs="Times New Roman"/>
+          <w:b/>
+          <w:sz w:val="28"/>
+          <w:szCs w:val="28"/>
+        </w:rPr>
+        <w:t>ОБРАБОТКА ОШИБОК</w:t>
+      </w:r>
+    </w:p>
+    <w:p>
+      <w:pPr>
+        <w:rPr>
+          <w:rFonts w:ascii="Times New Roman" w:hAnsi="Times New Roman" w:cs="Times New Roman"/>
+          <w:b/>
+          <w:sz w:val="28"/>
+          <w:szCs w:val="28"/>
+        </w:rPr>
+      </w:pPr>
+      <w:r>
+        <w:rPr>
+          <w:rFonts w:ascii="Times New Roman" w:hAnsi="Times New Roman" w:cs="Times New Roman"/>
+          <w:sz w:val="28"/>
+          <w:szCs w:val="28"/>
+        </w:rPr>
+        <w:t>До</w:t>
+      </w:r>
+      <w:r>
+        <w:rPr>
+          <w:rFonts w:ascii="Times New Roman" w:hAnsi="Times New Roman" w:cs="Times New Roman"/>
+          <w:sz w:val="28"/>
+          <w:szCs w:val="28"/>
+        </w:rPr>
         <w:t xml:space="preserve"> </w:t>
       </w:r>
+      <w:r>
+        <w:rPr>
+          <w:rFonts w:ascii="Times New Roman" w:hAnsi="Times New Roman" w:cs="Times New Roman"/>
+          <w:sz w:val="28"/>
+          <w:szCs w:val="28"/>
+          <w:lang w:val="en-US"/>
+        </w:rPr>
+        <w:t>Spring</w:t>
+      </w:r>
+      <w:r>
+        <w:rPr>
+          <w:rFonts w:ascii="Times New Roman" w:hAnsi="Times New Roman" w:cs="Times New Roman"/>
+          <w:sz w:val="28"/>
+          <w:szCs w:val="28"/>
+        </w:rPr>
+        <w:t xml:space="preserve"> 3.2 </w:t>
+      </w:r>
+      <w:r>
+        <w:rPr>
+          <w:rFonts w:ascii="Times New Roman" w:hAnsi="Times New Roman" w:cs="Times New Roman"/>
+          <w:sz w:val="28"/>
+          <w:szCs w:val="28"/>
+        </w:rPr>
+        <w:t xml:space="preserve">основным способом обработки ошибок в приложении были </w:t>
+      </w:r>
       <w:proofErr w:type="spellStart"/>
       <w:r>
         <w:rPr>
           <w:rFonts w:ascii="Times New Roman" w:hAnsi="Times New Roman" w:cs="Times New Roman"/>
-          <w:sz w:val="28"/>
-          <w:szCs w:val="28"/>
-        </w:rPr>
-        <w:t>templates</w:t>
+          <w:b/>
+          <w:sz w:val="28"/>
+          <w:szCs w:val="28"/>
+        </w:rPr>
+        <w:t>HandlerExceptionResolver</w:t>
       </w:r>
       <w:proofErr w:type="spellEnd"/>
       <w:r>
         <w:rPr>
           <w:rFonts w:ascii="Times New Roman" w:hAnsi="Times New Roman" w:cs="Times New Roman"/>
-          <w:sz w:val="28"/>
-          <w:szCs w:val="28"/>
-        </w:rPr>
-        <w:t xml:space="preserve">, XSLT, JSON, каналы </w:t>
-      </w:r>
-      <w:proofErr w:type="spellStart"/>
-      <w:r>
-        <w:rPr>
-          <w:rFonts w:ascii="Times New Roman" w:hAnsi="Times New Roman" w:cs="Times New Roman"/>
-          <w:sz w:val="28"/>
-          <w:szCs w:val="28"/>
-        </w:rPr>
-        <w:t>Atom</w:t>
-      </w:r>
-      <w:proofErr w:type="spellEnd"/>
-      <w:r>
-        <w:rPr>
-          <w:rFonts w:ascii="Times New Roman" w:hAnsi="Times New Roman" w:cs="Times New Roman"/>
-          <w:sz w:val="28"/>
-          <w:szCs w:val="28"/>
-        </w:rPr>
-        <w:t xml:space="preserve"> и RSS, </w:t>
-      </w:r>
-      <w:proofErr w:type="spellStart"/>
-      <w:r>
-        <w:rPr>
-          <w:rFonts w:ascii="Times New Roman" w:hAnsi="Times New Roman" w:cs="Times New Roman"/>
-          <w:sz w:val="28"/>
-          <w:szCs w:val="28"/>
-        </w:rPr>
-        <w:t>JasperReports</w:t>
-      </w:r>
-      <w:proofErr w:type="spellEnd"/>
-      <w:r>
-        <w:rPr>
-          <w:rFonts w:ascii="Times New Roman" w:hAnsi="Times New Roman" w:cs="Times New Roman"/>
-          <w:sz w:val="28"/>
-          <w:szCs w:val="28"/>
-        </w:rPr>
-        <w:t xml:space="preserve"> и проч. Но чаще всего используются шаблоны JSP, написанные при помощи JSTL.</w:t>
-      </w:r>
-    </w:p>
-    <w:p>
-      <w:pPr>
-        <w:rPr>
-          <w:rFonts w:ascii="Times New Roman" w:hAnsi="Times New Roman" w:cs="Times New Roman"/>
-          <w:sz w:val="28"/>
-          <w:szCs w:val="28"/>
-        </w:rPr>
-      </w:pPr>
-    </w:p>
-    <w:p>
-      <w:pPr>
-        <w:rPr>
-          <w:rFonts w:ascii="Times New Roman" w:hAnsi="Times New Roman" w:cs="Times New Roman"/>
-          <w:b/>
-          <w:sz w:val="28"/>
-          <w:szCs w:val="28"/>
-        </w:rPr>
-      </w:pPr>
-      <w:r>
-        <w:rPr>
-          <w:rFonts w:ascii="Times New Roman" w:hAnsi="Times New Roman" w:cs="Times New Roman"/>
-          <w:b/>
-          <w:sz w:val="28"/>
-          <w:szCs w:val="28"/>
-        </w:rPr>
-        <w:t>ОБРАБОТКА ОШИБОК</w:t>
-      </w:r>
-    </w:p>
-    <w:p>
-      <w:pPr>
-        <w:rPr>
-          <w:rFonts w:ascii="Times New Roman" w:hAnsi="Times New Roman" w:cs="Times New Roman"/>
-          <w:b/>
-          <w:sz w:val="28"/>
-          <w:szCs w:val="28"/>
-        </w:rPr>
-      </w:pPr>
-      <w:r>
-        <w:rPr>
-          <w:rFonts w:ascii="Times New Roman" w:hAnsi="Times New Roman" w:cs="Times New Roman"/>
-          <w:sz w:val="28"/>
-          <w:szCs w:val="28"/>
-        </w:rPr>
-        <w:t>До</w:t>
-      </w:r>
-      <w:r>
-        <w:rPr>
-          <w:rFonts w:ascii="Times New Roman" w:hAnsi="Times New Roman" w:cs="Times New Roman"/>
+          <w:b/>
           <w:sz w:val="28"/>
           <w:szCs w:val="28"/>
         </w:rPr>
@@ -10660,51 +10603,6 @@
           <w:rFonts w:ascii="Times New Roman" w:hAnsi="Times New Roman" w:cs="Times New Roman"/>
           <w:sz w:val="28"/>
           <w:szCs w:val="28"/>
-          <w:lang w:val="en-US"/>
-        </w:rPr>
-        <w:t>Spring</w:t>
-      </w:r>
-      <w:r>
-        <w:rPr>
-          <w:rFonts w:ascii="Times New Roman" w:hAnsi="Times New Roman" w:cs="Times New Roman"/>
-          <w:sz w:val="28"/>
-          <w:szCs w:val="28"/>
-        </w:rPr>
-        <w:t xml:space="preserve"> 3.2 </w:t>
-      </w:r>
-      <w:r>
-        <w:rPr>
-          <w:rFonts w:ascii="Times New Roman" w:hAnsi="Times New Roman" w:cs="Times New Roman"/>
-          <w:sz w:val="28"/>
-          <w:szCs w:val="28"/>
-        </w:rPr>
-        <w:t xml:space="preserve">основным способом обработки ошибок в приложении были </w:t>
-      </w:r>
-      <w:proofErr w:type="spellStart"/>
-      <w:r>
-        <w:rPr>
-          <w:rFonts w:ascii="Times New Roman" w:hAnsi="Times New Roman" w:cs="Times New Roman"/>
-          <w:b/>
-          <w:sz w:val="28"/>
-          <w:szCs w:val="28"/>
-        </w:rPr>
-        <w:t>HandlerExceptionResolver</w:t>
-      </w:r>
-      <w:proofErr w:type="spellEnd"/>
-      <w:r>
-        <w:rPr>
-          <w:rFonts w:ascii="Times New Roman" w:hAnsi="Times New Roman" w:cs="Times New Roman"/>
-          <w:b/>
-          <w:sz w:val="28"/>
-          <w:szCs w:val="28"/>
-        </w:rPr>
-        <w:t xml:space="preserve"> </w:t>
-      </w:r>
-      <w:r>
-        <w:rPr>
-          <w:rFonts w:ascii="Times New Roman" w:hAnsi="Times New Roman" w:cs="Times New Roman"/>
-          <w:sz w:val="28"/>
-          <w:szCs w:val="28"/>
         </w:rPr>
         <w:t xml:space="preserve">и аннотация </w:t>
       </w:r>
@@ -10715,19 +10613,8 @@
           <w:sz w:val="28"/>
           <w:szCs w:val="28"/>
         </w:rPr>
-        <w:t>@</w:t>
-      </w:r>
-      <w:proofErr w:type="spellStart"/>
-      <w:r>
-        <w:rPr>
-          <w:rFonts w:ascii="Times New Roman" w:hAnsi="Times New Roman" w:cs="Times New Roman"/>
-          <w:b/>
-          <w:sz w:val="28"/>
-          <w:szCs w:val="28"/>
-        </w:rPr>
-        <w:t>ExceptionHandler</w:t>
-      </w:r>
-      <w:proofErr w:type="spellEnd"/>
+        <w:t>@ExceptionHandler</w:t>
+      </w:r>
       <w:r>
         <w:rPr>
           <w:rFonts w:ascii="Times New Roman" w:hAnsi="Times New Roman" w:cs="Times New Roman"/>
@@ -11547,17 +11434,8 @@
                 <w:b/>
                 <w:bCs/>
               </w:rPr>
-              <w:t xml:space="preserve"> </w:t>
+              <w:t xml:space="preserve"> Code</w:t>
             </w:r>
-            <w:proofErr w:type="spellStart"/>
-            <w:r>
-              <w:rPr>
-                <w:b/>
-                <w:bCs/>
-              </w:rPr>
-              <w:t>Code</w:t>
-            </w:r>
-            <w:proofErr w:type="spellEnd"/>
           </w:p>
         </w:tc>
       </w:tr>
@@ -11692,15 +11570,7 @@
             </w:r>
             <w:proofErr w:type="spellEnd"/>
             <w:r>
-              <w:t xml:space="preserve"> </w:t>
-            </w:r>
-            <w:proofErr w:type="spellStart"/>
-            <w:r>
-              <w:t>Server</w:t>
-            </w:r>
-            <w:proofErr w:type="spellEnd"/>
-            <w:r>
-              <w:t xml:space="preserve"> </w:t>
+              <w:t xml:space="preserve"> Server </w:t>
             </w:r>
             <w:proofErr w:type="spellStart"/>
             <w:r>
@@ -11844,23 +11714,7 @@
             </w:r>
             <w:proofErr w:type="spellEnd"/>
             <w:r>
-              <w:t xml:space="preserve"> </w:t>
-            </w:r>
-            <w:proofErr w:type="spellStart"/>
-            <w:r>
-              <w:t>Media</w:t>
-            </w:r>
-            <w:proofErr w:type="spellEnd"/>
-            <w:r>
-              <w:t xml:space="preserve"> </w:t>
-            </w:r>
-            <w:proofErr w:type="spellStart"/>
-            <w:r>
-              <w:t>Type</w:t>
-            </w:r>
-            <w:proofErr w:type="spellEnd"/>
-            <w:r>
-              <w:t>)</w:t>
+              <w:t xml:space="preserve"> Media Type)</w:t>
             </w:r>
           </w:p>
         </w:tc>
@@ -11997,15 +11851,7 @@
             </w:r>
             <w:proofErr w:type="spellEnd"/>
             <w:r>
-              <w:t xml:space="preserve"> </w:t>
-            </w:r>
-            <w:proofErr w:type="spellStart"/>
-            <w:r>
-              <w:t>Server</w:t>
-            </w:r>
-            <w:proofErr w:type="spellEnd"/>
-            <w:r>
-              <w:t xml:space="preserve"> </w:t>
+              <w:t xml:space="preserve"> Server </w:t>
             </w:r>
             <w:proofErr w:type="spellStart"/>
             <w:r>
@@ -12586,7 +12432,6 @@
         </w:rPr>
         <w:t>@</w:t>
       </w:r>
-      <w:proofErr w:type="spellStart"/>
       <w:proofErr w:type="gramStart"/>
       <w:r>
         <w:rPr>
@@ -12597,19 +12442,7 @@
           <w:szCs w:val="24"/>
           <w:lang w:val="en-US"/>
         </w:rPr>
-        <w:t>ResponseStatus</w:t>
-      </w:r>
-      <w:proofErr w:type="spellEnd"/>
-      <w:r>
-        <w:rPr>
-          <w:rStyle w:val="hljs-meta"/>
-          <w:rFonts w:ascii="Consolas" w:hAnsi="Consolas"/>
-          <w:color w:val="F5871F"/>
-          <w:sz w:val="24"/>
-          <w:szCs w:val="24"/>
-          <w:lang w:val="en-US"/>
-        </w:rPr>
-        <w:t>(</w:t>
+        <w:t>ResponseStatus(</w:t>
       </w:r>
       <w:proofErr w:type="gramEnd"/>
       <w:r>
@@ -15503,7 +15336,6 @@
         </w:rPr>
         <w:t>@</w:t>
       </w:r>
-      <w:proofErr w:type="spellStart"/>
       <w:proofErr w:type="gramStart"/>
       <w:r>
         <w:rPr>
@@ -15512,17 +15344,7 @@
           <w:color w:val="F5871F"/>
           <w:lang w:val="en-US"/>
         </w:rPr>
-        <w:t>ControllerAdvice</w:t>
-      </w:r>
-      <w:proofErr w:type="spellEnd"/>
-      <w:r>
-        <w:rPr>
-          <w:rStyle w:val="hljs-meta"/>
-          <w:rFonts w:ascii="Consolas" w:hAnsi="Consolas"/>
-          <w:color w:val="F5871F"/>
-          <w:lang w:val="en-US"/>
-        </w:rPr>
-        <w:t>(</w:t>
+        <w:t>ControllerAdvice(</w:t>
       </w:r>
       <w:proofErr w:type="gramEnd"/>
       <w:r>
@@ -16634,23 +16456,8 @@
           <w:szCs w:val="24"/>
           <w:lang w:val="en-US"/>
         </w:rPr>
-        <w:t>@</w:t>
-      </w:r>
-      <w:proofErr w:type="spellStart"/>
-      <w:r>
-        <w:rPr>
-          <w:rStyle w:val="crayon-n"/>
-          <w:rFonts w:ascii="Courier New" w:hAnsi="Courier New" w:cs="Courier New"/>
-          <w:i/>
-          <w:iCs/>
-          <w:color w:val="666666"/>
-          <w:sz w:val="24"/>
-          <w:szCs w:val="24"/>
-          <w:lang w:val="en-US"/>
-        </w:rPr>
-        <w:t>CookieValue</w:t>
-      </w:r>
-      <w:proofErr w:type="spellEnd"/>
+        <w:t>@CookieValue</w:t>
+      </w:r>
       <w:r>
         <w:rPr>
           <w:rStyle w:val="crayon-sy"/>
@@ -16877,6 +16684,7 @@
           <w:bCs/>
           <w:sz w:val="28"/>
           <w:szCs w:val="28"/>
+          <w:lang w:val="en-US"/>
         </w:rPr>
       </w:pPr>
     </w:p>
@@ -17095,19 +16903,8 @@
           <w:sz w:val="28"/>
           <w:szCs w:val="28"/>
         </w:rPr>
-        <w:t>@</w:t>
-      </w:r>
-      <w:proofErr w:type="spellStart"/>
-      <w:r>
-        <w:rPr>
-          <w:rFonts w:ascii="Times New Roman" w:hAnsi="Times New Roman" w:cs="Times New Roman"/>
-          <w:bCs/>
-          <w:sz w:val="28"/>
-          <w:szCs w:val="28"/>
-        </w:rPr>
-        <w:t>SessionAttributes</w:t>
-      </w:r>
-      <w:proofErr w:type="spellEnd"/>
+        <w:t>@SessionAttributes</w:t>
+      </w:r>
       <w:r>
         <w:rPr>
           <w:rFonts w:ascii="Times New Roman" w:hAnsi="Times New Roman" w:cs="Times New Roman"/>
@@ -17270,7 +17067,7 @@
 </file>
 
 <file path=word/numbering.xml><?xml version="1.0" encoding="utf-8"?>
-<w:numbering xmlns:wpc="http://schemas.microsoft.com/office/word/2010/wordprocessingCanvas" xmlns:cx="http://schemas.microsoft.com/office/drawing/2014/chartex" xmlns:cx1="http://schemas.microsoft.com/office/drawing/2015/9/8/chartex" xmlns:cx2="http://schemas.microsoft.com/office/drawing/2015/10/21/chartex" xmlns:cx3="http://schemas.microsoft.com/office/drawing/2016/5/9/chartex" xmlns:cx4="http://schemas.microsoft.com/office/drawing/2016/5/10/chartex" xmlns:cx5="http://schemas.microsoft.com/office/drawing/2016/5/11/chartex" xmlns:cx6="http://schemas.microsoft.com/office/drawing/2016/5/12/chartex" xmlns:cx7="http://schemas.microsoft.com/office/drawing/2016/5/13/chartex" xmlns:cx8="http://schemas.microsoft.com/office/drawing/2016/5/14/chartex" xmlns:mc="http://schemas.openxmlformats.org/markup-compatibility/2006" xmlns:aink="http://schemas.microsoft.com/office/drawing/2016/ink" xmlns:am3d="http://schemas.microsoft.com/office/drawing/2017/model3d" xmlns:o="urn:schemas-microsoft-com:office:office" xmlns:r="http://schemas.openxmlformats.org/officeDocument/2006/relationships" xmlns:m="http://schemas.openxmlformats.org/officeDocument/2006/math" xmlns:v="urn:schemas-microsoft-com:vml" xmlns:wp14="http://schemas.microsoft.com/office/word/2010/wordprocessingDrawing" xmlns:wp="http://schemas.openxmlformats.org/drawingml/2006/wordprocessingDrawing" xmlns:w10="urn:schemas-microsoft-com:office:word" xmlns:w="http://schemas.openxmlformats.org/wordprocessingml/2006/main" xmlns:w14="http://schemas.microsoft.com/office/word/2010/wordml" xmlns:w15="http://schemas.microsoft.com/office/word/2012/wordml" xmlns:w16cid="http://schemas.microsoft.com/office/word/2016/wordml/cid" xmlns:w16se="http://schemas.microsoft.com/office/word/2015/wordml/symex" xmlns:wpg="http://schemas.microsoft.com/office/word/2010/wordprocessingGroup" xmlns:wpi="http://schemas.microsoft.com/office/word/2010/wordprocessingInk" xmlns:wne="http://schemas.microsoft.com/office/word/2006/wordml" xmlns:wps="http://schemas.microsoft.com/office/word/2010/wordprocessingShape" mc:Ignorable="w14 w15 w16se w16cid wp14">
+<w:numbering xmlns:wpc="http://schemas.microsoft.com/office/word/2010/wordprocessingCanvas" xmlns:cx="http://schemas.microsoft.com/office/drawing/2014/chartex" xmlns:cx1="http://schemas.microsoft.com/office/drawing/2015/9/8/chartex" xmlns:cx2="http://schemas.microsoft.com/office/drawing/2015/10/21/chartex" xmlns:cx3="http://schemas.microsoft.com/office/drawing/2016/5/9/chartex" xmlns:cx4="http://schemas.microsoft.com/office/drawing/2016/5/10/chartex" xmlns:cx5="http://schemas.microsoft.com/office/drawing/2016/5/11/chartex" xmlns:cx6="http://schemas.microsoft.com/office/drawing/2016/5/12/chartex" xmlns:cx7="http://schemas.microsoft.com/office/drawing/2016/5/13/chartex" xmlns:cx8="http://schemas.microsoft.com/office/drawing/2016/5/14/chartex" xmlns:mc="http://schemas.openxmlformats.org/markup-compatibility/2006" xmlns:aink="http://schemas.microsoft.com/office/drawing/2016/ink" xmlns:am3d="http://schemas.microsoft.com/office/drawing/2017/model3d" xmlns:o="urn:schemas-microsoft-com:office:office" xmlns:oel="http://schemas.microsoft.com/office/2019/extlst" xmlns:r="http://schemas.openxmlformats.org/officeDocument/2006/relationships" xmlns:m="http://schemas.openxmlformats.org/officeDocument/2006/math" xmlns:v="urn:schemas-microsoft-com:vml" xmlns:wp14="http://schemas.microsoft.com/office/word/2010/wordprocessingDrawing" xmlns:wp="http://schemas.openxmlformats.org/drawingml/2006/wordprocessingDrawing" xmlns:w10="urn:schemas-microsoft-com:office:word" xmlns:w="http://schemas.openxmlformats.org/wordprocessingml/2006/main" xmlns:w14="http://schemas.microsoft.com/office/word/2010/wordml" xmlns:w15="http://schemas.microsoft.com/office/word/2012/wordml" xmlns:w16cex="http://schemas.microsoft.com/office/word/2018/wordml/cex" xmlns:w16cid="http://schemas.microsoft.com/office/word/2016/wordml/cid" xmlns:w16="http://schemas.microsoft.com/office/word/2018/wordml" xmlns:w16du="http://schemas.microsoft.com/office/word/2023/wordml/word16du" xmlns:w16sdtdh="http://schemas.microsoft.com/office/word/2020/wordml/sdtdatahash" xmlns:w16se="http://schemas.microsoft.com/office/word/2015/wordml/symex" xmlns:wpg="http://schemas.microsoft.com/office/word/2010/wordprocessingGroup" xmlns:wpi="http://schemas.microsoft.com/office/word/2010/wordprocessingInk" xmlns:wne="http://schemas.microsoft.com/office/word/2006/wordml" xmlns:wps="http://schemas.microsoft.com/office/word/2010/wordprocessingShape" mc:Ignorable="w14 w15 w16se w16cid w16 w16cex w16sdtdh wp14">
   <w:abstractNum w:abstractNumId="0" w15:restartNumberingAfterBreak="0">
     <w:nsid w:val="073E169B"/>
     <w:multiLevelType w:val="hybridMultilevel"/>
@@ -18288,38 +18085,38 @@
       </w:rPr>
     </w:lvl>
   </w:abstractNum>
-  <w:num w:numId="1">
+  <w:num w:numId="1" w16cid:durableId="1039090455">
     <w:abstractNumId w:val="2"/>
   </w:num>
-  <w:num w:numId="2">
+  <w:num w:numId="2" w16cid:durableId="1553804396">
     <w:abstractNumId w:val="6"/>
   </w:num>
-  <w:num w:numId="3">
+  <w:num w:numId="3" w16cid:durableId="1750619433">
     <w:abstractNumId w:val="4"/>
   </w:num>
-  <w:num w:numId="4">
+  <w:num w:numId="4" w16cid:durableId="466435987">
     <w:abstractNumId w:val="3"/>
   </w:num>
-  <w:num w:numId="5">
+  <w:num w:numId="5" w16cid:durableId="1818106614">
     <w:abstractNumId w:val="7"/>
   </w:num>
-  <w:num w:numId="6">
+  <w:num w:numId="6" w16cid:durableId="1126849227">
     <w:abstractNumId w:val="5"/>
   </w:num>
-  <w:num w:numId="7">
+  <w:num w:numId="7" w16cid:durableId="979966391">
     <w:abstractNumId w:val="0"/>
   </w:num>
-  <w:num w:numId="8">
+  <w:num w:numId="8" w16cid:durableId="1724065268">
     <w:abstractNumId w:val="1"/>
   </w:num>
-  <w:num w:numId="9">
+  <w:num w:numId="9" w16cid:durableId="642272020">
     <w:abstractNumId w:val="8"/>
   </w:num>
 </w:numbering>
 </file>
 
 <file path=word/styles.xml><?xml version="1.0" encoding="utf-8"?>
-<w:styles xmlns:mc="http://schemas.openxmlformats.org/markup-compatibility/2006" xmlns:r="http://schemas.openxmlformats.org/officeDocument/2006/relationships" xmlns:w="http://schemas.openxmlformats.org/wordprocessingml/2006/main" xmlns:w14="http://schemas.microsoft.com/office/word/2010/wordml" xmlns:w15="http://schemas.microsoft.com/office/word/2012/wordml" xmlns:w16cid="http://schemas.microsoft.com/office/word/2016/wordml/cid" xmlns:w16se="http://schemas.microsoft.com/office/word/2015/wordml/symex" mc:Ignorable="w14 w15 w16se w16cid">
+<w:styles xmlns:mc="http://schemas.openxmlformats.org/markup-compatibility/2006" xmlns:r="http://schemas.openxmlformats.org/officeDocument/2006/relationships" xmlns:w="http://schemas.openxmlformats.org/wordprocessingml/2006/main" xmlns:w14="http://schemas.microsoft.com/office/word/2010/wordml" xmlns:w15="http://schemas.microsoft.com/office/word/2012/wordml" xmlns:w16cex="http://schemas.microsoft.com/office/word/2018/wordml/cex" xmlns:w16cid="http://schemas.microsoft.com/office/word/2016/wordml/cid" xmlns:w16="http://schemas.microsoft.com/office/word/2018/wordml" xmlns:w16sdtdh="http://schemas.microsoft.com/office/word/2020/wordml/sdtdatahash" xmlns:w16se="http://schemas.microsoft.com/office/word/2015/wordml/symex" mc:Ignorable="w14 w15 w16se w16cid w16 w16cex w16sdtdh">
   <w:docDefaults>
     <w:rPrDefault>
       <w:rPr>
@@ -18335,7 +18132,7 @@
       </w:pPr>
     </w:pPrDefault>
   </w:docDefaults>
-  <w:latentStyles w:defLockedState="0" w:defUIPriority="99" w:defSemiHidden="0" w:defUnhideWhenUsed="0" w:defQFormat="0" w:count="375">
+  <w:latentStyles w:defLockedState="0" w:defUIPriority="99" w:defSemiHidden="0" w:defUnhideWhenUsed="0" w:defQFormat="0" w:count="376">
     <w:lsdException w:name="Normal" w:uiPriority="0" w:qFormat="1"/>
     <w:lsdException w:name="heading 1" w:uiPriority="9" w:qFormat="1"/>
     <w:lsdException w:name="heading 2" w:semiHidden="1" w:uiPriority="9" w:unhideWhenUsed="1" w:qFormat="1"/>
@@ -18441,7 +18238,6 @@
     <w:lsdException w:name="HTML Sample" w:semiHidden="1" w:unhideWhenUsed="1"/>
     <w:lsdException w:name="HTML Typewriter" w:semiHidden="1" w:unhideWhenUsed="1"/>
     <w:lsdException w:name="HTML Variable" w:semiHidden="1" w:unhideWhenUsed="1"/>
-    <w:lsdException w:name="Normal Table" w:semiHidden="1" w:unhideWhenUsed="1"/>
     <w:lsdException w:name="annotation subject" w:semiHidden="1" w:unhideWhenUsed="1"/>
     <w:lsdException w:name="No List" w:semiHidden="1" w:unhideWhenUsed="1"/>
     <w:lsdException w:name="Outline List 1" w:semiHidden="1" w:unhideWhenUsed="1"/>
@@ -18488,10 +18284,8 @@
     <w:lsdException w:name="Table Subtle 2" w:semiHidden="1" w:unhideWhenUsed="1"/>
     <w:lsdException w:name="Table Web 1" w:semiHidden="1" w:unhideWhenUsed="1"/>
     <w:lsdException w:name="Table Web 2" w:semiHidden="1" w:unhideWhenUsed="1"/>
-    <w:lsdException w:name="Table Web 3" w:semiHidden="1" w:unhideWhenUsed="1"/>
     <w:lsdException w:name="Balloon Text" w:semiHidden="1" w:unhideWhenUsed="1"/>
     <w:lsdException w:name="Table Grid" w:uiPriority="39"/>
-    <w:lsdException w:name="Table Theme" w:semiHidden="1" w:unhideWhenUsed="1"/>
     <w:lsdException w:name="Placeholder Text" w:semiHidden="1"/>
     <w:lsdException w:name="No Spacing" w:uiPriority="1" w:qFormat="1"/>
     <w:lsdException w:name="Light Shading" w:uiPriority="60"/>
@@ -18711,6 +18505,7 @@
     <w:lsdException w:name="Smart Hyperlink" w:semiHidden="1" w:unhideWhenUsed="1"/>
     <w:lsdException w:name="Hashtag" w:semiHidden="1" w:unhideWhenUsed="1"/>
     <w:lsdException w:name="Unresolved Mention" w:semiHidden="1" w:unhideWhenUsed="1"/>
+    <w:lsdException w:name="Smart Link" w:semiHidden="1" w:unhideWhenUsed="1"/>
   </w:latentStyles>
   <w:style w:type="paragraph" w:default="1" w:styleId="a">
     <w:name w:val="Normal"/>

</xml_diff>